<commit_message>
fixes and new admin features
</commit_message>
<xml_diff>
--- a/Doc/Doc.docx
+++ b/Doc/Doc.docx
@@ -7,7 +7,7 @@
         <w:rPr>
           <w:rFonts w:eastAsiaTheme="minorHAnsi"/>
           <w:color w:val="4472C4" w:themeColor="accent1"/>
-          <w:lang w:eastAsia="en-US"/>
+          <w:lang w:val="en-GB" w:eastAsia="en-US"/>
         </w:rPr>
         <w:id w:val="1704510504"/>
         <w:docPartObj>
@@ -24,7 +24,6 @@
           <w:kern w:val="36"/>
           <w:sz w:val="48"/>
           <w:szCs w:val="48"/>
-          <w:lang w:val="en-US"/>
         </w:rPr>
       </w:sdtEndPr>
       <w:sdtContent>
@@ -35,12 +34,14 @@
             <w:jc w:val="center"/>
             <w:rPr>
               <w:color w:val="4472C4" w:themeColor="accent1"/>
+              <w:lang w:val="en-GB"/>
             </w:rPr>
           </w:pPr>
           <w:r>
             <w:rPr>
               <w:noProof/>
               <w:color w:val="4472C4" w:themeColor="accent1"/>
+              <w:lang w:val="en-GB"/>
             </w:rPr>
             <w:drawing>
               <wp:inline distT="0" distB="0" distL="0" distR="0" wp14:anchorId="15AFFEC9" wp14:editId="1BCE1713">
@@ -106,7 +107,7 @@
               <w:kern w:val="36"/>
               <w:sz w:val="48"/>
               <w:szCs w:val="48"/>
-              <w:lang w:val="en-US"/>
+              <w:lang w:val="en-GB"/>
             </w:rPr>
             <w:alias w:val="Tytuł"/>
             <w:tag w:val=""/>
@@ -134,7 +135,7 @@
                   <w:color w:val="4472C4" w:themeColor="accent1"/>
                   <w:sz w:val="80"/>
                   <w:szCs w:val="80"/>
-                  <w:lang w:val="en-US"/>
+                  <w:lang w:val="en-GB"/>
                 </w:rPr>
               </w:pPr>
               <w:r>
@@ -146,22 +147,9 @@
                   <w:kern w:val="36"/>
                   <w:sz w:val="48"/>
                   <w:szCs w:val="48"/>
-                  <w:lang w:val="en-US"/>
+                  <w:lang w:val="en-GB"/>
                 </w:rPr>
-                <w:t>Search Engine Optimized Blo</w:t>
-              </w:r>
-              <w:r>
-                <w:rPr>
-                  <w:rFonts w:ascii="Segoe UI" w:eastAsia="Times New Roman" w:hAnsi="Segoe UI" w:cs="Segoe UI"/>
-                  <w:b/>
-                  <w:bCs/>
-                  <w:color w:val="24292E"/>
-                  <w:kern w:val="36"/>
-                  <w:sz w:val="48"/>
-                  <w:szCs w:val="48"/>
-                  <w:lang w:val="en-US"/>
-                </w:rPr>
-                <w:t>g</w:t>
+                <w:t>Search Engine Optimized Blog</w:t>
               </w:r>
             </w:p>
           </w:sdtContent>
@@ -178,7 +166,7 @@
               <w:kern w:val="36"/>
               <w:sz w:val="48"/>
               <w:szCs w:val="48"/>
-              <w:lang w:val="en-US"/>
+              <w:lang w:val="en-GB"/>
             </w:rPr>
             <w:alias w:val="Podtytuł"/>
             <w:tag w:val=""/>
@@ -199,7 +187,7 @@
                   <w:color w:val="4472C4" w:themeColor="accent1"/>
                   <w:sz w:val="28"/>
                   <w:szCs w:val="28"/>
-                  <w:lang w:val="en-US"/>
+                  <w:lang w:val="en-GB"/>
                 </w:rPr>
               </w:pPr>
               <w:r>
@@ -213,7 +201,7 @@
                   <w:kern w:val="36"/>
                   <w:sz w:val="48"/>
                   <w:szCs w:val="48"/>
-                  <w:lang w:val="en-US"/>
+                  <w:lang w:val="en-GB"/>
                 </w:rPr>
                 <w:t>SEO BLOG</w:t>
               </w:r>
@@ -227,12 +215,14 @@
             <w:jc w:val="center"/>
             <w:rPr>
               <w:color w:val="4472C4" w:themeColor="accent1"/>
+              <w:lang w:val="en-GB"/>
             </w:rPr>
           </w:pPr>
           <w:r>
             <w:rPr>
               <w:noProof/>
               <w:color w:val="4472C4" w:themeColor="accent1"/>
+              <w:lang w:val="en-GB"/>
             </w:rPr>
             <mc:AlternateContent>
               <mc:Choice Requires="wps">
@@ -352,6 +342,7 @@
             <w:rPr>
               <w:noProof/>
               <w:color w:val="4472C4" w:themeColor="accent1"/>
+              <w:lang w:val="en-GB"/>
             </w:rPr>
             <w:drawing>
               <wp:inline distT="0" distB="0" distL="0" distR="0" wp14:anchorId="4A59FA3A" wp14:editId="78E16B5E">
@@ -413,7 +404,7 @@
               <w:kern w:val="36"/>
               <w:sz w:val="48"/>
               <w:szCs w:val="48"/>
-              <w:lang w:val="en-US" w:eastAsia="pl-PL"/>
+              <w:lang w:val="en-GB" w:eastAsia="pl-PL"/>
             </w:rPr>
           </w:pPr>
           <w:r>
@@ -425,7 +416,7 @@
               <w:kern w:val="36"/>
               <w:sz w:val="48"/>
               <w:szCs w:val="48"/>
-              <w:lang w:val="en-US" w:eastAsia="pl-PL"/>
+              <w:lang w:val="en-GB" w:eastAsia="pl-PL"/>
             </w:rPr>
             <w:br w:type="page"/>
           </w:r>
@@ -435,30 +426,53 @@
     <w:bookmarkStart w:id="0" w:name="_Toc499009052" w:displacedByCustomXml="next"/>
     <w:sdt>
       <w:sdtPr>
+        <w:rPr>
+          <w:rFonts w:asciiTheme="minorHAnsi" w:eastAsiaTheme="minorHAnsi" w:hAnsiTheme="minorHAnsi" w:cstheme="minorBidi"/>
+          <w:b w:val="0"/>
+          <w:bCs w:val="0"/>
+          <w:kern w:val="0"/>
+          <w:sz w:val="22"/>
+          <w:szCs w:val="22"/>
+          <w:lang w:val="en-GB" w:eastAsia="en-US"/>
+        </w:rPr>
         <w:id w:val="1339737669"/>
         <w:docPartObj>
           <w:docPartGallery w:val="Table of Contents"/>
           <w:docPartUnique/>
         </w:docPartObj>
       </w:sdtPr>
-      <w:sdtEndPr>
-        <w:rPr>
-          <w:rFonts w:asciiTheme="minorHAnsi" w:eastAsiaTheme="minorHAnsi" w:hAnsiTheme="minorHAnsi" w:cstheme="minorBidi"/>
-          <w:kern w:val="0"/>
-          <w:sz w:val="22"/>
-          <w:szCs w:val="22"/>
-          <w:lang w:eastAsia="en-US"/>
-        </w:rPr>
-      </w:sdtEndPr>
+      <w:sdtEndPr/>
       <w:sdtContent>
         <w:p>
           <w:pPr>
             <w:pStyle w:val="Nagwek1"/>
+            <w:rPr>
+              <w:lang w:val="en-GB"/>
+            </w:rPr>
           </w:pPr>
+          <w:proofErr w:type="spellStart"/>
           <w:r>
-            <w:t>Spis treści</w:t>
+            <w:rPr>
+              <w:lang w:val="en-GB"/>
+            </w:rPr>
+            <w:t>Spis</w:t>
+          </w:r>
+          <w:proofErr w:type="spellEnd"/>
+          <w:r>
+            <w:rPr>
+              <w:lang w:val="en-GB"/>
+            </w:rPr>
+            <w:t xml:space="preserve"> </w:t>
+          </w:r>
+          <w:proofErr w:type="spellStart"/>
+          <w:r>
+            <w:rPr>
+              <w:lang w:val="en-GB"/>
+            </w:rPr>
+            <w:t>treści</w:t>
           </w:r>
           <w:bookmarkEnd w:id="0"/>
+          <w:proofErr w:type="spellEnd"/>
         </w:p>
         <w:p>
           <w:pPr>
@@ -469,16 +483,25 @@
             <w:rPr>
               <w:rFonts w:eastAsiaTheme="minorEastAsia"/>
               <w:noProof/>
-              <w:lang w:eastAsia="pl-PL"/>
+              <w:lang w:val="en-GB" w:eastAsia="pl-PL"/>
             </w:rPr>
           </w:pPr>
           <w:r>
+            <w:rPr>
+              <w:lang w:val="en-GB"/>
+            </w:rPr>
             <w:fldChar w:fldCharType="begin"/>
           </w:r>
           <w:r>
+            <w:rPr>
+              <w:lang w:val="en-GB"/>
+            </w:rPr>
             <w:instrText xml:space="preserve"> TOC \o "1-3" \h \z \u </w:instrText>
           </w:r>
           <w:r>
+            <w:rPr>
+              <w:lang w:val="en-GB"/>
+            </w:rPr>
             <w:fldChar w:fldCharType="separate"/>
           </w:r>
           <w:hyperlink w:anchor="_Toc499009052" w:history="1">
@@ -486,6 +509,7 @@
               <w:rPr>
                 <w:rStyle w:val="Hipercze"/>
                 <w:noProof/>
+                <w:lang w:val="en-GB"/>
               </w:rPr>
               <w:t>Spis treści</w:t>
             </w:r>
@@ -493,6 +517,7 @@
               <w:rPr>
                 <w:noProof/>
                 <w:webHidden/>
+                <w:lang w:val="en-GB"/>
               </w:rPr>
               <w:tab/>
             </w:r>
@@ -500,6 +525,7 @@
               <w:rPr>
                 <w:noProof/>
                 <w:webHidden/>
+                <w:lang w:val="en-GB"/>
               </w:rPr>
               <w:fldChar w:fldCharType="begin"/>
             </w:r>
@@ -507,6 +533,7 @@
               <w:rPr>
                 <w:noProof/>
                 <w:webHidden/>
+                <w:lang w:val="en-GB"/>
               </w:rPr>
               <w:instrText xml:space="preserve"> PAGEREF _Toc499009052 \h </w:instrText>
             </w:r>
@@ -514,12 +541,14 @@
               <w:rPr>
                 <w:noProof/>
                 <w:webHidden/>
+                <w:lang w:val="en-GB"/>
               </w:rPr>
             </w:r>
             <w:r>
               <w:rPr>
                 <w:noProof/>
                 <w:webHidden/>
+                <w:lang w:val="en-GB"/>
               </w:rPr>
               <w:fldChar w:fldCharType="separate"/>
             </w:r>
@@ -527,6 +556,7 @@
               <w:rPr>
                 <w:noProof/>
                 <w:webHidden/>
+                <w:lang w:val="en-GB"/>
               </w:rPr>
               <w:t>1</w:t>
             </w:r>
@@ -534,6 +564,7 @@
               <w:rPr>
                 <w:noProof/>
                 <w:webHidden/>
+                <w:lang w:val="en-GB"/>
               </w:rPr>
               <w:fldChar w:fldCharType="end"/>
             </w:r>
@@ -548,7 +579,7 @@
             <w:rPr>
               <w:rFonts w:eastAsiaTheme="minorEastAsia"/>
               <w:noProof/>
-              <w:lang w:eastAsia="pl-PL"/>
+              <w:lang w:val="en-GB" w:eastAsia="pl-PL"/>
             </w:rPr>
           </w:pPr>
           <w:hyperlink w:anchor="_Toc499009053" w:history="1">
@@ -556,7 +587,7 @@
               <w:rPr>
                 <w:rStyle w:val="Hipercze"/>
                 <w:noProof/>
-                <w:lang w:val="en-US"/>
+                <w:lang w:val="en-GB"/>
               </w:rPr>
               <w:t>Overview</w:t>
             </w:r>
@@ -564,6 +595,7 @@
               <w:rPr>
                 <w:noProof/>
                 <w:webHidden/>
+                <w:lang w:val="en-GB"/>
               </w:rPr>
               <w:tab/>
             </w:r>
@@ -571,6 +603,7 @@
               <w:rPr>
                 <w:noProof/>
                 <w:webHidden/>
+                <w:lang w:val="en-GB"/>
               </w:rPr>
               <w:fldChar w:fldCharType="begin"/>
             </w:r>
@@ -578,6 +611,7 @@
               <w:rPr>
                 <w:noProof/>
                 <w:webHidden/>
+                <w:lang w:val="en-GB"/>
               </w:rPr>
               <w:instrText xml:space="preserve"> PAGEREF _Toc499009053 \h </w:instrText>
             </w:r>
@@ -585,12 +619,14 @@
               <w:rPr>
                 <w:noProof/>
                 <w:webHidden/>
+                <w:lang w:val="en-GB"/>
               </w:rPr>
             </w:r>
             <w:r>
               <w:rPr>
                 <w:noProof/>
                 <w:webHidden/>
+                <w:lang w:val="en-GB"/>
               </w:rPr>
               <w:fldChar w:fldCharType="separate"/>
             </w:r>
@@ -598,6 +634,7 @@
               <w:rPr>
                 <w:noProof/>
                 <w:webHidden/>
+                <w:lang w:val="en-GB"/>
               </w:rPr>
               <w:t>1</w:t>
             </w:r>
@@ -605,6 +642,7 @@
               <w:rPr>
                 <w:noProof/>
                 <w:webHidden/>
+                <w:lang w:val="en-GB"/>
               </w:rPr>
               <w:fldChar w:fldCharType="end"/>
             </w:r>
@@ -619,7 +657,7 @@
             <w:rPr>
               <w:rFonts w:eastAsiaTheme="minorEastAsia"/>
               <w:noProof/>
-              <w:lang w:eastAsia="pl-PL"/>
+              <w:lang w:val="en-GB" w:eastAsia="pl-PL"/>
             </w:rPr>
           </w:pPr>
           <w:hyperlink w:anchor="_Toc499009054" w:history="1">
@@ -627,7 +665,7 @@
               <w:rPr>
                 <w:rStyle w:val="Hipercze"/>
                 <w:noProof/>
-                <w:lang w:val="en-US"/>
+                <w:lang w:val="en-GB"/>
               </w:rPr>
               <w:t>Features</w:t>
             </w:r>
@@ -635,6 +673,7 @@
               <w:rPr>
                 <w:noProof/>
                 <w:webHidden/>
+                <w:lang w:val="en-GB"/>
               </w:rPr>
               <w:tab/>
             </w:r>
@@ -642,6 +681,7 @@
               <w:rPr>
                 <w:noProof/>
                 <w:webHidden/>
+                <w:lang w:val="en-GB"/>
               </w:rPr>
               <w:fldChar w:fldCharType="begin"/>
             </w:r>
@@ -649,6 +689,7 @@
               <w:rPr>
                 <w:noProof/>
                 <w:webHidden/>
+                <w:lang w:val="en-GB"/>
               </w:rPr>
               <w:instrText xml:space="preserve"> PAGEREF _Toc499009054 \h </w:instrText>
             </w:r>
@@ -656,12 +697,14 @@
               <w:rPr>
                 <w:noProof/>
                 <w:webHidden/>
+                <w:lang w:val="en-GB"/>
               </w:rPr>
             </w:r>
             <w:r>
               <w:rPr>
                 <w:noProof/>
                 <w:webHidden/>
+                <w:lang w:val="en-GB"/>
               </w:rPr>
               <w:fldChar w:fldCharType="separate"/>
             </w:r>
@@ -669,6 +712,7 @@
               <w:rPr>
                 <w:noProof/>
                 <w:webHidden/>
+                <w:lang w:val="en-GB"/>
               </w:rPr>
               <w:t>1</w:t>
             </w:r>
@@ -676,6 +720,7 @@
               <w:rPr>
                 <w:noProof/>
                 <w:webHidden/>
+                <w:lang w:val="en-GB"/>
               </w:rPr>
               <w:fldChar w:fldCharType="end"/>
             </w:r>
@@ -690,7 +735,7 @@
             <w:rPr>
               <w:rFonts w:eastAsiaTheme="minorEastAsia"/>
               <w:noProof/>
-              <w:lang w:eastAsia="pl-PL"/>
+              <w:lang w:val="en-GB" w:eastAsia="pl-PL"/>
             </w:rPr>
           </w:pPr>
           <w:hyperlink w:anchor="_Toc499009055" w:history="1">
@@ -698,6 +743,7 @@
               <w:rPr>
                 <w:rStyle w:val="Hipercze"/>
                 <w:noProof/>
+                <w:lang w:val="en-GB"/>
               </w:rPr>
               <w:t>Client side</w:t>
             </w:r>
@@ -705,6 +751,7 @@
               <w:rPr>
                 <w:noProof/>
                 <w:webHidden/>
+                <w:lang w:val="en-GB"/>
               </w:rPr>
               <w:tab/>
             </w:r>
@@ -712,6 +759,7 @@
               <w:rPr>
                 <w:noProof/>
                 <w:webHidden/>
+                <w:lang w:val="en-GB"/>
               </w:rPr>
               <w:fldChar w:fldCharType="begin"/>
             </w:r>
@@ -719,6 +767,7 @@
               <w:rPr>
                 <w:noProof/>
                 <w:webHidden/>
+                <w:lang w:val="en-GB"/>
               </w:rPr>
               <w:instrText xml:space="preserve"> PAGEREF _Toc499009055 \h </w:instrText>
             </w:r>
@@ -726,12 +775,14 @@
               <w:rPr>
                 <w:noProof/>
                 <w:webHidden/>
+                <w:lang w:val="en-GB"/>
               </w:rPr>
             </w:r>
             <w:r>
               <w:rPr>
                 <w:noProof/>
                 <w:webHidden/>
+                <w:lang w:val="en-GB"/>
               </w:rPr>
               <w:fldChar w:fldCharType="separate"/>
             </w:r>
@@ -739,6 +790,7 @@
               <w:rPr>
                 <w:noProof/>
                 <w:webHidden/>
+                <w:lang w:val="en-GB"/>
               </w:rPr>
               <w:t>1</w:t>
             </w:r>
@@ -746,6 +798,7 @@
               <w:rPr>
                 <w:noProof/>
                 <w:webHidden/>
+                <w:lang w:val="en-GB"/>
               </w:rPr>
               <w:fldChar w:fldCharType="end"/>
             </w:r>
@@ -760,7 +813,7 @@
             <w:rPr>
               <w:rFonts w:eastAsiaTheme="minorEastAsia"/>
               <w:noProof/>
-              <w:lang w:eastAsia="pl-PL"/>
+              <w:lang w:val="en-GB" w:eastAsia="pl-PL"/>
             </w:rPr>
           </w:pPr>
           <w:hyperlink w:anchor="_Toc499009056" w:history="1">
@@ -768,6 +821,7 @@
               <w:rPr>
                 <w:rStyle w:val="Hipercze"/>
                 <w:noProof/>
+                <w:lang w:val="en-GB"/>
               </w:rPr>
               <w:t>Search angine</w:t>
             </w:r>
@@ -775,6 +829,7 @@
               <w:rPr>
                 <w:noProof/>
                 <w:webHidden/>
+                <w:lang w:val="en-GB"/>
               </w:rPr>
               <w:tab/>
             </w:r>
@@ -782,6 +837,7 @@
               <w:rPr>
                 <w:noProof/>
                 <w:webHidden/>
+                <w:lang w:val="en-GB"/>
               </w:rPr>
               <w:fldChar w:fldCharType="begin"/>
             </w:r>
@@ -789,6 +845,7 @@
               <w:rPr>
                 <w:noProof/>
                 <w:webHidden/>
+                <w:lang w:val="en-GB"/>
               </w:rPr>
               <w:instrText xml:space="preserve"> PAGEREF _Toc499009056 \h </w:instrText>
             </w:r>
@@ -796,12 +853,14 @@
               <w:rPr>
                 <w:noProof/>
                 <w:webHidden/>
+                <w:lang w:val="en-GB"/>
               </w:rPr>
             </w:r>
             <w:r>
               <w:rPr>
                 <w:noProof/>
                 <w:webHidden/>
+                <w:lang w:val="en-GB"/>
               </w:rPr>
               <w:fldChar w:fldCharType="separate"/>
             </w:r>
@@ -809,6 +868,7 @@
               <w:rPr>
                 <w:noProof/>
                 <w:webHidden/>
+                <w:lang w:val="en-GB"/>
               </w:rPr>
               <w:t>2</w:t>
             </w:r>
@@ -816,6 +876,7 @@
               <w:rPr>
                 <w:noProof/>
                 <w:webHidden/>
+                <w:lang w:val="en-GB"/>
               </w:rPr>
               <w:fldChar w:fldCharType="end"/>
             </w:r>
@@ -830,7 +891,7 @@
             <w:rPr>
               <w:rFonts w:eastAsiaTheme="minorEastAsia"/>
               <w:noProof/>
-              <w:lang w:eastAsia="pl-PL"/>
+              <w:lang w:val="en-GB" w:eastAsia="pl-PL"/>
             </w:rPr>
           </w:pPr>
           <w:hyperlink w:anchor="_Toc499009057" w:history="1">
@@ -838,6 +899,7 @@
               <w:rPr>
                 <w:rStyle w:val="Hipercze"/>
                 <w:noProof/>
+                <w:lang w:val="en-GB"/>
               </w:rPr>
               <w:t>Admin Panel</w:t>
             </w:r>
@@ -845,6 +907,7 @@
               <w:rPr>
                 <w:noProof/>
                 <w:webHidden/>
+                <w:lang w:val="en-GB"/>
               </w:rPr>
               <w:tab/>
             </w:r>
@@ -852,6 +915,7 @@
               <w:rPr>
                 <w:noProof/>
                 <w:webHidden/>
+                <w:lang w:val="en-GB"/>
               </w:rPr>
               <w:fldChar w:fldCharType="begin"/>
             </w:r>
@@ -859,6 +923,7 @@
               <w:rPr>
                 <w:noProof/>
                 <w:webHidden/>
+                <w:lang w:val="en-GB"/>
               </w:rPr>
               <w:instrText xml:space="preserve"> PAGEREF _Toc499009057 \h </w:instrText>
             </w:r>
@@ -866,12 +931,14 @@
               <w:rPr>
                 <w:noProof/>
                 <w:webHidden/>
+                <w:lang w:val="en-GB"/>
               </w:rPr>
             </w:r>
             <w:r>
               <w:rPr>
                 <w:noProof/>
                 <w:webHidden/>
+                <w:lang w:val="en-GB"/>
               </w:rPr>
               <w:fldChar w:fldCharType="separate"/>
             </w:r>
@@ -879,6 +946,7 @@
               <w:rPr>
                 <w:noProof/>
                 <w:webHidden/>
+                <w:lang w:val="en-GB"/>
               </w:rPr>
               <w:t>3</w:t>
             </w:r>
@@ -886,16 +954,23 @@
               <w:rPr>
                 <w:noProof/>
                 <w:webHidden/>
+                <w:lang w:val="en-GB"/>
               </w:rPr>
               <w:fldChar w:fldCharType="end"/>
             </w:r>
           </w:hyperlink>
         </w:p>
         <w:p>
+          <w:pPr>
+            <w:rPr>
+              <w:lang w:val="en-GB"/>
+            </w:rPr>
+          </w:pPr>
           <w:r>
             <w:rPr>
               <w:b/>
               <w:bCs/>
+              <w:lang w:val="en-GB"/>
             </w:rPr>
             <w:fldChar w:fldCharType="end"/>
           </w:r>
@@ -911,13 +986,13 @@
           <w:kern w:val="36"/>
           <w:sz w:val="48"/>
           <w:szCs w:val="48"/>
-          <w:lang w:val="en-US" w:eastAsia="pl-PL"/>
+          <w:lang w:val="en-GB" w:eastAsia="pl-PL"/>
         </w:rPr>
       </w:pPr>
       <w:bookmarkStart w:id="1" w:name="_Toc499009053"/>
       <w:r>
         <w:rPr>
-          <w:lang w:val="en-US"/>
+          <w:lang w:val="en-GB"/>
         </w:rPr>
         <w:br w:type="page"/>
       </w:r>
@@ -926,12 +1001,12 @@
       <w:pPr>
         <w:pStyle w:val="Nagwek1"/>
         <w:rPr>
-          <w:lang w:val="en-US"/>
-        </w:rPr>
-      </w:pPr>
-      <w:r>
-        <w:rPr>
-          <w:lang w:val="en-US"/>
+          <w:lang w:val="en-GB"/>
+        </w:rPr>
+      </w:pPr>
+      <w:r>
+        <w:rPr>
+          <w:lang w:val="en-GB"/>
         </w:rPr>
         <w:lastRenderedPageBreak/>
         <w:t>Overview</w:t>
@@ -941,12 +1016,12 @@
     <w:p>
       <w:pPr>
         <w:rPr>
-          <w:lang w:val="en-US" w:eastAsia="pl-PL"/>
-        </w:rPr>
-      </w:pPr>
-      <w:r>
-        <w:rPr>
-          <w:lang w:val="en-US" w:eastAsia="pl-PL"/>
+          <w:lang w:val="en-GB" w:eastAsia="pl-PL"/>
+        </w:rPr>
+      </w:pPr>
+      <w:r>
+        <w:rPr>
+          <w:lang w:val="en-GB" w:eastAsia="pl-PL"/>
         </w:rPr>
         <w:t>This application should allow to create high search engine optimized blog.</w:t>
       </w:r>
@@ -955,96 +1030,59 @@
       <w:pPr>
         <w:pStyle w:val="Nagwek1"/>
         <w:rPr>
-          <w:lang w:val="en-US"/>
+          <w:lang w:val="en-GB"/>
         </w:rPr>
       </w:pPr>
       <w:bookmarkStart w:id="2" w:name="_Toc499009054"/>
       <w:r>
         <w:rPr>
-          <w:lang w:val="en-US"/>
+          <w:lang w:val="en-GB"/>
         </w:rPr>
         <w:t>Features</w:t>
       </w:r>
-      <w:bookmarkStart w:id="3" w:name="_GoBack"/>
       <w:bookmarkEnd w:id="2"/>
+    </w:p>
+    <w:p>
+      <w:pPr>
+        <w:rPr>
+          <w:lang w:val="en-GB" w:eastAsia="pl-PL"/>
+        </w:rPr>
+      </w:pPr>
+      <w:r>
+        <w:rPr>
+          <w:lang w:val="en-GB" w:eastAsia="pl-PL"/>
+        </w:rPr>
+        <w:t>--(server) - means that this features is provided by server side only</w:t>
+      </w:r>
+    </w:p>
+    <w:p>
+      <w:pPr>
+        <w:rPr>
+          <w:lang w:val="en-GB" w:eastAsia="pl-PL"/>
+        </w:rPr>
+      </w:pPr>
+      <w:r>
+        <w:rPr>
+          <w:lang w:val="en-GB" w:eastAsia="pl-PL"/>
+        </w:rPr>
+        <w:t>--#1, #2, #3, ... - means feature priority</w:t>
+      </w:r>
+    </w:p>
+    <w:p>
+      <w:pPr>
+        <w:pStyle w:val="Nagwek2"/>
+        <w:rPr>
+          <w:lang w:val="en-GB"/>
+        </w:rPr>
+      </w:pPr>
+      <w:bookmarkStart w:id="3" w:name="_Toc499009055"/>
+      <w:r>
+        <w:rPr>
+          <w:lang w:val="en-GB"/>
+        </w:rPr>
+        <w:t>Client side</w:t>
+      </w:r>
       <w:bookmarkEnd w:id="3"/>
-    </w:p>
-    <w:p>
-      <w:pPr>
-        <w:rPr>
-          <w:lang w:val="en-US" w:eastAsia="pl-PL"/>
-        </w:rPr>
-      </w:pPr>
-      <w:r>
-        <w:rPr>
-          <w:lang w:val="en-US" w:eastAsia="pl-PL"/>
-        </w:rPr>
-        <w:t>--(server) - means that this features is provided by server side only</w:t>
-      </w:r>
-    </w:p>
-    <w:p>
-      <w:pPr>
-        <w:rPr>
-          <w:lang w:eastAsia="pl-PL"/>
-        </w:rPr>
-      </w:pPr>
-      <w:r>
-        <w:rPr>
-          <w:lang w:eastAsia="pl-PL"/>
-        </w:rPr>
-        <w:t xml:space="preserve">--#1, #2, #3, ... - </w:t>
-      </w:r>
-      <w:proofErr w:type="spellStart"/>
-      <w:r>
-        <w:rPr>
-          <w:lang w:eastAsia="pl-PL"/>
-        </w:rPr>
-        <w:t>means</w:t>
-      </w:r>
-      <w:proofErr w:type="spellEnd"/>
-      <w:r>
-        <w:rPr>
-          <w:lang w:eastAsia="pl-PL"/>
-        </w:rPr>
-        <w:t xml:space="preserve"> </w:t>
-      </w:r>
-      <w:proofErr w:type="spellStart"/>
-      <w:r>
-        <w:rPr>
-          <w:lang w:eastAsia="pl-PL"/>
-        </w:rPr>
-        <w:t>feature</w:t>
-      </w:r>
-      <w:proofErr w:type="spellEnd"/>
-      <w:r>
-        <w:rPr>
-          <w:lang w:eastAsia="pl-PL"/>
-        </w:rPr>
-        <w:t xml:space="preserve"> </w:t>
-      </w:r>
-      <w:proofErr w:type="spellStart"/>
-      <w:r>
-        <w:rPr>
-          <w:lang w:eastAsia="pl-PL"/>
-        </w:rPr>
-        <w:t>priority</w:t>
-      </w:r>
-      <w:proofErr w:type="spellEnd"/>
-    </w:p>
-    <w:p>
-      <w:pPr>
-        <w:pStyle w:val="Nagwek2"/>
-      </w:pPr>
-      <w:bookmarkStart w:id="4" w:name="_Toc499009055"/>
-      <w:r>
-        <w:t xml:space="preserve">Client </w:t>
-      </w:r>
-      <w:proofErr w:type="spellStart"/>
-      <w:r>
-        <w:t>side</w:t>
-      </w:r>
-      <w:bookmarkEnd w:id="4"/>
-      <w:proofErr w:type="spellEnd"/>
     </w:p>
     <w:p>
       <w:pPr>
@@ -1060,30 +1098,18 @@
           <w:color w:val="24292E"/>
           <w:sz w:val="24"/>
           <w:szCs w:val="24"/>
-          <w:lang w:eastAsia="pl-PL"/>
-        </w:rPr>
-      </w:pPr>
-      <w:proofErr w:type="spellStart"/>
-      <w:r>
-        <w:rPr>
-          <w:rFonts w:ascii="Segoe UI" w:eastAsia="Times New Roman" w:hAnsi="Segoe UI" w:cs="Segoe UI"/>
-          <w:color w:val="24292E"/>
-          <w:sz w:val="24"/>
-          <w:szCs w:val="24"/>
-          <w:lang w:eastAsia="pl-PL"/>
-        </w:rPr>
-        <w:t>Contact</w:t>
-      </w:r>
-      <w:proofErr w:type="spellEnd"/>
-      <w:r>
-        <w:rPr>
-          <w:rFonts w:ascii="Segoe UI" w:eastAsia="Times New Roman" w:hAnsi="Segoe UI" w:cs="Segoe UI"/>
-          <w:color w:val="24292E"/>
-          <w:sz w:val="24"/>
-          <w:szCs w:val="24"/>
-          <w:lang w:eastAsia="pl-PL"/>
-        </w:rPr>
-        <w:t xml:space="preserve"> form #1</w:t>
+          <w:lang w:val="en-GB" w:eastAsia="pl-PL"/>
+        </w:rPr>
+      </w:pPr>
+      <w:r>
+        <w:rPr>
+          <w:rFonts w:ascii="Segoe UI" w:eastAsia="Times New Roman" w:hAnsi="Segoe UI" w:cs="Segoe UI"/>
+          <w:color w:val="24292E"/>
+          <w:sz w:val="24"/>
+          <w:szCs w:val="24"/>
+          <w:lang w:val="en-GB" w:eastAsia="pl-PL"/>
+        </w:rPr>
+        <w:t>Contact form #1</w:t>
       </w:r>
     </w:p>
     <w:p>
@@ -1100,38 +1126,36 @@
           <w:color w:val="24292E"/>
           <w:sz w:val="24"/>
           <w:szCs w:val="24"/>
-          <w:lang w:val="en-US" w:eastAsia="pl-PL"/>
-        </w:rPr>
-      </w:pPr>
-      <w:r>
-        <w:rPr>
-          <w:rFonts w:ascii="Segoe UI" w:eastAsia="Times New Roman" w:hAnsi="Segoe UI" w:cs="Segoe UI"/>
-          <w:color w:val="24292E"/>
-          <w:sz w:val="24"/>
-          <w:szCs w:val="24"/>
-          <w:lang w:val="en-US" w:eastAsia="pl-PL"/>
+          <w:lang w:val="en-GB" w:eastAsia="pl-PL"/>
+        </w:rPr>
+      </w:pPr>
+      <w:r>
+        <w:rPr>
+          <w:rFonts w:ascii="Segoe UI" w:eastAsia="Times New Roman" w:hAnsi="Segoe UI" w:cs="Segoe UI"/>
+          <w:color w:val="24292E"/>
+          <w:sz w:val="24"/>
+          <w:szCs w:val="24"/>
+          <w:lang w:val="en-GB" w:eastAsia="pl-PL"/>
         </w:rPr>
         <w:t xml:space="preserve">Reviews and/or comments with external identify (google, </w:t>
       </w:r>
-      <w:proofErr w:type="spellStart"/>
-      <w:r>
-        <w:rPr>
-          <w:rFonts w:ascii="Segoe UI" w:eastAsia="Times New Roman" w:hAnsi="Segoe UI" w:cs="Segoe UI"/>
-          <w:color w:val="24292E"/>
-          <w:sz w:val="24"/>
-          <w:szCs w:val="24"/>
-          <w:lang w:val="en-US" w:eastAsia="pl-PL"/>
-        </w:rPr>
-        <w:t>facebook</w:t>
-      </w:r>
-      <w:proofErr w:type="spellEnd"/>
-      <w:r>
-        <w:rPr>
-          <w:rFonts w:ascii="Segoe UI" w:eastAsia="Times New Roman" w:hAnsi="Segoe UI" w:cs="Segoe UI"/>
-          <w:color w:val="24292E"/>
-          <w:sz w:val="24"/>
-          <w:szCs w:val="24"/>
-          <w:lang w:val="en-US" w:eastAsia="pl-PL"/>
+      <w:r>
+        <w:rPr>
+          <w:rFonts w:ascii="Segoe UI" w:eastAsia="Times New Roman" w:hAnsi="Segoe UI" w:cs="Segoe UI"/>
+          <w:color w:val="24292E"/>
+          <w:sz w:val="24"/>
+          <w:szCs w:val="24"/>
+          <w:lang w:val="en-GB" w:eastAsia="pl-PL"/>
+        </w:rPr>
+        <w:t>Facebook</w:t>
+      </w:r>
+      <w:r>
+        <w:rPr>
+          <w:rFonts w:ascii="Segoe UI" w:eastAsia="Times New Roman" w:hAnsi="Segoe UI" w:cs="Segoe UI"/>
+          <w:color w:val="24292E"/>
+          <w:sz w:val="24"/>
+          <w:szCs w:val="24"/>
+          <w:lang w:val="en-GB" w:eastAsia="pl-PL"/>
         </w:rPr>
         <w:t>) #2</w:t>
       </w:r>
@@ -1149,28 +1173,18 @@
           <w:color w:val="24292E"/>
           <w:sz w:val="24"/>
           <w:szCs w:val="24"/>
-          <w:lang w:eastAsia="pl-PL"/>
-        </w:rPr>
-      </w:pPr>
-      <w:r>
-        <w:rPr>
-          <w:rFonts w:ascii="Segoe UI" w:eastAsia="Times New Roman" w:hAnsi="Segoe UI" w:cs="Segoe UI"/>
-          <w:color w:val="24292E"/>
-          <w:sz w:val="24"/>
-          <w:szCs w:val="24"/>
-          <w:lang w:val="en-US" w:eastAsia="pl-PL"/>
-        </w:rPr>
-        <w:t xml:space="preserve">Social Media buttons (likes, twits,...) </w:t>
-      </w:r>
-      <w:r>
-        <w:rPr>
-          <w:rFonts w:ascii="Segoe UI" w:eastAsia="Times New Roman" w:hAnsi="Segoe UI" w:cs="Segoe UI"/>
-          <w:color w:val="24292E"/>
-          <w:sz w:val="24"/>
-          <w:szCs w:val="24"/>
-          <w:lang w:eastAsia="pl-PL"/>
-        </w:rPr>
-        <w:t>#2</w:t>
+          <w:lang w:val="en-GB" w:eastAsia="pl-PL"/>
+        </w:rPr>
+      </w:pPr>
+      <w:r>
+        <w:rPr>
+          <w:rFonts w:ascii="Segoe UI" w:eastAsia="Times New Roman" w:hAnsi="Segoe UI" w:cs="Segoe UI"/>
+          <w:color w:val="24292E"/>
+          <w:sz w:val="24"/>
+          <w:szCs w:val="24"/>
+          <w:lang w:val="en-GB" w:eastAsia="pl-PL"/>
+        </w:rPr>
+        <w:t>Social Media buttons (likes, twits,...) #2</w:t>
       </w:r>
     </w:p>
     <w:p>
@@ -1186,40 +1200,18 @@
           <w:color w:val="24292E"/>
           <w:sz w:val="24"/>
           <w:szCs w:val="24"/>
-          <w:lang w:eastAsia="pl-PL"/>
-        </w:rPr>
-      </w:pPr>
-      <w:r>
-        <w:rPr>
-          <w:rFonts w:ascii="Segoe UI" w:eastAsia="Times New Roman" w:hAnsi="Segoe UI" w:cs="Segoe UI"/>
-          <w:color w:val="24292E"/>
-          <w:sz w:val="24"/>
-          <w:szCs w:val="24"/>
-          <w:lang w:eastAsia="pl-PL"/>
-        </w:rPr>
-        <w:t xml:space="preserve">Desktop/Tablet/Mobile </w:t>
-      </w:r>
-      <w:proofErr w:type="spellStart"/>
-      <w:r>
-        <w:rPr>
-          <w:rFonts w:ascii="Segoe UI" w:eastAsia="Times New Roman" w:hAnsi="Segoe UI" w:cs="Segoe UI"/>
-          <w:color w:val="24292E"/>
-          <w:sz w:val="24"/>
-          <w:szCs w:val="24"/>
-          <w:lang w:eastAsia="pl-PL"/>
-        </w:rPr>
-        <w:t>view</w:t>
-      </w:r>
-      <w:proofErr w:type="spellEnd"/>
-      <w:r>
-        <w:rPr>
-          <w:rFonts w:ascii="Segoe UI" w:eastAsia="Times New Roman" w:hAnsi="Segoe UI" w:cs="Segoe UI"/>
-          <w:color w:val="24292E"/>
-          <w:sz w:val="24"/>
-          <w:szCs w:val="24"/>
-          <w:lang w:eastAsia="pl-PL"/>
-        </w:rPr>
-        <w:t xml:space="preserve"> #1</w:t>
+          <w:lang w:val="en-GB" w:eastAsia="pl-PL"/>
+        </w:rPr>
+      </w:pPr>
+      <w:r>
+        <w:rPr>
+          <w:rFonts w:ascii="Segoe UI" w:eastAsia="Times New Roman" w:hAnsi="Segoe UI" w:cs="Segoe UI"/>
+          <w:color w:val="24292E"/>
+          <w:sz w:val="24"/>
+          <w:szCs w:val="24"/>
+          <w:lang w:val="en-GB" w:eastAsia="pl-PL"/>
+        </w:rPr>
+        <w:t>Desktop/Tablet/Mobile view #1</w:t>
       </w:r>
     </w:p>
     <w:p>
@@ -1235,40 +1227,18 @@
           <w:color w:val="24292E"/>
           <w:sz w:val="24"/>
           <w:szCs w:val="24"/>
-          <w:lang w:eastAsia="pl-PL"/>
-        </w:rPr>
-      </w:pPr>
-      <w:r>
-        <w:rPr>
-          <w:rFonts w:ascii="Segoe UI" w:eastAsia="Times New Roman" w:hAnsi="Segoe UI" w:cs="Segoe UI"/>
-          <w:color w:val="24292E"/>
-          <w:sz w:val="24"/>
-          <w:szCs w:val="24"/>
-          <w:lang w:eastAsia="pl-PL"/>
-        </w:rPr>
-        <w:t xml:space="preserve">Content </w:t>
-      </w:r>
-      <w:proofErr w:type="spellStart"/>
-      <w:r>
-        <w:rPr>
-          <w:rFonts w:ascii="Segoe UI" w:eastAsia="Times New Roman" w:hAnsi="Segoe UI" w:cs="Segoe UI"/>
-          <w:color w:val="24292E"/>
-          <w:sz w:val="24"/>
-          <w:szCs w:val="24"/>
-          <w:lang w:eastAsia="pl-PL"/>
-        </w:rPr>
-        <w:t>elements</w:t>
-      </w:r>
-      <w:proofErr w:type="spellEnd"/>
-      <w:r>
-        <w:rPr>
-          <w:rFonts w:ascii="Segoe UI" w:eastAsia="Times New Roman" w:hAnsi="Segoe UI" w:cs="Segoe UI"/>
-          <w:color w:val="24292E"/>
-          <w:sz w:val="24"/>
-          <w:szCs w:val="24"/>
-          <w:lang w:eastAsia="pl-PL"/>
-        </w:rPr>
-        <w:t>:</w:t>
+          <w:lang w:val="en-GB" w:eastAsia="pl-PL"/>
+        </w:rPr>
+      </w:pPr>
+      <w:r>
+        <w:rPr>
+          <w:rFonts w:ascii="Segoe UI" w:eastAsia="Times New Roman" w:hAnsi="Segoe UI" w:cs="Segoe UI"/>
+          <w:color w:val="24292E"/>
+          <w:sz w:val="24"/>
+          <w:szCs w:val="24"/>
+          <w:lang w:val="en-GB" w:eastAsia="pl-PL"/>
+        </w:rPr>
+        <w:t>Content elements:</w:t>
       </w:r>
     </w:p>
     <w:p>
@@ -1284,16 +1254,16 @@
           <w:color w:val="24292E"/>
           <w:sz w:val="24"/>
           <w:szCs w:val="24"/>
-          <w:lang w:eastAsia="pl-PL"/>
-        </w:rPr>
-      </w:pPr>
-      <w:r>
-        <w:rPr>
-          <w:rFonts w:ascii="Segoe UI" w:eastAsia="Times New Roman" w:hAnsi="Segoe UI" w:cs="Segoe UI"/>
-          <w:color w:val="24292E"/>
-          <w:sz w:val="24"/>
-          <w:szCs w:val="24"/>
-          <w:lang w:eastAsia="pl-PL"/>
+          <w:lang w:val="en-GB" w:eastAsia="pl-PL"/>
+        </w:rPr>
+      </w:pPr>
+      <w:r>
+        <w:rPr>
+          <w:rFonts w:ascii="Segoe UI" w:eastAsia="Times New Roman" w:hAnsi="Segoe UI" w:cs="Segoe UI"/>
+          <w:color w:val="24292E"/>
+          <w:sz w:val="24"/>
+          <w:szCs w:val="24"/>
+          <w:lang w:val="en-GB" w:eastAsia="pl-PL"/>
         </w:rPr>
         <w:t>Logo #1</w:t>
       </w:r>
@@ -1311,40 +1281,58 @@
           <w:color w:val="24292E"/>
           <w:sz w:val="24"/>
           <w:szCs w:val="24"/>
-          <w:lang w:val="en-US" w:eastAsia="pl-PL"/>
-        </w:rPr>
-      </w:pPr>
-      <w:r>
-        <w:rPr>
-          <w:rFonts w:ascii="Segoe UI" w:eastAsia="Times New Roman" w:hAnsi="Segoe UI" w:cs="Segoe UI"/>
-          <w:color w:val="24292E"/>
-          <w:sz w:val="24"/>
-          <w:szCs w:val="24"/>
-          <w:lang w:val="en-US" w:eastAsia="pl-PL"/>
-        </w:rPr>
-        <w:t xml:space="preserve">Navigation Menu #1 (Menus: </w:t>
-      </w:r>
-      <w:proofErr w:type="spellStart"/>
-      <w:r>
-        <w:rPr>
-          <w:rFonts w:ascii="Segoe UI" w:eastAsia="Times New Roman" w:hAnsi="Segoe UI" w:cs="Segoe UI"/>
-          <w:color w:val="24292E"/>
-          <w:sz w:val="24"/>
-          <w:szCs w:val="24"/>
-          <w:lang w:val="en-US" w:eastAsia="pl-PL"/>
-        </w:rPr>
-        <w:t>top,main,left</w:t>
-      </w:r>
-      <w:proofErr w:type="spellEnd"/>
-      <w:r>
-        <w:rPr>
-          <w:rFonts w:ascii="Segoe UI" w:eastAsia="Times New Roman" w:hAnsi="Segoe UI" w:cs="Segoe UI"/>
-          <w:color w:val="24292E"/>
-          <w:sz w:val="24"/>
-          <w:szCs w:val="24"/>
-          <w:lang w:val="en-US" w:eastAsia="pl-PL"/>
-        </w:rPr>
-        <w:t>)#3</w:t>
+          <w:lang w:val="en-GB" w:eastAsia="pl-PL"/>
+        </w:rPr>
+      </w:pPr>
+      <w:r>
+        <w:rPr>
+          <w:rFonts w:ascii="Segoe UI" w:eastAsia="Times New Roman" w:hAnsi="Segoe UI" w:cs="Segoe UI"/>
+          <w:color w:val="24292E"/>
+          <w:sz w:val="24"/>
+          <w:szCs w:val="24"/>
+          <w:lang w:val="en-GB" w:eastAsia="pl-PL"/>
+        </w:rPr>
+        <w:t>Navigation Menu #1 (Menus: top,</w:t>
+      </w:r>
+      <w:r>
+        <w:rPr>
+          <w:rFonts w:ascii="Segoe UI" w:eastAsia="Times New Roman" w:hAnsi="Segoe UI" w:cs="Segoe UI"/>
+          <w:color w:val="24292E"/>
+          <w:sz w:val="24"/>
+          <w:szCs w:val="24"/>
+          <w:lang w:val="en-GB" w:eastAsia="pl-PL"/>
+        </w:rPr>
+        <w:t xml:space="preserve"> </w:t>
+      </w:r>
+      <w:r>
+        <w:rPr>
+          <w:rFonts w:ascii="Segoe UI" w:eastAsia="Times New Roman" w:hAnsi="Segoe UI" w:cs="Segoe UI"/>
+          <w:color w:val="24292E"/>
+          <w:sz w:val="24"/>
+          <w:szCs w:val="24"/>
+          <w:lang w:val="en-GB" w:eastAsia="pl-PL"/>
+        </w:rPr>
+        <w:t>main,</w:t>
+      </w:r>
+      <w:r>
+        <w:rPr>
+          <w:rFonts w:ascii="Segoe UI" w:eastAsia="Times New Roman" w:hAnsi="Segoe UI" w:cs="Segoe UI"/>
+          <w:color w:val="24292E"/>
+          <w:sz w:val="24"/>
+          <w:szCs w:val="24"/>
+          <w:lang w:val="en-GB" w:eastAsia="pl-PL"/>
+        </w:rPr>
+        <w:t xml:space="preserve"> </w:t>
+      </w:r>
+      <w:r>
+        <w:rPr>
+          <w:rFonts w:ascii="Segoe UI" w:eastAsia="Times New Roman" w:hAnsi="Segoe UI" w:cs="Segoe UI"/>
+          <w:color w:val="24292E"/>
+          <w:sz w:val="24"/>
+          <w:szCs w:val="24"/>
+          <w:lang w:val="en-GB" w:eastAsia="pl-PL"/>
+        </w:rPr>
+        <w:t>left)#3</w:t>
       </w:r>
     </w:p>
     <w:p>
@@ -1360,30 +1348,18 @@
           <w:color w:val="24292E"/>
           <w:sz w:val="24"/>
           <w:szCs w:val="24"/>
-          <w:lang w:eastAsia="pl-PL"/>
-        </w:rPr>
-      </w:pPr>
-      <w:proofErr w:type="spellStart"/>
-      <w:r>
-        <w:rPr>
-          <w:rFonts w:ascii="Segoe UI" w:eastAsia="Times New Roman" w:hAnsi="Segoe UI" w:cs="Segoe UI"/>
-          <w:color w:val="24292E"/>
-          <w:sz w:val="24"/>
-          <w:szCs w:val="24"/>
-          <w:lang w:eastAsia="pl-PL"/>
-        </w:rPr>
-        <w:t>Slider</w:t>
-      </w:r>
-      <w:proofErr w:type="spellEnd"/>
-      <w:r>
-        <w:rPr>
-          <w:rFonts w:ascii="Segoe UI" w:eastAsia="Times New Roman" w:hAnsi="Segoe UI" w:cs="Segoe UI"/>
-          <w:color w:val="24292E"/>
-          <w:sz w:val="24"/>
-          <w:szCs w:val="24"/>
-          <w:lang w:eastAsia="pl-PL"/>
-        </w:rPr>
-        <w:t xml:space="preserve"> #1</w:t>
+          <w:lang w:val="en-GB" w:eastAsia="pl-PL"/>
+        </w:rPr>
+      </w:pPr>
+      <w:r>
+        <w:rPr>
+          <w:rFonts w:ascii="Segoe UI" w:eastAsia="Times New Roman" w:hAnsi="Segoe UI" w:cs="Segoe UI"/>
+          <w:color w:val="24292E"/>
+          <w:sz w:val="24"/>
+          <w:szCs w:val="24"/>
+          <w:lang w:val="en-GB" w:eastAsia="pl-PL"/>
+        </w:rPr>
+        <w:t>Slider #1</w:t>
       </w:r>
     </w:p>
     <w:p>
@@ -1399,30 +1375,18 @@
           <w:color w:val="24292E"/>
           <w:sz w:val="24"/>
           <w:szCs w:val="24"/>
-          <w:lang w:eastAsia="pl-PL"/>
-        </w:rPr>
-      </w:pPr>
-      <w:proofErr w:type="spellStart"/>
-      <w:r>
-        <w:rPr>
-          <w:rFonts w:ascii="Segoe UI" w:eastAsia="Times New Roman" w:hAnsi="Segoe UI" w:cs="Segoe UI"/>
-          <w:color w:val="24292E"/>
-          <w:sz w:val="24"/>
-          <w:szCs w:val="24"/>
-          <w:lang w:eastAsia="pl-PL"/>
-        </w:rPr>
-        <w:t>Headings</w:t>
-      </w:r>
-      <w:proofErr w:type="spellEnd"/>
-      <w:r>
-        <w:rPr>
-          <w:rFonts w:ascii="Segoe UI" w:eastAsia="Times New Roman" w:hAnsi="Segoe UI" w:cs="Segoe UI"/>
-          <w:color w:val="24292E"/>
-          <w:sz w:val="24"/>
-          <w:szCs w:val="24"/>
-          <w:lang w:eastAsia="pl-PL"/>
-        </w:rPr>
-        <w:t xml:space="preserve"> #1</w:t>
+          <w:lang w:val="en-GB" w:eastAsia="pl-PL"/>
+        </w:rPr>
+      </w:pPr>
+      <w:r>
+        <w:rPr>
+          <w:rFonts w:ascii="Segoe UI" w:eastAsia="Times New Roman" w:hAnsi="Segoe UI" w:cs="Segoe UI"/>
+          <w:color w:val="24292E"/>
+          <w:sz w:val="24"/>
+          <w:szCs w:val="24"/>
+          <w:lang w:val="en-GB" w:eastAsia="pl-PL"/>
+        </w:rPr>
+        <w:t>Headings #1</w:t>
       </w:r>
     </w:p>
     <w:p>
@@ -1438,30 +1402,18 @@
           <w:color w:val="24292E"/>
           <w:sz w:val="24"/>
           <w:szCs w:val="24"/>
-          <w:lang w:eastAsia="pl-PL"/>
-        </w:rPr>
-      </w:pPr>
-      <w:proofErr w:type="spellStart"/>
-      <w:r>
-        <w:rPr>
-          <w:rFonts w:ascii="Segoe UI" w:eastAsia="Times New Roman" w:hAnsi="Segoe UI" w:cs="Segoe UI"/>
-          <w:color w:val="24292E"/>
-          <w:sz w:val="24"/>
-          <w:szCs w:val="24"/>
-          <w:lang w:eastAsia="pl-PL"/>
-        </w:rPr>
-        <w:t>Paragraphs</w:t>
-      </w:r>
-      <w:proofErr w:type="spellEnd"/>
-      <w:r>
-        <w:rPr>
-          <w:rFonts w:ascii="Segoe UI" w:eastAsia="Times New Roman" w:hAnsi="Segoe UI" w:cs="Segoe UI"/>
-          <w:color w:val="24292E"/>
-          <w:sz w:val="24"/>
-          <w:szCs w:val="24"/>
-          <w:lang w:eastAsia="pl-PL"/>
-        </w:rPr>
-        <w:t xml:space="preserve"> #1</w:t>
+          <w:lang w:val="en-GB" w:eastAsia="pl-PL"/>
+        </w:rPr>
+      </w:pPr>
+      <w:r>
+        <w:rPr>
+          <w:rFonts w:ascii="Segoe UI" w:eastAsia="Times New Roman" w:hAnsi="Segoe UI" w:cs="Segoe UI"/>
+          <w:color w:val="24292E"/>
+          <w:sz w:val="24"/>
+          <w:szCs w:val="24"/>
+          <w:lang w:val="en-GB" w:eastAsia="pl-PL"/>
+        </w:rPr>
+        <w:t>Paragraphs #1</w:t>
       </w:r>
     </w:p>
     <w:p>
@@ -1477,30 +1429,18 @@
           <w:color w:val="24292E"/>
           <w:sz w:val="24"/>
           <w:szCs w:val="24"/>
-          <w:lang w:eastAsia="pl-PL"/>
-        </w:rPr>
-      </w:pPr>
-      <w:proofErr w:type="spellStart"/>
-      <w:r>
-        <w:rPr>
-          <w:rFonts w:ascii="Segoe UI" w:eastAsia="Times New Roman" w:hAnsi="Segoe UI" w:cs="Segoe UI"/>
-          <w:color w:val="24292E"/>
-          <w:sz w:val="24"/>
-          <w:szCs w:val="24"/>
-          <w:lang w:eastAsia="pl-PL"/>
-        </w:rPr>
-        <w:t>Images</w:t>
-      </w:r>
-      <w:proofErr w:type="spellEnd"/>
-      <w:r>
-        <w:rPr>
-          <w:rFonts w:ascii="Segoe UI" w:eastAsia="Times New Roman" w:hAnsi="Segoe UI" w:cs="Segoe UI"/>
-          <w:color w:val="24292E"/>
-          <w:sz w:val="24"/>
-          <w:szCs w:val="24"/>
-          <w:lang w:eastAsia="pl-PL"/>
-        </w:rPr>
-        <w:t xml:space="preserve"> #1</w:t>
+          <w:lang w:val="en-GB" w:eastAsia="pl-PL"/>
+        </w:rPr>
+      </w:pPr>
+      <w:r>
+        <w:rPr>
+          <w:rFonts w:ascii="Segoe UI" w:eastAsia="Times New Roman" w:hAnsi="Segoe UI" w:cs="Segoe UI"/>
+          <w:color w:val="24292E"/>
+          <w:sz w:val="24"/>
+          <w:szCs w:val="24"/>
+          <w:lang w:val="en-GB" w:eastAsia="pl-PL"/>
+        </w:rPr>
+        <w:t>Images #1</w:t>
       </w:r>
     </w:p>
     <w:p>
@@ -1516,30 +1456,18 @@
           <w:color w:val="24292E"/>
           <w:sz w:val="24"/>
           <w:szCs w:val="24"/>
-          <w:lang w:eastAsia="pl-PL"/>
-        </w:rPr>
-      </w:pPr>
-      <w:proofErr w:type="spellStart"/>
-      <w:r>
-        <w:rPr>
-          <w:rFonts w:ascii="Segoe UI" w:eastAsia="Times New Roman" w:hAnsi="Segoe UI" w:cs="Segoe UI"/>
-          <w:color w:val="24292E"/>
-          <w:sz w:val="24"/>
-          <w:szCs w:val="24"/>
-          <w:lang w:eastAsia="pl-PL"/>
-        </w:rPr>
-        <w:t>Videos</w:t>
-      </w:r>
-      <w:proofErr w:type="spellEnd"/>
-      <w:r>
-        <w:rPr>
-          <w:rFonts w:ascii="Segoe UI" w:eastAsia="Times New Roman" w:hAnsi="Segoe UI" w:cs="Segoe UI"/>
-          <w:color w:val="24292E"/>
-          <w:sz w:val="24"/>
-          <w:szCs w:val="24"/>
-          <w:lang w:eastAsia="pl-PL"/>
-        </w:rPr>
-        <w:t xml:space="preserve"> #1</w:t>
+          <w:lang w:val="en-GB" w:eastAsia="pl-PL"/>
+        </w:rPr>
+      </w:pPr>
+      <w:r>
+        <w:rPr>
+          <w:rFonts w:ascii="Segoe UI" w:eastAsia="Times New Roman" w:hAnsi="Segoe UI" w:cs="Segoe UI"/>
+          <w:color w:val="24292E"/>
+          <w:sz w:val="24"/>
+          <w:szCs w:val="24"/>
+          <w:lang w:val="en-GB" w:eastAsia="pl-PL"/>
+        </w:rPr>
+        <w:t>Videos #1</w:t>
       </w:r>
     </w:p>
     <w:p>
@@ -1555,40 +1483,18 @@
           <w:color w:val="24292E"/>
           <w:sz w:val="24"/>
           <w:szCs w:val="24"/>
-          <w:lang w:eastAsia="pl-PL"/>
-        </w:rPr>
-      </w:pPr>
-      <w:r>
-        <w:rPr>
-          <w:rFonts w:ascii="Segoe UI" w:eastAsia="Times New Roman" w:hAnsi="Segoe UI" w:cs="Segoe UI"/>
-          <w:color w:val="24292E"/>
-          <w:sz w:val="24"/>
-          <w:szCs w:val="24"/>
-          <w:lang w:eastAsia="pl-PL"/>
-        </w:rPr>
-        <w:t xml:space="preserve">Special </w:t>
-      </w:r>
-      <w:proofErr w:type="spellStart"/>
-      <w:r>
-        <w:rPr>
-          <w:rFonts w:ascii="Segoe UI" w:eastAsia="Times New Roman" w:hAnsi="Segoe UI" w:cs="Segoe UI"/>
-          <w:color w:val="24292E"/>
-          <w:sz w:val="24"/>
-          <w:szCs w:val="24"/>
-          <w:lang w:eastAsia="pl-PL"/>
-        </w:rPr>
-        <w:t>blocks</w:t>
-      </w:r>
-      <w:proofErr w:type="spellEnd"/>
-      <w:r>
-        <w:rPr>
-          <w:rFonts w:ascii="Segoe UI" w:eastAsia="Times New Roman" w:hAnsi="Segoe UI" w:cs="Segoe UI"/>
-          <w:color w:val="24292E"/>
-          <w:sz w:val="24"/>
-          <w:szCs w:val="24"/>
-          <w:lang w:eastAsia="pl-PL"/>
-        </w:rPr>
-        <w:t>:</w:t>
+          <w:lang w:val="en-GB" w:eastAsia="pl-PL"/>
+        </w:rPr>
+      </w:pPr>
+      <w:r>
+        <w:rPr>
+          <w:rFonts w:ascii="Segoe UI" w:eastAsia="Times New Roman" w:hAnsi="Segoe UI" w:cs="Segoe UI"/>
+          <w:color w:val="24292E"/>
+          <w:sz w:val="24"/>
+          <w:szCs w:val="24"/>
+          <w:lang w:val="en-GB" w:eastAsia="pl-PL"/>
+        </w:rPr>
+        <w:t>Special blocks:</w:t>
       </w:r>
     </w:p>
     <w:p>
@@ -1604,9 +1510,29 @@
           <w:color w:val="24292E"/>
           <w:sz w:val="24"/>
           <w:szCs w:val="24"/>
-          <w:lang w:eastAsia="pl-PL"/>
-        </w:rPr>
-      </w:pPr>
+          <w:lang w:val="en-GB" w:eastAsia="pl-PL"/>
+        </w:rPr>
+      </w:pPr>
+      <w:r>
+        <w:rPr>
+          <w:rFonts w:ascii="Segoe UI" w:eastAsia="Times New Roman" w:hAnsi="Segoe UI" w:cs="Segoe UI"/>
+          <w:color w:val="24292E"/>
+          <w:sz w:val="24"/>
+          <w:szCs w:val="24"/>
+          <w:lang w:val="en-GB" w:eastAsia="pl-PL"/>
+        </w:rPr>
+        <w:t>Code block</w:t>
+      </w:r>
+      <w:r>
+        <w:rPr>
+          <w:rFonts w:ascii="Segoe UI" w:eastAsia="Times New Roman" w:hAnsi="Segoe UI" w:cs="Segoe UI"/>
+          <w:color w:val="24292E"/>
+          <w:sz w:val="24"/>
+          <w:szCs w:val="24"/>
+          <w:lang w:val="en-GB" w:eastAsia="pl-PL"/>
+        </w:rPr>
+        <w:t xml:space="preserve"> (c#, </w:t>
+      </w:r>
       <w:proofErr w:type="spellStart"/>
       <w:r>
         <w:rPr>
@@ -1614,9 +1540,9 @@
           <w:color w:val="24292E"/>
           <w:sz w:val="24"/>
           <w:szCs w:val="24"/>
-          <w:lang w:eastAsia="pl-PL"/>
-        </w:rPr>
-        <w:t>Codeblock</w:t>
+          <w:lang w:val="en-GB" w:eastAsia="pl-PL"/>
+        </w:rPr>
+        <w:t>js</w:t>
       </w:r>
       <w:proofErr w:type="spellEnd"/>
       <w:r>
@@ -1625,53 +1551,9 @@
           <w:color w:val="24292E"/>
           <w:sz w:val="24"/>
           <w:szCs w:val="24"/>
-          <w:lang w:eastAsia="pl-PL"/>
-        </w:rPr>
-        <w:t xml:space="preserve"> (c#, </w:t>
-      </w:r>
-      <w:proofErr w:type="spellStart"/>
-      <w:r>
-        <w:rPr>
-          <w:rFonts w:ascii="Segoe UI" w:eastAsia="Times New Roman" w:hAnsi="Segoe UI" w:cs="Segoe UI"/>
-          <w:color w:val="24292E"/>
-          <w:sz w:val="24"/>
-          <w:szCs w:val="24"/>
-          <w:lang w:eastAsia="pl-PL"/>
-        </w:rPr>
-        <w:t>js</w:t>
-      </w:r>
-      <w:proofErr w:type="spellEnd"/>
-      <w:r>
-        <w:rPr>
-          <w:rFonts w:ascii="Segoe UI" w:eastAsia="Times New Roman" w:hAnsi="Segoe UI" w:cs="Segoe UI"/>
-          <w:color w:val="24292E"/>
-          <w:sz w:val="24"/>
-          <w:szCs w:val="24"/>
-          <w:lang w:eastAsia="pl-PL"/>
-        </w:rPr>
-        <w:t xml:space="preserve">, </w:t>
-      </w:r>
-      <w:proofErr w:type="spellStart"/>
-      <w:r>
-        <w:rPr>
-          <w:rFonts w:ascii="Segoe UI" w:eastAsia="Times New Roman" w:hAnsi="Segoe UI" w:cs="Segoe UI"/>
-          <w:color w:val="24292E"/>
-          <w:sz w:val="24"/>
-          <w:szCs w:val="24"/>
-          <w:lang w:eastAsia="pl-PL"/>
-        </w:rPr>
-        <w:t>Html</w:t>
-      </w:r>
-      <w:proofErr w:type="spellEnd"/>
-      <w:r>
-        <w:rPr>
-          <w:rFonts w:ascii="Segoe UI" w:eastAsia="Times New Roman" w:hAnsi="Segoe UI" w:cs="Segoe UI"/>
-          <w:color w:val="24292E"/>
-          <w:sz w:val="24"/>
-          <w:szCs w:val="24"/>
-          <w:lang w:eastAsia="pl-PL"/>
-        </w:rPr>
-        <w:t>) #3</w:t>
+          <w:lang w:val="en-GB" w:eastAsia="pl-PL"/>
+        </w:rPr>
+        <w:t>, Html) #3</w:t>
       </w:r>
     </w:p>
     <w:p>
@@ -1687,61 +1569,41 @@
           <w:color w:val="24292E"/>
           <w:sz w:val="24"/>
           <w:szCs w:val="24"/>
-          <w:lang w:eastAsia="pl-PL"/>
-        </w:rPr>
-      </w:pPr>
-      <w:r>
-        <w:rPr>
-          <w:rFonts w:ascii="Segoe UI" w:eastAsia="Times New Roman" w:hAnsi="Segoe UI" w:cs="Segoe UI"/>
-          <w:color w:val="24292E"/>
-          <w:sz w:val="24"/>
-          <w:szCs w:val="24"/>
-          <w:lang w:eastAsia="pl-PL"/>
-        </w:rPr>
-        <w:t xml:space="preserve">draw.io </w:t>
-      </w:r>
-      <w:proofErr w:type="spellStart"/>
-      <w:r>
-        <w:rPr>
-          <w:rFonts w:ascii="Segoe UI" w:eastAsia="Times New Roman" w:hAnsi="Segoe UI" w:cs="Segoe UI"/>
-          <w:color w:val="24292E"/>
-          <w:sz w:val="24"/>
-          <w:szCs w:val="24"/>
-          <w:lang w:eastAsia="pl-PL"/>
-        </w:rPr>
-        <w:t>viewer</w:t>
-      </w:r>
-      <w:proofErr w:type="spellEnd"/>
-      <w:r>
-        <w:rPr>
-          <w:rFonts w:ascii="Segoe UI" w:eastAsia="Times New Roman" w:hAnsi="Segoe UI" w:cs="Segoe UI"/>
-          <w:color w:val="24292E"/>
-          <w:sz w:val="24"/>
-          <w:szCs w:val="24"/>
-          <w:lang w:eastAsia="pl-PL"/>
-        </w:rPr>
-        <w:t xml:space="preserve"> #4</w:t>
+          <w:lang w:val="en-GB" w:eastAsia="pl-PL"/>
+        </w:rPr>
+      </w:pPr>
+      <w:r>
+        <w:rPr>
+          <w:rFonts w:ascii="Segoe UI" w:eastAsia="Times New Roman" w:hAnsi="Segoe UI" w:cs="Segoe UI"/>
+          <w:color w:val="24292E"/>
+          <w:sz w:val="24"/>
+          <w:szCs w:val="24"/>
+          <w:lang w:val="en-GB" w:eastAsia="pl-PL"/>
+        </w:rPr>
+        <w:t>draw.io viewer #4</w:t>
       </w:r>
     </w:p>
     <w:p>
       <w:pPr>
         <w:pStyle w:val="Nagwek2"/>
-      </w:pPr>
-      <w:bookmarkStart w:id="5" w:name="_Toc499009056"/>
-      <w:proofErr w:type="spellStart"/>
-      <w:r>
-        <w:t>Search</w:t>
-      </w:r>
-      <w:proofErr w:type="spellEnd"/>
-      <w:r>
-        <w:t xml:space="preserve"> </w:t>
-      </w:r>
-      <w:proofErr w:type="spellStart"/>
-      <w:r>
-        <w:t>angine</w:t>
-      </w:r>
-      <w:bookmarkEnd w:id="5"/>
-      <w:proofErr w:type="spellEnd"/>
+        <w:rPr>
+          <w:lang w:val="en-GB"/>
+        </w:rPr>
+      </w:pPr>
+      <w:bookmarkStart w:id="4" w:name="_Toc499009056"/>
+      <w:r>
+        <w:rPr>
+          <w:lang w:val="en-GB"/>
+        </w:rPr>
+        <w:t xml:space="preserve">Search </w:t>
+      </w:r>
+      <w:bookmarkEnd w:id="4"/>
+      <w:r>
+        <w:rPr>
+          <w:lang w:val="en-GB"/>
+        </w:rPr>
+        <w:t>engine</w:t>
+      </w:r>
     </w:p>
     <w:p>
       <w:pPr>
@@ -1756,52 +1618,18 @@
           <w:color w:val="24292E"/>
           <w:sz w:val="24"/>
           <w:szCs w:val="24"/>
-          <w:lang w:eastAsia="pl-PL"/>
-        </w:rPr>
-      </w:pPr>
-      <w:proofErr w:type="spellStart"/>
-      <w:r>
-        <w:rPr>
-          <w:rFonts w:ascii="Segoe UI" w:eastAsia="Times New Roman" w:hAnsi="Segoe UI" w:cs="Segoe UI"/>
-          <w:color w:val="24292E"/>
-          <w:sz w:val="24"/>
-          <w:szCs w:val="24"/>
-          <w:lang w:eastAsia="pl-PL"/>
-        </w:rPr>
-        <w:t>Accelerated</w:t>
-      </w:r>
-      <w:proofErr w:type="spellEnd"/>
-      <w:r>
-        <w:rPr>
-          <w:rFonts w:ascii="Segoe UI" w:eastAsia="Times New Roman" w:hAnsi="Segoe UI" w:cs="Segoe UI"/>
-          <w:color w:val="24292E"/>
-          <w:sz w:val="24"/>
-          <w:szCs w:val="24"/>
-          <w:lang w:eastAsia="pl-PL"/>
-        </w:rPr>
-        <w:t xml:space="preserve"> Mobile </w:t>
-      </w:r>
-      <w:proofErr w:type="spellStart"/>
-      <w:r>
-        <w:rPr>
-          <w:rFonts w:ascii="Segoe UI" w:eastAsia="Times New Roman" w:hAnsi="Segoe UI" w:cs="Segoe UI"/>
-          <w:color w:val="24292E"/>
-          <w:sz w:val="24"/>
-          <w:szCs w:val="24"/>
-          <w:lang w:eastAsia="pl-PL"/>
-        </w:rPr>
-        <w:t>Pages</w:t>
-      </w:r>
-      <w:proofErr w:type="spellEnd"/>
-      <w:r>
-        <w:rPr>
-          <w:rFonts w:ascii="Segoe UI" w:eastAsia="Times New Roman" w:hAnsi="Segoe UI" w:cs="Segoe UI"/>
-          <w:color w:val="24292E"/>
-          <w:sz w:val="24"/>
-          <w:szCs w:val="24"/>
-          <w:lang w:eastAsia="pl-PL"/>
-        </w:rPr>
-        <w:t xml:space="preserve"> (AMP) #1</w:t>
+          <w:lang w:val="en-GB" w:eastAsia="pl-PL"/>
+        </w:rPr>
+      </w:pPr>
+      <w:r>
+        <w:rPr>
+          <w:rFonts w:ascii="Segoe UI" w:eastAsia="Times New Roman" w:hAnsi="Segoe UI" w:cs="Segoe UI"/>
+          <w:color w:val="24292E"/>
+          <w:sz w:val="24"/>
+          <w:szCs w:val="24"/>
+          <w:lang w:val="en-GB" w:eastAsia="pl-PL"/>
+        </w:rPr>
+        <w:t>Accelerated Mobile Pages (AMP) #1</w:t>
       </w:r>
     </w:p>
     <w:p>
@@ -1817,30 +1645,18 @@
           <w:color w:val="24292E"/>
           <w:sz w:val="24"/>
           <w:szCs w:val="24"/>
-          <w:lang w:eastAsia="pl-PL"/>
-        </w:rPr>
-      </w:pPr>
-      <w:proofErr w:type="spellStart"/>
-      <w:r>
-        <w:rPr>
-          <w:rFonts w:ascii="Segoe UI" w:eastAsia="Times New Roman" w:hAnsi="Segoe UI" w:cs="Segoe UI"/>
-          <w:color w:val="24292E"/>
-          <w:sz w:val="24"/>
-          <w:szCs w:val="24"/>
-          <w:lang w:eastAsia="pl-PL"/>
-        </w:rPr>
-        <w:t>Structured</w:t>
-      </w:r>
-      <w:proofErr w:type="spellEnd"/>
-      <w:r>
-        <w:rPr>
-          <w:rFonts w:ascii="Segoe UI" w:eastAsia="Times New Roman" w:hAnsi="Segoe UI" w:cs="Segoe UI"/>
-          <w:color w:val="24292E"/>
-          <w:sz w:val="24"/>
-          <w:szCs w:val="24"/>
-          <w:lang w:eastAsia="pl-PL"/>
-        </w:rPr>
-        <w:t xml:space="preserve"> data: #1</w:t>
+          <w:lang w:val="en-GB" w:eastAsia="pl-PL"/>
+        </w:rPr>
+      </w:pPr>
+      <w:r>
+        <w:rPr>
+          <w:rFonts w:ascii="Segoe UI" w:eastAsia="Times New Roman" w:hAnsi="Segoe UI" w:cs="Segoe UI"/>
+          <w:color w:val="24292E"/>
+          <w:sz w:val="24"/>
+          <w:szCs w:val="24"/>
+          <w:lang w:val="en-GB" w:eastAsia="pl-PL"/>
+        </w:rPr>
+        <w:t>Structured data: #1</w:t>
       </w:r>
     </w:p>
     <w:p>
@@ -1856,21 +1672,19 @@
           <w:color w:val="24292E"/>
           <w:sz w:val="24"/>
           <w:szCs w:val="24"/>
-          <w:lang w:eastAsia="pl-PL"/>
-        </w:rPr>
-      </w:pPr>
-      <w:proofErr w:type="spellStart"/>
-      <w:r>
-        <w:rPr>
-          <w:rFonts w:ascii="Segoe UI" w:eastAsia="Times New Roman" w:hAnsi="Segoe UI" w:cs="Segoe UI"/>
-          <w:color w:val="24292E"/>
-          <w:sz w:val="24"/>
-          <w:szCs w:val="24"/>
-          <w:lang w:eastAsia="pl-PL"/>
+          <w:lang w:val="en-GB" w:eastAsia="pl-PL"/>
+        </w:rPr>
+      </w:pPr>
+      <w:r>
+        <w:rPr>
+          <w:rFonts w:ascii="Segoe UI" w:eastAsia="Times New Roman" w:hAnsi="Segoe UI" w:cs="Segoe UI"/>
+          <w:color w:val="24292E"/>
+          <w:sz w:val="24"/>
+          <w:szCs w:val="24"/>
+          <w:lang w:val="en-GB" w:eastAsia="pl-PL"/>
         </w:rPr>
         <w:t>Website</w:t>
       </w:r>
-      <w:proofErr w:type="spellEnd"/>
     </w:p>
     <w:p>
       <w:pPr>
@@ -1885,21 +1699,19 @@
           <w:color w:val="24292E"/>
           <w:sz w:val="24"/>
           <w:szCs w:val="24"/>
-          <w:lang w:eastAsia="pl-PL"/>
-        </w:rPr>
-      </w:pPr>
-      <w:proofErr w:type="spellStart"/>
-      <w:r>
-        <w:rPr>
-          <w:rFonts w:ascii="Segoe UI" w:eastAsia="Times New Roman" w:hAnsi="Segoe UI" w:cs="Segoe UI"/>
-          <w:color w:val="24292E"/>
-          <w:sz w:val="24"/>
-          <w:szCs w:val="24"/>
-          <w:lang w:eastAsia="pl-PL"/>
+          <w:lang w:val="en-GB" w:eastAsia="pl-PL"/>
+        </w:rPr>
+      </w:pPr>
+      <w:r>
+        <w:rPr>
+          <w:rFonts w:ascii="Segoe UI" w:eastAsia="Times New Roman" w:hAnsi="Segoe UI" w:cs="Segoe UI"/>
+          <w:color w:val="24292E"/>
+          <w:sz w:val="24"/>
+          <w:szCs w:val="24"/>
+          <w:lang w:val="en-GB" w:eastAsia="pl-PL"/>
         </w:rPr>
         <w:t>Webpage</w:t>
       </w:r>
-      <w:proofErr w:type="spellEnd"/>
     </w:p>
     <w:p>
       <w:pPr>
@@ -1914,16 +1726,16 @@
           <w:color w:val="24292E"/>
           <w:sz w:val="24"/>
           <w:szCs w:val="24"/>
-          <w:lang w:eastAsia="pl-PL"/>
-        </w:rPr>
-      </w:pPr>
-      <w:r>
-        <w:rPr>
-          <w:rFonts w:ascii="Segoe UI" w:eastAsia="Times New Roman" w:hAnsi="Segoe UI" w:cs="Segoe UI"/>
-          <w:color w:val="24292E"/>
-          <w:sz w:val="24"/>
-          <w:szCs w:val="24"/>
-          <w:lang w:eastAsia="pl-PL"/>
+          <w:lang w:val="en-GB" w:eastAsia="pl-PL"/>
+        </w:rPr>
+      </w:pPr>
+      <w:r>
+        <w:rPr>
+          <w:rFonts w:ascii="Segoe UI" w:eastAsia="Times New Roman" w:hAnsi="Segoe UI" w:cs="Segoe UI"/>
+          <w:color w:val="24292E"/>
+          <w:sz w:val="24"/>
+          <w:szCs w:val="24"/>
+          <w:lang w:val="en-GB" w:eastAsia="pl-PL"/>
         </w:rPr>
         <w:t>Organization</w:t>
       </w:r>
@@ -1941,21 +1753,19 @@
           <w:color w:val="24292E"/>
           <w:sz w:val="24"/>
           <w:szCs w:val="24"/>
-          <w:lang w:eastAsia="pl-PL"/>
-        </w:rPr>
-      </w:pPr>
-      <w:proofErr w:type="spellStart"/>
-      <w:r>
-        <w:rPr>
-          <w:rFonts w:ascii="Segoe UI" w:eastAsia="Times New Roman" w:hAnsi="Segoe UI" w:cs="Segoe UI"/>
-          <w:color w:val="24292E"/>
-          <w:sz w:val="24"/>
-          <w:szCs w:val="24"/>
-          <w:lang w:eastAsia="pl-PL"/>
+          <w:lang w:val="en-GB" w:eastAsia="pl-PL"/>
+        </w:rPr>
+      </w:pPr>
+      <w:r>
+        <w:rPr>
+          <w:rFonts w:ascii="Segoe UI" w:eastAsia="Times New Roman" w:hAnsi="Segoe UI" w:cs="Segoe UI"/>
+          <w:color w:val="24292E"/>
+          <w:sz w:val="24"/>
+          <w:szCs w:val="24"/>
+          <w:lang w:val="en-GB" w:eastAsia="pl-PL"/>
         </w:rPr>
         <w:t>Article</w:t>
       </w:r>
-      <w:proofErr w:type="spellEnd"/>
     </w:p>
     <w:p>
       <w:pPr>
@@ -1970,21 +1780,19 @@
           <w:color w:val="24292E"/>
           <w:sz w:val="24"/>
           <w:szCs w:val="24"/>
-          <w:lang w:eastAsia="pl-PL"/>
-        </w:rPr>
-      </w:pPr>
-      <w:proofErr w:type="spellStart"/>
-      <w:r>
-        <w:rPr>
-          <w:rFonts w:ascii="Segoe UI" w:eastAsia="Times New Roman" w:hAnsi="Segoe UI" w:cs="Segoe UI"/>
-          <w:color w:val="24292E"/>
-          <w:sz w:val="24"/>
-          <w:szCs w:val="24"/>
-          <w:lang w:eastAsia="pl-PL"/>
+          <w:lang w:val="en-GB" w:eastAsia="pl-PL"/>
+        </w:rPr>
+      </w:pPr>
+      <w:r>
+        <w:rPr>
+          <w:rFonts w:ascii="Segoe UI" w:eastAsia="Times New Roman" w:hAnsi="Segoe UI" w:cs="Segoe UI"/>
+          <w:color w:val="24292E"/>
+          <w:sz w:val="24"/>
+          <w:szCs w:val="24"/>
+          <w:lang w:val="en-GB" w:eastAsia="pl-PL"/>
         </w:rPr>
         <w:t>Breadcrumbs</w:t>
       </w:r>
-      <w:proofErr w:type="spellEnd"/>
     </w:p>
     <w:p>
       <w:pPr>
@@ -1999,53 +1807,19 @@
           <w:color w:val="24292E"/>
           <w:sz w:val="24"/>
           <w:szCs w:val="24"/>
-          <w:lang w:eastAsia="pl-PL"/>
-        </w:rPr>
-      </w:pPr>
-      <w:r>
-        <w:rPr>
-          <w:rFonts w:ascii="Segoe UI" w:eastAsia="Times New Roman" w:hAnsi="Segoe UI" w:cs="Segoe UI"/>
-          <w:color w:val="24292E"/>
-          <w:sz w:val="24"/>
-          <w:szCs w:val="24"/>
-          <w:lang w:eastAsia="pl-PL"/>
-        </w:rPr>
-        <w:t xml:space="preserve">Site </w:t>
-      </w:r>
-      <w:proofErr w:type="spellStart"/>
-      <w:r>
-        <w:rPr>
-          <w:rFonts w:ascii="Segoe UI" w:eastAsia="Times New Roman" w:hAnsi="Segoe UI" w:cs="Segoe UI"/>
-          <w:color w:val="24292E"/>
-          <w:sz w:val="24"/>
-          <w:szCs w:val="24"/>
-          <w:lang w:eastAsia="pl-PL"/>
-        </w:rPr>
-        <w:t>navigation</w:t>
-      </w:r>
-      <w:proofErr w:type="spellEnd"/>
-      <w:r>
-        <w:rPr>
-          <w:rFonts w:ascii="Segoe UI" w:eastAsia="Times New Roman" w:hAnsi="Segoe UI" w:cs="Segoe UI"/>
-          <w:color w:val="24292E"/>
-          <w:sz w:val="24"/>
-          <w:szCs w:val="24"/>
-          <w:lang w:eastAsia="pl-PL"/>
-        </w:rPr>
-        <w:t xml:space="preserve"> </w:t>
-      </w:r>
-      <w:proofErr w:type="spellStart"/>
-      <w:r>
-        <w:rPr>
-          <w:rFonts w:ascii="Segoe UI" w:eastAsia="Times New Roman" w:hAnsi="Segoe UI" w:cs="Segoe UI"/>
-          <w:color w:val="24292E"/>
-          <w:sz w:val="24"/>
-          <w:szCs w:val="24"/>
-          <w:lang w:eastAsia="pl-PL"/>
-        </w:rPr>
-        <w:t>elements</w:t>
-      </w:r>
-      <w:proofErr w:type="spellEnd"/>
+          <w:lang w:val="en-GB" w:eastAsia="pl-PL"/>
+        </w:rPr>
+      </w:pPr>
+      <w:r>
+        <w:rPr>
+          <w:rFonts w:ascii="Segoe UI" w:eastAsia="Times New Roman" w:hAnsi="Segoe UI" w:cs="Segoe UI"/>
+          <w:color w:val="24292E"/>
+          <w:sz w:val="24"/>
+          <w:szCs w:val="24"/>
+          <w:lang w:val="en-GB" w:eastAsia="pl-PL"/>
+        </w:rPr>
+        <w:t>Site navigation elements</w:t>
+      </w:r>
     </w:p>
     <w:p>
       <w:pPr>
@@ -2060,7 +1834,7 @@
           <w:color w:val="24292E"/>
           <w:sz w:val="24"/>
           <w:szCs w:val="24"/>
-          <w:lang w:eastAsia="pl-PL"/>
+          <w:lang w:val="en-GB" w:eastAsia="pl-PL"/>
         </w:rPr>
       </w:pPr>
       <w:proofErr w:type="spellStart"/>
@@ -2070,7 +1844,7 @@
           <w:color w:val="24292E"/>
           <w:sz w:val="24"/>
           <w:szCs w:val="24"/>
-          <w:lang w:eastAsia="pl-PL"/>
+          <w:lang w:val="en-GB" w:eastAsia="pl-PL"/>
         </w:rPr>
         <w:t>Gzip</w:t>
       </w:r>
@@ -2081,53 +1855,9 @@
           <w:color w:val="24292E"/>
           <w:sz w:val="24"/>
           <w:szCs w:val="24"/>
-          <w:lang w:eastAsia="pl-PL"/>
-        </w:rPr>
-        <w:t xml:space="preserve"> </w:t>
-      </w:r>
-      <w:proofErr w:type="spellStart"/>
-      <w:r>
-        <w:rPr>
-          <w:rFonts w:ascii="Segoe UI" w:eastAsia="Times New Roman" w:hAnsi="Segoe UI" w:cs="Segoe UI"/>
-          <w:color w:val="24292E"/>
-          <w:sz w:val="24"/>
-          <w:szCs w:val="24"/>
-          <w:lang w:eastAsia="pl-PL"/>
-        </w:rPr>
-        <w:t>compression</w:t>
-      </w:r>
-      <w:proofErr w:type="spellEnd"/>
-      <w:r>
-        <w:rPr>
-          <w:rFonts w:ascii="Segoe UI" w:eastAsia="Times New Roman" w:hAnsi="Segoe UI" w:cs="Segoe UI"/>
-          <w:color w:val="24292E"/>
-          <w:sz w:val="24"/>
-          <w:szCs w:val="24"/>
-          <w:lang w:eastAsia="pl-PL"/>
-        </w:rPr>
-        <w:t xml:space="preserve"> (</w:t>
-      </w:r>
-      <w:proofErr w:type="spellStart"/>
-      <w:r>
-        <w:rPr>
-          <w:rFonts w:ascii="Segoe UI" w:eastAsia="Times New Roman" w:hAnsi="Segoe UI" w:cs="Segoe UI"/>
-          <w:color w:val="24292E"/>
-          <w:sz w:val="24"/>
-          <w:szCs w:val="24"/>
-          <w:lang w:eastAsia="pl-PL"/>
-        </w:rPr>
-        <w:t>server</w:t>
-      </w:r>
-      <w:proofErr w:type="spellEnd"/>
-      <w:r>
-        <w:rPr>
-          <w:rFonts w:ascii="Segoe UI" w:eastAsia="Times New Roman" w:hAnsi="Segoe UI" w:cs="Segoe UI"/>
-          <w:color w:val="24292E"/>
-          <w:sz w:val="24"/>
-          <w:szCs w:val="24"/>
-          <w:lang w:eastAsia="pl-PL"/>
-        </w:rPr>
-        <w:t>) #1</w:t>
+          <w:lang w:val="en-GB" w:eastAsia="pl-PL"/>
+        </w:rPr>
+        <w:t xml:space="preserve"> compression (server) #1</w:t>
       </w:r>
     </w:p>
     <w:p>
@@ -2143,75 +1873,19 @@
           <w:color w:val="24292E"/>
           <w:sz w:val="24"/>
           <w:szCs w:val="24"/>
-          <w:lang w:eastAsia="pl-PL"/>
-        </w:rPr>
-      </w:pPr>
-      <w:proofErr w:type="spellStart"/>
-      <w:r>
-        <w:rPr>
-          <w:rFonts w:ascii="Segoe UI" w:eastAsia="Times New Roman" w:hAnsi="Segoe UI" w:cs="Segoe UI"/>
-          <w:color w:val="24292E"/>
-          <w:sz w:val="24"/>
-          <w:szCs w:val="24"/>
-          <w:lang w:eastAsia="pl-PL"/>
+          <w:lang w:val="en-GB" w:eastAsia="pl-PL"/>
+        </w:rPr>
+      </w:pPr>
+      <w:r>
+        <w:rPr>
+          <w:rFonts w:ascii="Segoe UI" w:eastAsia="Times New Roman" w:hAnsi="Segoe UI" w:cs="Segoe UI"/>
+          <w:color w:val="24292E"/>
+          <w:sz w:val="24"/>
+          <w:szCs w:val="24"/>
+          <w:lang w:val="en-GB" w:eastAsia="pl-PL"/>
         </w:rPr>
         <w:lastRenderedPageBreak/>
-        <w:t>Keep-alive</w:t>
-      </w:r>
-      <w:proofErr w:type="spellEnd"/>
-      <w:r>
-        <w:rPr>
-          <w:rFonts w:ascii="Segoe UI" w:eastAsia="Times New Roman" w:hAnsi="Segoe UI" w:cs="Segoe UI"/>
-          <w:color w:val="24292E"/>
-          <w:sz w:val="24"/>
-          <w:szCs w:val="24"/>
-          <w:lang w:eastAsia="pl-PL"/>
-        </w:rPr>
-        <w:t xml:space="preserve"> </w:t>
-      </w:r>
-      <w:proofErr w:type="spellStart"/>
-      <w:r>
-        <w:rPr>
-          <w:rFonts w:ascii="Segoe UI" w:eastAsia="Times New Roman" w:hAnsi="Segoe UI" w:cs="Segoe UI"/>
-          <w:color w:val="24292E"/>
-          <w:sz w:val="24"/>
-          <w:szCs w:val="24"/>
-          <w:lang w:eastAsia="pl-PL"/>
-        </w:rPr>
-        <w:t>attribute</w:t>
-      </w:r>
-      <w:proofErr w:type="spellEnd"/>
-      <w:r>
-        <w:rPr>
-          <w:rFonts w:ascii="Segoe UI" w:eastAsia="Times New Roman" w:hAnsi="Segoe UI" w:cs="Segoe UI"/>
-          <w:color w:val="24292E"/>
-          <w:sz w:val="24"/>
-          <w:szCs w:val="24"/>
-          <w:lang w:eastAsia="pl-PL"/>
-        </w:rPr>
-        <w:t xml:space="preserve"> (</w:t>
-      </w:r>
-      <w:proofErr w:type="spellStart"/>
-      <w:r>
-        <w:rPr>
-          <w:rFonts w:ascii="Segoe UI" w:eastAsia="Times New Roman" w:hAnsi="Segoe UI" w:cs="Segoe UI"/>
-          <w:color w:val="24292E"/>
-          <w:sz w:val="24"/>
-          <w:szCs w:val="24"/>
-          <w:lang w:eastAsia="pl-PL"/>
-        </w:rPr>
-        <w:t>server</w:t>
-      </w:r>
-      <w:proofErr w:type="spellEnd"/>
-      <w:r>
-        <w:rPr>
-          <w:rFonts w:ascii="Segoe UI" w:eastAsia="Times New Roman" w:hAnsi="Segoe UI" w:cs="Segoe UI"/>
-          <w:color w:val="24292E"/>
-          <w:sz w:val="24"/>
-          <w:szCs w:val="24"/>
-          <w:lang w:eastAsia="pl-PL"/>
-        </w:rPr>
-        <w:t>) #1</w:t>
+        <w:t>Keep-alive attribute (server) #1</w:t>
       </w:r>
     </w:p>
     <w:p>
@@ -2227,40 +1901,18 @@
           <w:color w:val="24292E"/>
           <w:sz w:val="24"/>
           <w:szCs w:val="24"/>
-          <w:lang w:eastAsia="pl-PL"/>
-        </w:rPr>
-      </w:pPr>
-      <w:r>
-        <w:rPr>
-          <w:rFonts w:ascii="Segoe UI" w:eastAsia="Times New Roman" w:hAnsi="Segoe UI" w:cs="Segoe UI"/>
-          <w:color w:val="24292E"/>
-          <w:sz w:val="24"/>
-          <w:szCs w:val="24"/>
-          <w:lang w:eastAsia="pl-PL"/>
-        </w:rPr>
-        <w:t>CDN (</w:t>
-      </w:r>
-      <w:proofErr w:type="spellStart"/>
-      <w:r>
-        <w:rPr>
-          <w:rFonts w:ascii="Segoe UI" w:eastAsia="Times New Roman" w:hAnsi="Segoe UI" w:cs="Segoe UI"/>
-          <w:color w:val="24292E"/>
-          <w:sz w:val="24"/>
-          <w:szCs w:val="24"/>
-          <w:lang w:eastAsia="pl-PL"/>
-        </w:rPr>
-        <w:t>server</w:t>
-      </w:r>
-      <w:proofErr w:type="spellEnd"/>
-      <w:r>
-        <w:rPr>
-          <w:rFonts w:ascii="Segoe UI" w:eastAsia="Times New Roman" w:hAnsi="Segoe UI" w:cs="Segoe UI"/>
-          <w:color w:val="24292E"/>
-          <w:sz w:val="24"/>
-          <w:szCs w:val="24"/>
-          <w:lang w:eastAsia="pl-PL"/>
-        </w:rPr>
-        <w:t>) #4</w:t>
+          <w:lang w:val="en-GB" w:eastAsia="pl-PL"/>
+        </w:rPr>
+      </w:pPr>
+      <w:r>
+        <w:rPr>
+          <w:rFonts w:ascii="Segoe UI" w:eastAsia="Times New Roman" w:hAnsi="Segoe UI" w:cs="Segoe UI"/>
+          <w:color w:val="24292E"/>
+          <w:sz w:val="24"/>
+          <w:szCs w:val="24"/>
+          <w:lang w:val="en-GB" w:eastAsia="pl-PL"/>
+        </w:rPr>
+        <w:t>CDN (server) #4</w:t>
       </w:r>
     </w:p>
     <w:p>
@@ -2276,74 +1928,18 @@
           <w:color w:val="24292E"/>
           <w:sz w:val="24"/>
           <w:szCs w:val="24"/>
-          <w:lang w:eastAsia="pl-PL"/>
-        </w:rPr>
-      </w:pPr>
-      <w:proofErr w:type="spellStart"/>
-      <w:r>
-        <w:rPr>
-          <w:rFonts w:ascii="Segoe UI" w:eastAsia="Times New Roman" w:hAnsi="Segoe UI" w:cs="Segoe UI"/>
-          <w:color w:val="24292E"/>
-          <w:sz w:val="24"/>
-          <w:szCs w:val="24"/>
-          <w:lang w:eastAsia="pl-PL"/>
-        </w:rPr>
-        <w:t>Optimized</w:t>
-      </w:r>
-      <w:proofErr w:type="spellEnd"/>
-      <w:r>
-        <w:rPr>
-          <w:rFonts w:ascii="Segoe UI" w:eastAsia="Times New Roman" w:hAnsi="Segoe UI" w:cs="Segoe UI"/>
-          <w:color w:val="24292E"/>
-          <w:sz w:val="24"/>
-          <w:szCs w:val="24"/>
-          <w:lang w:eastAsia="pl-PL"/>
-        </w:rPr>
-        <w:t xml:space="preserve"> </w:t>
-      </w:r>
-      <w:proofErr w:type="spellStart"/>
-      <w:r>
-        <w:rPr>
-          <w:rFonts w:ascii="Segoe UI" w:eastAsia="Times New Roman" w:hAnsi="Segoe UI" w:cs="Segoe UI"/>
-          <w:color w:val="24292E"/>
-          <w:sz w:val="24"/>
-          <w:szCs w:val="24"/>
-          <w:lang w:eastAsia="pl-PL"/>
-        </w:rPr>
-        <w:t>images</w:t>
-      </w:r>
-      <w:proofErr w:type="spellEnd"/>
-      <w:r>
-        <w:rPr>
-          <w:rFonts w:ascii="Segoe UI" w:eastAsia="Times New Roman" w:hAnsi="Segoe UI" w:cs="Segoe UI"/>
-          <w:color w:val="24292E"/>
-          <w:sz w:val="24"/>
-          <w:szCs w:val="24"/>
-          <w:lang w:eastAsia="pl-PL"/>
-        </w:rPr>
-        <w:t xml:space="preserve"> (</w:t>
-      </w:r>
-      <w:proofErr w:type="spellStart"/>
-      <w:r>
-        <w:rPr>
-          <w:rFonts w:ascii="Segoe UI" w:eastAsia="Times New Roman" w:hAnsi="Segoe UI" w:cs="Segoe UI"/>
-          <w:color w:val="24292E"/>
-          <w:sz w:val="24"/>
-          <w:szCs w:val="24"/>
-          <w:lang w:eastAsia="pl-PL"/>
-        </w:rPr>
-        <w:t>server</w:t>
-      </w:r>
-      <w:proofErr w:type="spellEnd"/>
-      <w:r>
-        <w:rPr>
-          <w:rFonts w:ascii="Segoe UI" w:eastAsia="Times New Roman" w:hAnsi="Segoe UI" w:cs="Segoe UI"/>
-          <w:color w:val="24292E"/>
-          <w:sz w:val="24"/>
-          <w:szCs w:val="24"/>
-          <w:lang w:eastAsia="pl-PL"/>
-        </w:rPr>
-        <w:t>) #1</w:t>
+          <w:lang w:val="en-GB" w:eastAsia="pl-PL"/>
+        </w:rPr>
+      </w:pPr>
+      <w:r>
+        <w:rPr>
+          <w:rFonts w:ascii="Segoe UI" w:eastAsia="Times New Roman" w:hAnsi="Segoe UI" w:cs="Segoe UI"/>
+          <w:color w:val="24292E"/>
+          <w:sz w:val="24"/>
+          <w:szCs w:val="24"/>
+          <w:lang w:val="en-GB" w:eastAsia="pl-PL"/>
+        </w:rPr>
+        <w:t>Optimized images (server) #1</w:t>
       </w:r>
     </w:p>
     <w:p>
@@ -2359,62 +1955,38 @@
           <w:color w:val="24292E"/>
           <w:sz w:val="24"/>
           <w:szCs w:val="24"/>
-          <w:lang w:eastAsia="pl-PL"/>
-        </w:rPr>
-      </w:pPr>
-      <w:r>
-        <w:rPr>
-          <w:rFonts w:ascii="Segoe UI" w:eastAsia="Times New Roman" w:hAnsi="Segoe UI" w:cs="Segoe UI"/>
-          <w:color w:val="24292E"/>
-          <w:sz w:val="24"/>
-          <w:szCs w:val="24"/>
-          <w:lang w:eastAsia="pl-PL"/>
+          <w:lang w:val="en-GB" w:eastAsia="pl-PL"/>
+        </w:rPr>
+      </w:pPr>
+      <w:r>
+        <w:rPr>
+          <w:rFonts w:ascii="Segoe UI" w:eastAsia="Times New Roman" w:hAnsi="Segoe UI" w:cs="Segoe UI"/>
+          <w:color w:val="24292E"/>
+          <w:sz w:val="24"/>
+          <w:szCs w:val="24"/>
+          <w:lang w:val="en-GB" w:eastAsia="pl-PL"/>
         </w:rPr>
         <w:t xml:space="preserve">Google </w:t>
       </w:r>
-      <w:proofErr w:type="spellStart"/>
-      <w:r>
-        <w:rPr>
-          <w:rFonts w:ascii="Segoe UI" w:eastAsia="Times New Roman" w:hAnsi="Segoe UI" w:cs="Segoe UI"/>
-          <w:color w:val="24292E"/>
-          <w:sz w:val="24"/>
-          <w:szCs w:val="24"/>
-          <w:lang w:eastAsia="pl-PL"/>
-        </w:rPr>
-        <w:t>Analitics</w:t>
-      </w:r>
-      <w:proofErr w:type="spellEnd"/>
-      <w:r>
-        <w:rPr>
-          <w:rFonts w:ascii="Segoe UI" w:eastAsia="Times New Roman" w:hAnsi="Segoe UI" w:cs="Segoe UI"/>
-          <w:color w:val="24292E"/>
-          <w:sz w:val="24"/>
-          <w:szCs w:val="24"/>
-          <w:lang w:eastAsia="pl-PL"/>
-        </w:rPr>
-        <w:t xml:space="preserve"> (</w:t>
-      </w:r>
-      <w:proofErr w:type="spellStart"/>
-      <w:r>
-        <w:rPr>
-          <w:rFonts w:ascii="Segoe UI" w:eastAsia="Times New Roman" w:hAnsi="Segoe UI" w:cs="Segoe UI"/>
-          <w:color w:val="24292E"/>
-          <w:sz w:val="24"/>
-          <w:szCs w:val="24"/>
-          <w:lang w:eastAsia="pl-PL"/>
-        </w:rPr>
-        <w:t>server</w:t>
-      </w:r>
-      <w:proofErr w:type="spellEnd"/>
-      <w:r>
-        <w:rPr>
-          <w:rFonts w:ascii="Segoe UI" w:eastAsia="Times New Roman" w:hAnsi="Segoe UI" w:cs="Segoe UI"/>
-          <w:color w:val="24292E"/>
-          <w:sz w:val="24"/>
-          <w:szCs w:val="24"/>
-          <w:lang w:eastAsia="pl-PL"/>
-        </w:rPr>
-        <w:t>) #1</w:t>
+      <w:r>
+        <w:rPr>
+          <w:rFonts w:ascii="Segoe UI" w:eastAsia="Times New Roman" w:hAnsi="Segoe UI" w:cs="Segoe UI"/>
+          <w:color w:val="24292E"/>
+          <w:sz w:val="24"/>
+          <w:szCs w:val="24"/>
+          <w:lang w:val="en-GB" w:eastAsia="pl-PL"/>
+        </w:rPr>
+        <w:t>Analytics</w:t>
+      </w:r>
+      <w:r>
+        <w:rPr>
+          <w:rFonts w:ascii="Segoe UI" w:eastAsia="Times New Roman" w:hAnsi="Segoe UI" w:cs="Segoe UI"/>
+          <w:color w:val="24292E"/>
+          <w:sz w:val="24"/>
+          <w:szCs w:val="24"/>
+          <w:lang w:val="en-GB" w:eastAsia="pl-PL"/>
+        </w:rPr>
+        <w:t xml:space="preserve"> (server) #1</w:t>
       </w:r>
     </w:p>
     <w:p>
@@ -2430,62 +2002,18 @@
           <w:color w:val="24292E"/>
           <w:sz w:val="24"/>
           <w:szCs w:val="24"/>
-          <w:lang w:eastAsia="pl-PL"/>
-        </w:rPr>
-      </w:pPr>
-      <w:r>
-        <w:rPr>
-          <w:rFonts w:ascii="Segoe UI" w:eastAsia="Times New Roman" w:hAnsi="Segoe UI" w:cs="Segoe UI"/>
-          <w:color w:val="24292E"/>
-          <w:sz w:val="24"/>
-          <w:szCs w:val="24"/>
-          <w:lang w:eastAsia="pl-PL"/>
-        </w:rPr>
-        <w:t xml:space="preserve">Google webmaster </w:t>
-      </w:r>
-      <w:proofErr w:type="spellStart"/>
-      <w:r>
-        <w:rPr>
-          <w:rFonts w:ascii="Segoe UI" w:eastAsia="Times New Roman" w:hAnsi="Segoe UI" w:cs="Segoe UI"/>
-          <w:color w:val="24292E"/>
-          <w:sz w:val="24"/>
-          <w:szCs w:val="24"/>
-          <w:lang w:eastAsia="pl-PL"/>
-        </w:rPr>
-        <w:t>tools</w:t>
-      </w:r>
-      <w:proofErr w:type="spellEnd"/>
-      <w:r>
-        <w:rPr>
-          <w:rFonts w:ascii="Segoe UI" w:eastAsia="Times New Roman" w:hAnsi="Segoe UI" w:cs="Segoe UI"/>
-          <w:color w:val="24292E"/>
-          <w:sz w:val="24"/>
-          <w:szCs w:val="24"/>
-          <w:lang w:eastAsia="pl-PL"/>
-        </w:rPr>
-        <w:t xml:space="preserve"> (</w:t>
-      </w:r>
-      <w:proofErr w:type="spellStart"/>
-      <w:r>
-        <w:rPr>
-          <w:rFonts w:ascii="Segoe UI" w:eastAsia="Times New Roman" w:hAnsi="Segoe UI" w:cs="Segoe UI"/>
-          <w:color w:val="24292E"/>
-          <w:sz w:val="24"/>
-          <w:szCs w:val="24"/>
-          <w:lang w:eastAsia="pl-PL"/>
-        </w:rPr>
-        <w:t>server</w:t>
-      </w:r>
-      <w:proofErr w:type="spellEnd"/>
-      <w:r>
-        <w:rPr>
-          <w:rFonts w:ascii="Segoe UI" w:eastAsia="Times New Roman" w:hAnsi="Segoe UI" w:cs="Segoe UI"/>
-          <w:color w:val="24292E"/>
-          <w:sz w:val="24"/>
-          <w:szCs w:val="24"/>
-          <w:lang w:eastAsia="pl-PL"/>
-        </w:rPr>
-        <w:t>) #1</w:t>
+          <w:lang w:val="en-GB" w:eastAsia="pl-PL"/>
+        </w:rPr>
+      </w:pPr>
+      <w:r>
+        <w:rPr>
+          <w:rFonts w:ascii="Segoe UI" w:eastAsia="Times New Roman" w:hAnsi="Segoe UI" w:cs="Segoe UI"/>
+          <w:color w:val="24292E"/>
+          <w:sz w:val="24"/>
+          <w:szCs w:val="24"/>
+          <w:lang w:val="en-GB" w:eastAsia="pl-PL"/>
+        </w:rPr>
+        <w:t>Google webmaster tools (server) #1</w:t>
       </w:r>
     </w:p>
     <w:p>
@@ -2501,40 +2029,18 @@
           <w:color w:val="24292E"/>
           <w:sz w:val="24"/>
           <w:szCs w:val="24"/>
-          <w:lang w:eastAsia="pl-PL"/>
-        </w:rPr>
-      </w:pPr>
-      <w:r>
-        <w:rPr>
-          <w:rFonts w:ascii="Segoe UI" w:eastAsia="Times New Roman" w:hAnsi="Segoe UI" w:cs="Segoe UI"/>
-          <w:color w:val="24292E"/>
-          <w:sz w:val="24"/>
-          <w:szCs w:val="24"/>
-          <w:lang w:eastAsia="pl-PL"/>
-        </w:rPr>
-        <w:t>Google Tag Manager (</w:t>
-      </w:r>
-      <w:proofErr w:type="spellStart"/>
-      <w:r>
-        <w:rPr>
-          <w:rFonts w:ascii="Segoe UI" w:eastAsia="Times New Roman" w:hAnsi="Segoe UI" w:cs="Segoe UI"/>
-          <w:color w:val="24292E"/>
-          <w:sz w:val="24"/>
-          <w:szCs w:val="24"/>
-          <w:lang w:eastAsia="pl-PL"/>
-        </w:rPr>
-        <w:t>server</w:t>
-      </w:r>
-      <w:proofErr w:type="spellEnd"/>
-      <w:r>
-        <w:rPr>
-          <w:rFonts w:ascii="Segoe UI" w:eastAsia="Times New Roman" w:hAnsi="Segoe UI" w:cs="Segoe UI"/>
-          <w:color w:val="24292E"/>
-          <w:sz w:val="24"/>
-          <w:szCs w:val="24"/>
-          <w:lang w:eastAsia="pl-PL"/>
-        </w:rPr>
-        <w:t>) #2</w:t>
+          <w:lang w:val="en-GB" w:eastAsia="pl-PL"/>
+        </w:rPr>
+      </w:pPr>
+      <w:r>
+        <w:rPr>
+          <w:rFonts w:ascii="Segoe UI" w:eastAsia="Times New Roman" w:hAnsi="Segoe UI" w:cs="Segoe UI"/>
+          <w:color w:val="24292E"/>
+          <w:sz w:val="24"/>
+          <w:szCs w:val="24"/>
+          <w:lang w:val="en-GB" w:eastAsia="pl-PL"/>
+        </w:rPr>
+        <w:t>Google Tag Manager (server) #2</w:t>
       </w:r>
     </w:p>
     <w:p>
@@ -2550,40 +2056,18 @@
           <w:color w:val="24292E"/>
           <w:sz w:val="24"/>
           <w:szCs w:val="24"/>
-          <w:lang w:eastAsia="pl-PL"/>
-        </w:rPr>
-      </w:pPr>
-      <w:r>
-        <w:rPr>
-          <w:rFonts w:ascii="Segoe UI" w:eastAsia="Times New Roman" w:hAnsi="Segoe UI" w:cs="Segoe UI"/>
-          <w:color w:val="24292E"/>
-          <w:sz w:val="24"/>
-          <w:szCs w:val="24"/>
-          <w:lang w:eastAsia="pl-PL"/>
-        </w:rPr>
-        <w:t>Robots.txt (</w:t>
-      </w:r>
-      <w:proofErr w:type="spellStart"/>
-      <w:r>
-        <w:rPr>
-          <w:rFonts w:ascii="Segoe UI" w:eastAsia="Times New Roman" w:hAnsi="Segoe UI" w:cs="Segoe UI"/>
-          <w:color w:val="24292E"/>
-          <w:sz w:val="24"/>
-          <w:szCs w:val="24"/>
-          <w:lang w:eastAsia="pl-PL"/>
-        </w:rPr>
-        <w:t>server</w:t>
-      </w:r>
-      <w:proofErr w:type="spellEnd"/>
-      <w:r>
-        <w:rPr>
-          <w:rFonts w:ascii="Segoe UI" w:eastAsia="Times New Roman" w:hAnsi="Segoe UI" w:cs="Segoe UI"/>
-          <w:color w:val="24292E"/>
-          <w:sz w:val="24"/>
-          <w:szCs w:val="24"/>
-          <w:lang w:eastAsia="pl-PL"/>
-        </w:rPr>
-        <w:t>) #1</w:t>
+          <w:lang w:val="en-GB" w:eastAsia="pl-PL"/>
+        </w:rPr>
+      </w:pPr>
+      <w:r>
+        <w:rPr>
+          <w:rFonts w:ascii="Segoe UI" w:eastAsia="Times New Roman" w:hAnsi="Segoe UI" w:cs="Segoe UI"/>
+          <w:color w:val="24292E"/>
+          <w:sz w:val="24"/>
+          <w:szCs w:val="24"/>
+          <w:lang w:val="en-GB" w:eastAsia="pl-PL"/>
+        </w:rPr>
+        <w:t>Robots.txt (server) #1</w:t>
       </w:r>
     </w:p>
     <w:p>
@@ -2599,16 +2083,16 @@
           <w:color w:val="24292E"/>
           <w:sz w:val="24"/>
           <w:szCs w:val="24"/>
-          <w:lang w:val="en-US" w:eastAsia="pl-PL"/>
-        </w:rPr>
-      </w:pPr>
-      <w:r>
-        <w:rPr>
-          <w:rFonts w:ascii="Segoe UI" w:eastAsia="Times New Roman" w:hAnsi="Segoe UI" w:cs="Segoe UI"/>
-          <w:color w:val="24292E"/>
-          <w:sz w:val="24"/>
-          <w:szCs w:val="24"/>
-          <w:lang w:val="en-US" w:eastAsia="pl-PL"/>
+          <w:lang w:val="en-GB" w:eastAsia="pl-PL"/>
+        </w:rPr>
+      </w:pPr>
+      <w:r>
+        <w:rPr>
+          <w:rFonts w:ascii="Segoe UI" w:eastAsia="Times New Roman" w:hAnsi="Segoe UI" w:cs="Segoe UI"/>
+          <w:color w:val="24292E"/>
+          <w:sz w:val="24"/>
+          <w:szCs w:val="24"/>
+          <w:lang w:val="en-GB" w:eastAsia="pl-PL"/>
         </w:rPr>
         <w:t>H1,H2,H3,H4,strong, #1</w:t>
       </w:r>
@@ -2626,50 +2110,36 @@
           <w:color w:val="24292E"/>
           <w:sz w:val="24"/>
           <w:szCs w:val="24"/>
-          <w:lang w:eastAsia="pl-PL"/>
-        </w:rPr>
-      </w:pPr>
-      <w:proofErr w:type="spellStart"/>
-      <w:r>
-        <w:rPr>
-          <w:rFonts w:ascii="Segoe UI" w:eastAsia="Times New Roman" w:hAnsi="Segoe UI" w:cs="Segoe UI"/>
-          <w:color w:val="24292E"/>
-          <w:sz w:val="24"/>
-          <w:szCs w:val="24"/>
-          <w:lang w:eastAsia="pl-PL"/>
-        </w:rPr>
-        <w:t>Friendly</w:t>
-      </w:r>
-      <w:proofErr w:type="spellEnd"/>
-      <w:r>
-        <w:rPr>
-          <w:rFonts w:ascii="Segoe UI" w:eastAsia="Times New Roman" w:hAnsi="Segoe UI" w:cs="Segoe UI"/>
-          <w:color w:val="24292E"/>
-          <w:sz w:val="24"/>
-          <w:szCs w:val="24"/>
-          <w:lang w:eastAsia="pl-PL"/>
-        </w:rPr>
-        <w:t xml:space="preserve"> </w:t>
-      </w:r>
-      <w:proofErr w:type="spellStart"/>
-      <w:r>
-        <w:rPr>
-          <w:rFonts w:ascii="Segoe UI" w:eastAsia="Times New Roman" w:hAnsi="Segoe UI" w:cs="Segoe UI"/>
-          <w:color w:val="24292E"/>
-          <w:sz w:val="24"/>
-          <w:szCs w:val="24"/>
-          <w:lang w:eastAsia="pl-PL"/>
-        </w:rPr>
-        <w:t>urls</w:t>
-      </w:r>
-      <w:proofErr w:type="spellEnd"/>
-      <w:r>
-        <w:rPr>
-          <w:rFonts w:ascii="Segoe UI" w:eastAsia="Times New Roman" w:hAnsi="Segoe UI" w:cs="Segoe UI"/>
-          <w:color w:val="24292E"/>
-          <w:sz w:val="24"/>
-          <w:szCs w:val="24"/>
-          <w:lang w:eastAsia="pl-PL"/>
+          <w:lang w:val="en-GB" w:eastAsia="pl-PL"/>
+        </w:rPr>
+      </w:pPr>
+      <w:r>
+        <w:rPr>
+          <w:rFonts w:ascii="Segoe UI" w:eastAsia="Times New Roman" w:hAnsi="Segoe UI" w:cs="Segoe UI"/>
+          <w:color w:val="24292E"/>
+          <w:sz w:val="24"/>
+          <w:szCs w:val="24"/>
+          <w:lang w:val="en-GB" w:eastAsia="pl-PL"/>
+        </w:rPr>
+        <w:t xml:space="preserve">Friendly </w:t>
+      </w:r>
+      <w:r>
+        <w:rPr>
+          <w:rFonts w:ascii="Segoe UI" w:eastAsia="Times New Roman" w:hAnsi="Segoe UI" w:cs="Segoe UI"/>
+          <w:color w:val="24292E"/>
+          <w:sz w:val="24"/>
+          <w:szCs w:val="24"/>
+          <w:lang w:val="en-GB" w:eastAsia="pl-PL"/>
+        </w:rPr>
+        <w:t>URLs</w:t>
+      </w:r>
+      <w:r>
+        <w:rPr>
+          <w:rFonts w:ascii="Segoe UI" w:eastAsia="Times New Roman" w:hAnsi="Segoe UI" w:cs="Segoe UI"/>
+          <w:color w:val="24292E"/>
+          <w:sz w:val="24"/>
+          <w:szCs w:val="24"/>
+          <w:lang w:val="en-GB" w:eastAsia="pl-PL"/>
         </w:rPr>
         <w:t xml:space="preserve"> #1</w:t>
       </w:r>
@@ -2687,40 +2157,18 @@
           <w:color w:val="24292E"/>
           <w:sz w:val="24"/>
           <w:szCs w:val="24"/>
-          <w:lang w:eastAsia="pl-PL"/>
-        </w:rPr>
-      </w:pPr>
-      <w:r>
-        <w:rPr>
-          <w:rFonts w:ascii="Segoe UI" w:eastAsia="Times New Roman" w:hAnsi="Segoe UI" w:cs="Segoe UI"/>
-          <w:color w:val="24292E"/>
-          <w:sz w:val="24"/>
-          <w:szCs w:val="24"/>
-          <w:lang w:eastAsia="pl-PL"/>
-        </w:rPr>
-        <w:t xml:space="preserve">Image </w:t>
-      </w:r>
-      <w:proofErr w:type="spellStart"/>
-      <w:r>
-        <w:rPr>
-          <w:rFonts w:ascii="Segoe UI" w:eastAsia="Times New Roman" w:hAnsi="Segoe UI" w:cs="Segoe UI"/>
-          <w:color w:val="24292E"/>
-          <w:sz w:val="24"/>
-          <w:szCs w:val="24"/>
-          <w:lang w:eastAsia="pl-PL"/>
-        </w:rPr>
-        <w:t>Alts</w:t>
-      </w:r>
-      <w:proofErr w:type="spellEnd"/>
-      <w:r>
-        <w:rPr>
-          <w:rFonts w:ascii="Segoe UI" w:eastAsia="Times New Roman" w:hAnsi="Segoe UI" w:cs="Segoe UI"/>
-          <w:color w:val="24292E"/>
-          <w:sz w:val="24"/>
-          <w:szCs w:val="24"/>
-          <w:lang w:eastAsia="pl-PL"/>
-        </w:rPr>
-        <w:t xml:space="preserve"> #1</w:t>
+          <w:lang w:val="en-GB" w:eastAsia="pl-PL"/>
+        </w:rPr>
+      </w:pPr>
+      <w:r>
+        <w:rPr>
+          <w:rFonts w:ascii="Segoe UI" w:eastAsia="Times New Roman" w:hAnsi="Segoe UI" w:cs="Segoe UI"/>
+          <w:color w:val="24292E"/>
+          <w:sz w:val="24"/>
+          <w:szCs w:val="24"/>
+          <w:lang w:val="en-GB" w:eastAsia="pl-PL"/>
+        </w:rPr>
+        <w:t>Image Alts #1</w:t>
       </w:r>
     </w:p>
     <w:p>
@@ -2736,40 +2184,18 @@
           <w:color w:val="24292E"/>
           <w:sz w:val="24"/>
           <w:szCs w:val="24"/>
-          <w:lang w:eastAsia="pl-PL"/>
-        </w:rPr>
-      </w:pPr>
-      <w:r>
-        <w:rPr>
-          <w:rFonts w:ascii="Segoe UI" w:eastAsia="Times New Roman" w:hAnsi="Segoe UI" w:cs="Segoe UI"/>
-          <w:color w:val="24292E"/>
-          <w:sz w:val="24"/>
-          <w:szCs w:val="24"/>
-          <w:lang w:eastAsia="pl-PL"/>
-        </w:rPr>
-        <w:t xml:space="preserve">No </w:t>
-      </w:r>
-      <w:proofErr w:type="spellStart"/>
-      <w:r>
-        <w:rPr>
-          <w:rFonts w:ascii="Segoe UI" w:eastAsia="Times New Roman" w:hAnsi="Segoe UI" w:cs="Segoe UI"/>
-          <w:color w:val="24292E"/>
-          <w:sz w:val="24"/>
-          <w:szCs w:val="24"/>
-          <w:lang w:eastAsia="pl-PL"/>
-        </w:rPr>
-        <w:t>inline</w:t>
-      </w:r>
-      <w:proofErr w:type="spellEnd"/>
-      <w:r>
-        <w:rPr>
-          <w:rFonts w:ascii="Segoe UI" w:eastAsia="Times New Roman" w:hAnsi="Segoe UI" w:cs="Segoe UI"/>
-          <w:color w:val="24292E"/>
-          <w:sz w:val="24"/>
-          <w:szCs w:val="24"/>
-          <w:lang w:eastAsia="pl-PL"/>
-        </w:rPr>
-        <w:t xml:space="preserve"> CSS #1</w:t>
+          <w:lang w:val="en-GB" w:eastAsia="pl-PL"/>
+        </w:rPr>
+      </w:pPr>
+      <w:r>
+        <w:rPr>
+          <w:rFonts w:ascii="Segoe UI" w:eastAsia="Times New Roman" w:hAnsi="Segoe UI" w:cs="Segoe UI"/>
+          <w:color w:val="24292E"/>
+          <w:sz w:val="24"/>
+          <w:szCs w:val="24"/>
+          <w:lang w:val="en-GB" w:eastAsia="pl-PL"/>
+        </w:rPr>
+        <w:t>No inline CSS #1</w:t>
       </w:r>
     </w:p>
     <w:p>
@@ -2785,16 +2211,16 @@
           <w:color w:val="24292E"/>
           <w:sz w:val="24"/>
           <w:szCs w:val="24"/>
-          <w:lang w:val="en-US" w:eastAsia="pl-PL"/>
-        </w:rPr>
-      </w:pPr>
-      <w:r>
-        <w:rPr>
-          <w:rFonts w:ascii="Segoe UI" w:eastAsia="Times New Roman" w:hAnsi="Segoe UI" w:cs="Segoe UI"/>
-          <w:color w:val="24292E"/>
-          <w:sz w:val="24"/>
-          <w:szCs w:val="24"/>
-          <w:lang w:val="en-US" w:eastAsia="pl-PL"/>
+          <w:lang w:val="en-GB" w:eastAsia="pl-PL"/>
+        </w:rPr>
+      </w:pPr>
+      <w:r>
+        <w:rPr>
+          <w:rFonts w:ascii="Segoe UI" w:eastAsia="Times New Roman" w:hAnsi="Segoe UI" w:cs="Segoe UI"/>
+          <w:color w:val="24292E"/>
+          <w:sz w:val="24"/>
+          <w:szCs w:val="24"/>
+          <w:lang w:val="en-GB" w:eastAsia="pl-PL"/>
         </w:rPr>
         <w:t>Data URIs for top page images (logo especially) (server) #2</w:t>
       </w:r>
@@ -2812,40 +2238,28 @@
           <w:color w:val="24292E"/>
           <w:sz w:val="24"/>
           <w:szCs w:val="24"/>
-          <w:lang w:eastAsia="pl-PL"/>
-        </w:rPr>
-      </w:pPr>
-      <w:r>
-        <w:rPr>
-          <w:rFonts w:ascii="Segoe UI" w:eastAsia="Times New Roman" w:hAnsi="Segoe UI" w:cs="Segoe UI"/>
-          <w:color w:val="24292E"/>
-          <w:sz w:val="24"/>
-          <w:szCs w:val="24"/>
-          <w:lang w:eastAsia="pl-PL"/>
-        </w:rPr>
-        <w:t>Serwer Cache (</w:t>
-      </w:r>
-      <w:proofErr w:type="spellStart"/>
-      <w:r>
-        <w:rPr>
-          <w:rFonts w:ascii="Segoe UI" w:eastAsia="Times New Roman" w:hAnsi="Segoe UI" w:cs="Segoe UI"/>
-          <w:color w:val="24292E"/>
-          <w:sz w:val="24"/>
-          <w:szCs w:val="24"/>
-          <w:lang w:eastAsia="pl-PL"/>
-        </w:rPr>
-        <w:t>server</w:t>
-      </w:r>
-      <w:proofErr w:type="spellEnd"/>
-      <w:r>
-        <w:rPr>
-          <w:rFonts w:ascii="Segoe UI" w:eastAsia="Times New Roman" w:hAnsi="Segoe UI" w:cs="Segoe UI"/>
-          <w:color w:val="24292E"/>
-          <w:sz w:val="24"/>
-          <w:szCs w:val="24"/>
-          <w:lang w:eastAsia="pl-PL"/>
-        </w:rPr>
-        <w:t>) #1</w:t>
+          <w:lang w:val="en-GB" w:eastAsia="pl-PL"/>
+        </w:rPr>
+      </w:pPr>
+      <w:r>
+        <w:rPr>
+          <w:rFonts w:ascii="Segoe UI" w:eastAsia="Times New Roman" w:hAnsi="Segoe UI" w:cs="Segoe UI"/>
+          <w:color w:val="24292E"/>
+          <w:sz w:val="24"/>
+          <w:szCs w:val="24"/>
+          <w:lang w:val="en-GB" w:eastAsia="pl-PL"/>
+        </w:rPr>
+        <w:t>Server</w:t>
+      </w:r>
+      <w:r>
+        <w:rPr>
+          <w:rFonts w:ascii="Segoe UI" w:eastAsia="Times New Roman" w:hAnsi="Segoe UI" w:cs="Segoe UI"/>
+          <w:color w:val="24292E"/>
+          <w:sz w:val="24"/>
+          <w:szCs w:val="24"/>
+          <w:lang w:val="en-GB" w:eastAsia="pl-PL"/>
+        </w:rPr>
+        <w:t xml:space="preserve"> Cache (server) #1</w:t>
       </w:r>
     </w:p>
     <w:p>
@@ -2861,16 +2275,16 @@
           <w:color w:val="24292E"/>
           <w:sz w:val="24"/>
           <w:szCs w:val="24"/>
-          <w:lang w:val="en-US" w:eastAsia="pl-PL"/>
-        </w:rPr>
-      </w:pPr>
-      <w:r>
-        <w:rPr>
-          <w:rFonts w:ascii="Segoe UI" w:eastAsia="Times New Roman" w:hAnsi="Segoe UI" w:cs="Segoe UI"/>
-          <w:color w:val="24292E"/>
-          <w:sz w:val="24"/>
-          <w:szCs w:val="24"/>
-          <w:lang w:val="en-US" w:eastAsia="pl-PL"/>
+          <w:lang w:val="en-GB" w:eastAsia="pl-PL"/>
+        </w:rPr>
+      </w:pPr>
+      <w:r>
+        <w:rPr>
+          <w:rFonts w:ascii="Segoe UI" w:eastAsia="Times New Roman" w:hAnsi="Segoe UI" w:cs="Segoe UI"/>
+          <w:color w:val="24292E"/>
+          <w:sz w:val="24"/>
+          <w:szCs w:val="24"/>
+          <w:lang w:val="en-GB" w:eastAsia="pl-PL"/>
         </w:rPr>
         <w:t>Expires headers (browser cache) (server) #1</w:t>
       </w:r>
@@ -2888,74 +2302,48 @@
           <w:color w:val="24292E"/>
           <w:sz w:val="24"/>
           <w:szCs w:val="24"/>
-          <w:lang w:eastAsia="pl-PL"/>
-        </w:rPr>
-      </w:pPr>
-      <w:proofErr w:type="spellStart"/>
-      <w:r>
-        <w:rPr>
-          <w:rFonts w:ascii="Segoe UI" w:eastAsia="Times New Roman" w:hAnsi="Segoe UI" w:cs="Segoe UI"/>
-          <w:color w:val="24292E"/>
-          <w:sz w:val="24"/>
-          <w:szCs w:val="24"/>
-          <w:lang w:eastAsia="pl-PL"/>
-        </w:rPr>
-        <w:t>Js</w:t>
-      </w:r>
-      <w:proofErr w:type="spellEnd"/>
-      <w:r>
-        <w:rPr>
-          <w:rFonts w:ascii="Segoe UI" w:eastAsia="Times New Roman" w:hAnsi="Segoe UI" w:cs="Segoe UI"/>
-          <w:color w:val="24292E"/>
-          <w:sz w:val="24"/>
-          <w:szCs w:val="24"/>
-          <w:lang w:eastAsia="pl-PL"/>
+          <w:lang w:val="en-GB" w:eastAsia="pl-PL"/>
+        </w:rPr>
+      </w:pPr>
+      <w:r>
+        <w:rPr>
+          <w:rFonts w:ascii="Segoe UI" w:eastAsia="Times New Roman" w:hAnsi="Segoe UI" w:cs="Segoe UI"/>
+          <w:color w:val="24292E"/>
+          <w:sz w:val="24"/>
+          <w:szCs w:val="24"/>
+          <w:lang w:val="en-GB" w:eastAsia="pl-PL"/>
+        </w:rPr>
+        <w:t>JS</w:t>
+      </w:r>
+      <w:r>
+        <w:rPr>
+          <w:rFonts w:ascii="Segoe UI" w:eastAsia="Times New Roman" w:hAnsi="Segoe UI" w:cs="Segoe UI"/>
+          <w:color w:val="24292E"/>
+          <w:sz w:val="24"/>
+          <w:szCs w:val="24"/>
+          <w:lang w:val="en-GB" w:eastAsia="pl-PL"/>
         </w:rPr>
         <w:t xml:space="preserve">/CSS </w:t>
       </w:r>
-      <w:proofErr w:type="spellStart"/>
-      <w:r>
-        <w:rPr>
-          <w:rFonts w:ascii="Segoe UI" w:eastAsia="Times New Roman" w:hAnsi="Segoe UI" w:cs="Segoe UI"/>
-          <w:color w:val="24292E"/>
-          <w:sz w:val="24"/>
-          <w:szCs w:val="24"/>
-          <w:lang w:eastAsia="pl-PL"/>
-        </w:rPr>
-        <w:t>minification</w:t>
-      </w:r>
-      <w:proofErr w:type="spellEnd"/>
-      <w:r>
-        <w:rPr>
-          <w:rFonts w:ascii="Segoe UI" w:eastAsia="Times New Roman" w:hAnsi="Segoe UI" w:cs="Segoe UI"/>
-          <w:color w:val="24292E"/>
-          <w:sz w:val="24"/>
-          <w:szCs w:val="24"/>
-          <w:lang w:eastAsia="pl-PL"/>
-        </w:rPr>
-        <w:t xml:space="preserve"> (</w:t>
-      </w:r>
-      <w:proofErr w:type="spellStart"/>
-      <w:r>
-        <w:rPr>
-          <w:rFonts w:ascii="Segoe UI" w:eastAsia="Times New Roman" w:hAnsi="Segoe UI" w:cs="Segoe UI"/>
-          <w:color w:val="24292E"/>
-          <w:sz w:val="24"/>
-          <w:szCs w:val="24"/>
-          <w:lang w:eastAsia="pl-PL"/>
-        </w:rPr>
-        <w:t>server</w:t>
-      </w:r>
-      <w:proofErr w:type="spellEnd"/>
-      <w:r>
-        <w:rPr>
-          <w:rFonts w:ascii="Segoe UI" w:eastAsia="Times New Roman" w:hAnsi="Segoe UI" w:cs="Segoe UI"/>
-          <w:color w:val="24292E"/>
-          <w:sz w:val="24"/>
-          <w:szCs w:val="24"/>
-          <w:lang w:eastAsia="pl-PL"/>
-        </w:rPr>
-        <w:t>) #1</w:t>
+      <w:r>
+        <w:rPr>
+          <w:rFonts w:ascii="Segoe UI" w:eastAsia="Times New Roman" w:hAnsi="Segoe UI" w:cs="Segoe UI"/>
+          <w:color w:val="24292E"/>
+          <w:sz w:val="24"/>
+          <w:szCs w:val="24"/>
+          <w:lang w:val="en-GB" w:eastAsia="pl-PL"/>
+        </w:rPr>
+        <w:t>magnification</w:t>
+      </w:r>
+      <w:r>
+        <w:rPr>
+          <w:rFonts w:ascii="Segoe UI" w:eastAsia="Times New Roman" w:hAnsi="Segoe UI" w:cs="Segoe UI"/>
+          <w:color w:val="24292E"/>
+          <w:sz w:val="24"/>
+          <w:szCs w:val="24"/>
+          <w:lang w:val="en-GB" w:eastAsia="pl-PL"/>
+        </w:rPr>
+        <w:t xml:space="preserve"> (server) #1</w:t>
       </w:r>
     </w:p>
     <w:p>
@@ -2971,52 +2359,48 @@
           <w:color w:val="24292E"/>
           <w:sz w:val="24"/>
           <w:szCs w:val="24"/>
-          <w:lang w:val="en-US" w:eastAsia="pl-PL"/>
-        </w:rPr>
-      </w:pPr>
-      <w:proofErr w:type="spellStart"/>
-      <w:r>
-        <w:rPr>
-          <w:rFonts w:ascii="Segoe UI" w:eastAsia="Times New Roman" w:hAnsi="Segoe UI" w:cs="Segoe UI"/>
-          <w:color w:val="24292E"/>
-          <w:sz w:val="24"/>
-          <w:szCs w:val="24"/>
-          <w:lang w:val="en-US" w:eastAsia="pl-PL"/>
-        </w:rPr>
-        <w:t>Url</w:t>
-      </w:r>
-      <w:proofErr w:type="spellEnd"/>
-      <w:r>
-        <w:rPr>
-          <w:rFonts w:ascii="Segoe UI" w:eastAsia="Times New Roman" w:hAnsi="Segoe UI" w:cs="Segoe UI"/>
-          <w:color w:val="24292E"/>
-          <w:sz w:val="24"/>
-          <w:szCs w:val="24"/>
-          <w:lang w:val="en-US" w:eastAsia="pl-PL"/>
-        </w:rPr>
-        <w:t xml:space="preserve"> </w:t>
-      </w:r>
-      <w:proofErr w:type="spellStart"/>
-      <w:r>
-        <w:rPr>
-          <w:rFonts w:ascii="Segoe UI" w:eastAsia="Times New Roman" w:hAnsi="Segoe UI" w:cs="Segoe UI"/>
-          <w:color w:val="24292E"/>
-          <w:sz w:val="24"/>
-          <w:szCs w:val="24"/>
-          <w:lang w:val="en-US" w:eastAsia="pl-PL"/>
-        </w:rPr>
-        <w:t>canocalization</w:t>
-      </w:r>
-      <w:proofErr w:type="spellEnd"/>
-      <w:r>
-        <w:rPr>
-          <w:rFonts w:ascii="Segoe UI" w:eastAsia="Times New Roman" w:hAnsi="Segoe UI" w:cs="Segoe UI"/>
-          <w:color w:val="24292E"/>
-          <w:sz w:val="24"/>
-          <w:szCs w:val="24"/>
-          <w:lang w:val="en-US" w:eastAsia="pl-PL"/>
-        </w:rPr>
-        <w:t xml:space="preserve"> www to non www (server) #1</w:t>
+          <w:lang w:val="en-GB" w:eastAsia="pl-PL"/>
+        </w:rPr>
+      </w:pPr>
+      <w:r>
+        <w:rPr>
+          <w:rFonts w:ascii="Segoe UI" w:eastAsia="Times New Roman" w:hAnsi="Segoe UI" w:cs="Segoe UI"/>
+          <w:color w:val="24292E"/>
+          <w:sz w:val="24"/>
+          <w:szCs w:val="24"/>
+          <w:lang w:val="en-GB" w:eastAsia="pl-PL"/>
+        </w:rPr>
+        <w:t>URL</w:t>
+      </w:r>
+      <w:r>
+        <w:rPr>
+          <w:rFonts w:ascii="Segoe UI" w:eastAsia="Times New Roman" w:hAnsi="Segoe UI" w:cs="Segoe UI"/>
+          <w:color w:val="24292E"/>
+          <w:sz w:val="24"/>
+          <w:szCs w:val="24"/>
+          <w:lang w:val="en-GB" w:eastAsia="pl-PL"/>
+        </w:rPr>
+        <w:t xml:space="preserve"> can</w:t>
+      </w:r>
+      <w:r>
+        <w:rPr>
+          <w:rFonts w:ascii="Segoe UI" w:eastAsia="Times New Roman" w:hAnsi="Segoe UI" w:cs="Segoe UI"/>
+          <w:color w:val="24292E"/>
+          <w:sz w:val="24"/>
+          <w:szCs w:val="24"/>
+          <w:lang w:val="en-GB" w:eastAsia="pl-PL"/>
+        </w:rPr>
+        <w:t>oni</w:t>
+      </w:r>
+      <w:r>
+        <w:rPr>
+          <w:rFonts w:ascii="Segoe UI" w:eastAsia="Times New Roman" w:hAnsi="Segoe UI" w:cs="Segoe UI"/>
+          <w:color w:val="24292E"/>
+          <w:sz w:val="24"/>
+          <w:szCs w:val="24"/>
+          <w:lang w:val="en-GB" w:eastAsia="pl-PL"/>
+        </w:rPr>
+        <w:t>calization www to non www (server) #1</w:t>
       </w:r>
     </w:p>
     <w:p>
@@ -3032,52 +2416,18 @@
           <w:color w:val="24292E"/>
           <w:sz w:val="24"/>
           <w:szCs w:val="24"/>
-          <w:lang w:eastAsia="pl-PL"/>
-        </w:rPr>
-      </w:pPr>
-      <w:proofErr w:type="spellStart"/>
-      <w:r>
-        <w:rPr>
-          <w:rFonts w:ascii="Segoe UI" w:eastAsia="Times New Roman" w:hAnsi="Segoe UI" w:cs="Segoe UI"/>
-          <w:color w:val="24292E"/>
-          <w:sz w:val="24"/>
-          <w:szCs w:val="24"/>
-          <w:lang w:eastAsia="pl-PL"/>
-        </w:rPr>
-        <w:t>Https</w:t>
-      </w:r>
-      <w:proofErr w:type="spellEnd"/>
-      <w:r>
-        <w:rPr>
-          <w:rFonts w:ascii="Segoe UI" w:eastAsia="Times New Roman" w:hAnsi="Segoe UI" w:cs="Segoe UI"/>
-          <w:color w:val="24292E"/>
-          <w:sz w:val="24"/>
-          <w:szCs w:val="24"/>
-          <w:lang w:eastAsia="pl-PL"/>
-        </w:rPr>
-        <w:t xml:space="preserve"> (</w:t>
-      </w:r>
-      <w:proofErr w:type="spellStart"/>
-      <w:r>
-        <w:rPr>
-          <w:rFonts w:ascii="Segoe UI" w:eastAsia="Times New Roman" w:hAnsi="Segoe UI" w:cs="Segoe UI"/>
-          <w:color w:val="24292E"/>
-          <w:sz w:val="24"/>
-          <w:szCs w:val="24"/>
-          <w:lang w:eastAsia="pl-PL"/>
-        </w:rPr>
-        <w:t>server</w:t>
-      </w:r>
-      <w:proofErr w:type="spellEnd"/>
-      <w:r>
-        <w:rPr>
-          <w:rFonts w:ascii="Segoe UI" w:eastAsia="Times New Roman" w:hAnsi="Segoe UI" w:cs="Segoe UI"/>
-          <w:color w:val="24292E"/>
-          <w:sz w:val="24"/>
-          <w:szCs w:val="24"/>
-          <w:lang w:eastAsia="pl-PL"/>
-        </w:rPr>
-        <w:t>) #1</w:t>
+          <w:lang w:val="en-GB" w:eastAsia="pl-PL"/>
+        </w:rPr>
+      </w:pPr>
+      <w:r>
+        <w:rPr>
+          <w:rFonts w:ascii="Segoe UI" w:eastAsia="Times New Roman" w:hAnsi="Segoe UI" w:cs="Segoe UI"/>
+          <w:color w:val="24292E"/>
+          <w:sz w:val="24"/>
+          <w:szCs w:val="24"/>
+          <w:lang w:val="en-GB" w:eastAsia="pl-PL"/>
+        </w:rPr>
+        <w:t>Https (server) #1</w:t>
       </w:r>
     </w:p>
     <w:p>
@@ -3093,84 +2443,18 @@
           <w:color w:val="24292E"/>
           <w:sz w:val="24"/>
           <w:szCs w:val="24"/>
-          <w:lang w:eastAsia="pl-PL"/>
-        </w:rPr>
-      </w:pPr>
-      <w:r>
-        <w:rPr>
-          <w:rFonts w:ascii="Segoe UI" w:eastAsia="Times New Roman" w:hAnsi="Segoe UI" w:cs="Segoe UI"/>
-          <w:color w:val="24292E"/>
-          <w:sz w:val="24"/>
-          <w:szCs w:val="24"/>
-          <w:lang w:eastAsia="pl-PL"/>
-        </w:rPr>
-        <w:t xml:space="preserve">No </w:t>
-      </w:r>
-      <w:proofErr w:type="spellStart"/>
-      <w:r>
-        <w:rPr>
-          <w:rFonts w:ascii="Segoe UI" w:eastAsia="Times New Roman" w:hAnsi="Segoe UI" w:cs="Segoe UI"/>
-          <w:color w:val="24292E"/>
-          <w:sz w:val="24"/>
-          <w:szCs w:val="24"/>
-          <w:lang w:eastAsia="pl-PL"/>
-        </w:rPr>
-        <w:t>server</w:t>
-      </w:r>
-      <w:proofErr w:type="spellEnd"/>
-      <w:r>
-        <w:rPr>
-          <w:rFonts w:ascii="Segoe UI" w:eastAsia="Times New Roman" w:hAnsi="Segoe UI" w:cs="Segoe UI"/>
-          <w:color w:val="24292E"/>
-          <w:sz w:val="24"/>
-          <w:szCs w:val="24"/>
-          <w:lang w:eastAsia="pl-PL"/>
-        </w:rPr>
-        <w:t xml:space="preserve"> </w:t>
-      </w:r>
-      <w:proofErr w:type="spellStart"/>
-      <w:r>
-        <w:rPr>
-          <w:rFonts w:ascii="Segoe UI" w:eastAsia="Times New Roman" w:hAnsi="Segoe UI" w:cs="Segoe UI"/>
-          <w:color w:val="24292E"/>
-          <w:sz w:val="24"/>
-          <w:szCs w:val="24"/>
-          <w:lang w:eastAsia="pl-PL"/>
-        </w:rPr>
-        <w:t>signature</w:t>
-      </w:r>
-      <w:proofErr w:type="spellEnd"/>
-      <w:r>
-        <w:rPr>
-          <w:rFonts w:ascii="Segoe UI" w:eastAsia="Times New Roman" w:hAnsi="Segoe UI" w:cs="Segoe UI"/>
-          <w:color w:val="24292E"/>
-          <w:sz w:val="24"/>
-          <w:szCs w:val="24"/>
-          <w:lang w:eastAsia="pl-PL"/>
-        </w:rPr>
-        <w:t xml:space="preserve"> (</w:t>
-      </w:r>
-      <w:proofErr w:type="spellStart"/>
-      <w:r>
-        <w:rPr>
-          <w:rFonts w:ascii="Segoe UI" w:eastAsia="Times New Roman" w:hAnsi="Segoe UI" w:cs="Segoe UI"/>
-          <w:color w:val="24292E"/>
-          <w:sz w:val="24"/>
-          <w:szCs w:val="24"/>
-          <w:lang w:eastAsia="pl-PL"/>
-        </w:rPr>
-        <w:t>server</w:t>
-      </w:r>
-      <w:proofErr w:type="spellEnd"/>
-      <w:r>
-        <w:rPr>
-          <w:rFonts w:ascii="Segoe UI" w:eastAsia="Times New Roman" w:hAnsi="Segoe UI" w:cs="Segoe UI"/>
-          <w:color w:val="24292E"/>
-          <w:sz w:val="24"/>
-          <w:szCs w:val="24"/>
-          <w:lang w:eastAsia="pl-PL"/>
-        </w:rPr>
-        <w:t>) #2</w:t>
+          <w:lang w:val="en-GB" w:eastAsia="pl-PL"/>
+        </w:rPr>
+      </w:pPr>
+      <w:r>
+        <w:rPr>
+          <w:rFonts w:ascii="Segoe UI" w:eastAsia="Times New Roman" w:hAnsi="Segoe UI" w:cs="Segoe UI"/>
+          <w:color w:val="24292E"/>
+          <w:sz w:val="24"/>
+          <w:szCs w:val="24"/>
+          <w:lang w:val="en-GB" w:eastAsia="pl-PL"/>
+        </w:rPr>
+        <w:t>No server signature (server) #2</w:t>
       </w:r>
     </w:p>
     <w:p>
@@ -3186,40 +2470,18 @@
           <w:color w:val="24292E"/>
           <w:sz w:val="24"/>
           <w:szCs w:val="24"/>
-          <w:lang w:eastAsia="pl-PL"/>
-        </w:rPr>
-      </w:pPr>
-      <w:r>
-        <w:rPr>
-          <w:rFonts w:ascii="Segoe UI" w:eastAsia="Times New Roman" w:hAnsi="Segoe UI" w:cs="Segoe UI"/>
-          <w:color w:val="24292E"/>
-          <w:sz w:val="24"/>
-          <w:szCs w:val="24"/>
-          <w:lang w:eastAsia="pl-PL"/>
-        </w:rPr>
-        <w:t xml:space="preserve">Email </w:t>
-      </w:r>
-      <w:proofErr w:type="spellStart"/>
-      <w:r>
-        <w:rPr>
-          <w:rFonts w:ascii="Segoe UI" w:eastAsia="Times New Roman" w:hAnsi="Segoe UI" w:cs="Segoe UI"/>
-          <w:color w:val="24292E"/>
-          <w:sz w:val="24"/>
-          <w:szCs w:val="24"/>
-          <w:lang w:eastAsia="pl-PL"/>
-        </w:rPr>
-        <w:t>protection</w:t>
-      </w:r>
-      <w:proofErr w:type="spellEnd"/>
-      <w:r>
-        <w:rPr>
-          <w:rFonts w:ascii="Segoe UI" w:eastAsia="Times New Roman" w:hAnsi="Segoe UI" w:cs="Segoe UI"/>
-          <w:color w:val="24292E"/>
-          <w:sz w:val="24"/>
-          <w:szCs w:val="24"/>
-          <w:lang w:eastAsia="pl-PL"/>
-        </w:rPr>
-        <w:t xml:space="preserve"> #2</w:t>
+          <w:lang w:val="en-GB" w:eastAsia="pl-PL"/>
+        </w:rPr>
+      </w:pPr>
+      <w:r>
+        <w:rPr>
+          <w:rFonts w:ascii="Segoe UI" w:eastAsia="Times New Roman" w:hAnsi="Segoe UI" w:cs="Segoe UI"/>
+          <w:color w:val="24292E"/>
+          <w:sz w:val="24"/>
+          <w:szCs w:val="24"/>
+          <w:lang w:val="en-GB" w:eastAsia="pl-PL"/>
+        </w:rPr>
+        <w:t>Email protection #2</w:t>
       </w:r>
     </w:p>
     <w:p>
@@ -3235,38 +2497,36 @@
           <w:color w:val="24292E"/>
           <w:sz w:val="24"/>
           <w:szCs w:val="24"/>
-          <w:lang w:val="en-US" w:eastAsia="pl-PL"/>
-        </w:rPr>
-      </w:pPr>
-      <w:r>
-        <w:rPr>
-          <w:rFonts w:ascii="Segoe UI" w:eastAsia="Times New Roman" w:hAnsi="Segoe UI" w:cs="Segoe UI"/>
-          <w:color w:val="24292E"/>
-          <w:sz w:val="24"/>
-          <w:szCs w:val="24"/>
-          <w:lang w:val="en-US" w:eastAsia="pl-PL"/>
+          <w:lang w:val="en-GB" w:eastAsia="pl-PL"/>
+        </w:rPr>
+      </w:pPr>
+      <w:r>
+        <w:rPr>
+          <w:rFonts w:ascii="Segoe UI" w:eastAsia="Times New Roman" w:hAnsi="Segoe UI" w:cs="Segoe UI"/>
+          <w:color w:val="24292E"/>
+          <w:sz w:val="24"/>
+          <w:szCs w:val="24"/>
+          <w:lang w:val="en-GB" w:eastAsia="pl-PL"/>
         </w:rPr>
         <w:t xml:space="preserve">Top page style </w:t>
       </w:r>
-      <w:proofErr w:type="spellStart"/>
-      <w:r>
-        <w:rPr>
-          <w:rFonts w:ascii="Segoe UI" w:eastAsia="Times New Roman" w:hAnsi="Segoe UI" w:cs="Segoe UI"/>
-          <w:color w:val="24292E"/>
-          <w:sz w:val="24"/>
-          <w:szCs w:val="24"/>
-          <w:lang w:val="en-US" w:eastAsia="pl-PL"/>
-        </w:rPr>
-        <w:t>inclouding</w:t>
-      </w:r>
-      <w:proofErr w:type="spellEnd"/>
-      <w:r>
-        <w:rPr>
-          <w:rFonts w:ascii="Segoe UI" w:eastAsia="Times New Roman" w:hAnsi="Segoe UI" w:cs="Segoe UI"/>
-          <w:color w:val="24292E"/>
-          <w:sz w:val="24"/>
-          <w:szCs w:val="24"/>
-          <w:lang w:val="en-US" w:eastAsia="pl-PL"/>
+      <w:r>
+        <w:rPr>
+          <w:rFonts w:ascii="Segoe UI" w:eastAsia="Times New Roman" w:hAnsi="Segoe UI" w:cs="Segoe UI"/>
+          <w:color w:val="24292E"/>
+          <w:sz w:val="24"/>
+          <w:szCs w:val="24"/>
+          <w:lang w:val="en-GB" w:eastAsia="pl-PL"/>
+        </w:rPr>
+        <w:t>including</w:t>
+      </w:r>
+      <w:r>
+        <w:rPr>
+          <w:rFonts w:ascii="Segoe UI" w:eastAsia="Times New Roman" w:hAnsi="Segoe UI" w:cs="Segoe UI"/>
+          <w:color w:val="24292E"/>
+          <w:sz w:val="24"/>
+          <w:szCs w:val="24"/>
+          <w:lang w:val="en-GB" w:eastAsia="pl-PL"/>
         </w:rPr>
         <w:t xml:space="preserve"> to page code #2</w:t>
       </w:r>
@@ -3284,40 +2544,18 @@
           <w:color w:val="24292E"/>
           <w:sz w:val="24"/>
           <w:szCs w:val="24"/>
-          <w:lang w:eastAsia="pl-PL"/>
-        </w:rPr>
-      </w:pPr>
-      <w:r>
-        <w:rPr>
-          <w:rFonts w:ascii="Segoe UI" w:eastAsia="Times New Roman" w:hAnsi="Segoe UI" w:cs="Segoe UI"/>
-          <w:color w:val="24292E"/>
-          <w:sz w:val="24"/>
-          <w:szCs w:val="24"/>
-          <w:lang w:eastAsia="pl-PL"/>
-        </w:rPr>
-        <w:t xml:space="preserve">Meta </w:t>
-      </w:r>
-      <w:proofErr w:type="spellStart"/>
-      <w:r>
-        <w:rPr>
-          <w:rFonts w:ascii="Segoe UI" w:eastAsia="Times New Roman" w:hAnsi="Segoe UI" w:cs="Segoe UI"/>
-          <w:color w:val="24292E"/>
-          <w:sz w:val="24"/>
-          <w:szCs w:val="24"/>
-          <w:lang w:eastAsia="pl-PL"/>
-        </w:rPr>
-        <w:t>tags</w:t>
-      </w:r>
-      <w:proofErr w:type="spellEnd"/>
-      <w:r>
-        <w:rPr>
-          <w:rFonts w:ascii="Segoe UI" w:eastAsia="Times New Roman" w:hAnsi="Segoe UI" w:cs="Segoe UI"/>
-          <w:color w:val="24292E"/>
-          <w:sz w:val="24"/>
-          <w:szCs w:val="24"/>
-          <w:lang w:eastAsia="pl-PL"/>
-        </w:rPr>
-        <w:t>:</w:t>
+          <w:lang w:val="en-GB" w:eastAsia="pl-PL"/>
+        </w:rPr>
+      </w:pPr>
+      <w:r>
+        <w:rPr>
+          <w:rFonts w:ascii="Segoe UI" w:eastAsia="Times New Roman" w:hAnsi="Segoe UI" w:cs="Segoe UI"/>
+          <w:color w:val="24292E"/>
+          <w:sz w:val="24"/>
+          <w:szCs w:val="24"/>
+          <w:lang w:val="en-GB" w:eastAsia="pl-PL"/>
+        </w:rPr>
+        <w:t>Meta tags:</w:t>
       </w:r>
     </w:p>
     <w:p>
@@ -3333,7 +2571,7 @@
           <w:color w:val="24292E"/>
           <w:sz w:val="24"/>
           <w:szCs w:val="24"/>
-          <w:lang w:eastAsia="pl-PL"/>
+          <w:lang w:val="en-GB" w:eastAsia="pl-PL"/>
         </w:rPr>
       </w:pPr>
       <w:proofErr w:type="spellStart"/>
@@ -3343,7 +2581,7 @@
           <w:color w:val="24292E"/>
           <w:sz w:val="24"/>
           <w:szCs w:val="24"/>
-          <w:lang w:eastAsia="pl-PL"/>
+          <w:lang w:val="en-GB" w:eastAsia="pl-PL"/>
         </w:rPr>
         <w:t>Hreflang</w:t>
       </w:r>
@@ -3354,31 +2592,9 @@
           <w:color w:val="24292E"/>
           <w:sz w:val="24"/>
           <w:szCs w:val="24"/>
-          <w:lang w:eastAsia="pl-PL"/>
-        </w:rPr>
-        <w:t xml:space="preserve"> (</w:t>
-      </w:r>
-      <w:proofErr w:type="spellStart"/>
-      <w:r>
-        <w:rPr>
-          <w:rFonts w:ascii="Segoe UI" w:eastAsia="Times New Roman" w:hAnsi="Segoe UI" w:cs="Segoe UI"/>
-          <w:color w:val="24292E"/>
-          <w:sz w:val="24"/>
-          <w:szCs w:val="24"/>
-          <w:lang w:eastAsia="pl-PL"/>
-        </w:rPr>
-        <w:t>server</w:t>
-      </w:r>
-      <w:proofErr w:type="spellEnd"/>
-      <w:r>
-        <w:rPr>
-          <w:rFonts w:ascii="Segoe UI" w:eastAsia="Times New Roman" w:hAnsi="Segoe UI" w:cs="Segoe UI"/>
-          <w:color w:val="24292E"/>
-          <w:sz w:val="24"/>
-          <w:szCs w:val="24"/>
-          <w:lang w:eastAsia="pl-PL"/>
-        </w:rPr>
-        <w:t>) #1</w:t>
+          <w:lang w:val="en-GB" w:eastAsia="pl-PL"/>
+        </w:rPr>
+        <w:t xml:space="preserve"> (server) #1</w:t>
       </w:r>
     </w:p>
     <w:p>
@@ -3394,52 +2610,18 @@
           <w:color w:val="24292E"/>
           <w:sz w:val="24"/>
           <w:szCs w:val="24"/>
-          <w:lang w:eastAsia="pl-PL"/>
-        </w:rPr>
-      </w:pPr>
-      <w:proofErr w:type="spellStart"/>
-      <w:r>
-        <w:rPr>
-          <w:rFonts w:ascii="Segoe UI" w:eastAsia="Times New Roman" w:hAnsi="Segoe UI" w:cs="Segoe UI"/>
-          <w:color w:val="24292E"/>
-          <w:sz w:val="24"/>
-          <w:szCs w:val="24"/>
-          <w:lang w:eastAsia="pl-PL"/>
-        </w:rPr>
-        <w:t>Description</w:t>
-      </w:r>
-      <w:proofErr w:type="spellEnd"/>
-      <w:r>
-        <w:rPr>
-          <w:rFonts w:ascii="Segoe UI" w:eastAsia="Times New Roman" w:hAnsi="Segoe UI" w:cs="Segoe UI"/>
-          <w:color w:val="24292E"/>
-          <w:sz w:val="24"/>
-          <w:szCs w:val="24"/>
-          <w:lang w:eastAsia="pl-PL"/>
-        </w:rPr>
-        <w:t xml:space="preserve"> (</w:t>
-      </w:r>
-      <w:proofErr w:type="spellStart"/>
-      <w:r>
-        <w:rPr>
-          <w:rFonts w:ascii="Segoe UI" w:eastAsia="Times New Roman" w:hAnsi="Segoe UI" w:cs="Segoe UI"/>
-          <w:color w:val="24292E"/>
-          <w:sz w:val="24"/>
-          <w:szCs w:val="24"/>
-          <w:lang w:eastAsia="pl-PL"/>
-        </w:rPr>
-        <w:t>server</w:t>
-      </w:r>
-      <w:proofErr w:type="spellEnd"/>
-      <w:r>
-        <w:rPr>
-          <w:rFonts w:ascii="Segoe UI" w:eastAsia="Times New Roman" w:hAnsi="Segoe UI" w:cs="Segoe UI"/>
-          <w:color w:val="24292E"/>
-          <w:sz w:val="24"/>
-          <w:szCs w:val="24"/>
-          <w:lang w:eastAsia="pl-PL"/>
-        </w:rPr>
-        <w:t>) #1</w:t>
+          <w:lang w:val="en-GB" w:eastAsia="pl-PL"/>
+        </w:rPr>
+      </w:pPr>
+      <w:r>
+        <w:rPr>
+          <w:rFonts w:ascii="Segoe UI" w:eastAsia="Times New Roman" w:hAnsi="Segoe UI" w:cs="Segoe UI"/>
+          <w:color w:val="24292E"/>
+          <w:sz w:val="24"/>
+          <w:szCs w:val="24"/>
+          <w:lang w:val="en-GB" w:eastAsia="pl-PL"/>
+        </w:rPr>
+        <w:t>Description (server) #1</w:t>
       </w:r>
     </w:p>
     <w:p>
@@ -3455,52 +2637,18 @@
           <w:color w:val="24292E"/>
           <w:sz w:val="24"/>
           <w:szCs w:val="24"/>
-          <w:lang w:eastAsia="pl-PL"/>
-        </w:rPr>
-      </w:pPr>
-      <w:proofErr w:type="spellStart"/>
-      <w:r>
-        <w:rPr>
-          <w:rFonts w:ascii="Segoe UI" w:eastAsia="Times New Roman" w:hAnsi="Segoe UI" w:cs="Segoe UI"/>
-          <w:color w:val="24292E"/>
-          <w:sz w:val="24"/>
-          <w:szCs w:val="24"/>
-          <w:lang w:eastAsia="pl-PL"/>
-        </w:rPr>
-        <w:t>Charset</w:t>
-      </w:r>
-      <w:proofErr w:type="spellEnd"/>
-      <w:r>
-        <w:rPr>
-          <w:rFonts w:ascii="Segoe UI" w:eastAsia="Times New Roman" w:hAnsi="Segoe UI" w:cs="Segoe UI"/>
-          <w:color w:val="24292E"/>
-          <w:sz w:val="24"/>
-          <w:szCs w:val="24"/>
-          <w:lang w:eastAsia="pl-PL"/>
-        </w:rPr>
-        <w:t xml:space="preserve"> (</w:t>
-      </w:r>
-      <w:proofErr w:type="spellStart"/>
-      <w:r>
-        <w:rPr>
-          <w:rFonts w:ascii="Segoe UI" w:eastAsia="Times New Roman" w:hAnsi="Segoe UI" w:cs="Segoe UI"/>
-          <w:color w:val="24292E"/>
-          <w:sz w:val="24"/>
-          <w:szCs w:val="24"/>
-          <w:lang w:eastAsia="pl-PL"/>
-        </w:rPr>
-        <w:t>server</w:t>
-      </w:r>
-      <w:proofErr w:type="spellEnd"/>
-      <w:r>
-        <w:rPr>
-          <w:rFonts w:ascii="Segoe UI" w:eastAsia="Times New Roman" w:hAnsi="Segoe UI" w:cs="Segoe UI"/>
-          <w:color w:val="24292E"/>
-          <w:sz w:val="24"/>
-          <w:szCs w:val="24"/>
-          <w:lang w:eastAsia="pl-PL"/>
-        </w:rPr>
-        <w:t>) #1</w:t>
+          <w:lang w:val="en-GB" w:eastAsia="pl-PL"/>
+        </w:rPr>
+      </w:pPr>
+      <w:r>
+        <w:rPr>
+          <w:rFonts w:ascii="Segoe UI" w:eastAsia="Times New Roman" w:hAnsi="Segoe UI" w:cs="Segoe UI"/>
+          <w:color w:val="24292E"/>
+          <w:sz w:val="24"/>
+          <w:szCs w:val="24"/>
+          <w:lang w:val="en-GB" w:eastAsia="pl-PL"/>
+        </w:rPr>
+        <w:t>Charset (server) #1</w:t>
       </w:r>
     </w:p>
     <w:p>
@@ -3516,52 +2664,18 @@
           <w:color w:val="24292E"/>
           <w:sz w:val="24"/>
           <w:szCs w:val="24"/>
-          <w:lang w:eastAsia="pl-PL"/>
-        </w:rPr>
-      </w:pPr>
-      <w:proofErr w:type="spellStart"/>
-      <w:r>
-        <w:rPr>
-          <w:rFonts w:ascii="Segoe UI" w:eastAsia="Times New Roman" w:hAnsi="Segoe UI" w:cs="Segoe UI"/>
-          <w:color w:val="24292E"/>
-          <w:sz w:val="24"/>
-          <w:szCs w:val="24"/>
-          <w:lang w:eastAsia="pl-PL"/>
-        </w:rPr>
-        <w:t>Robots</w:t>
-      </w:r>
-      <w:proofErr w:type="spellEnd"/>
-      <w:r>
-        <w:rPr>
-          <w:rFonts w:ascii="Segoe UI" w:eastAsia="Times New Roman" w:hAnsi="Segoe UI" w:cs="Segoe UI"/>
-          <w:color w:val="24292E"/>
-          <w:sz w:val="24"/>
-          <w:szCs w:val="24"/>
-          <w:lang w:eastAsia="pl-PL"/>
-        </w:rPr>
-        <w:t xml:space="preserve"> (</w:t>
-      </w:r>
-      <w:proofErr w:type="spellStart"/>
-      <w:r>
-        <w:rPr>
-          <w:rFonts w:ascii="Segoe UI" w:eastAsia="Times New Roman" w:hAnsi="Segoe UI" w:cs="Segoe UI"/>
-          <w:color w:val="24292E"/>
-          <w:sz w:val="24"/>
-          <w:szCs w:val="24"/>
-          <w:lang w:eastAsia="pl-PL"/>
-        </w:rPr>
-        <w:t>server</w:t>
-      </w:r>
-      <w:proofErr w:type="spellEnd"/>
-      <w:r>
-        <w:rPr>
-          <w:rFonts w:ascii="Segoe UI" w:eastAsia="Times New Roman" w:hAnsi="Segoe UI" w:cs="Segoe UI"/>
-          <w:color w:val="24292E"/>
-          <w:sz w:val="24"/>
-          <w:szCs w:val="24"/>
-          <w:lang w:eastAsia="pl-PL"/>
-        </w:rPr>
-        <w:t>) #2</w:t>
+          <w:lang w:val="en-GB" w:eastAsia="pl-PL"/>
+        </w:rPr>
+      </w:pPr>
+      <w:r>
+        <w:rPr>
+          <w:rFonts w:ascii="Segoe UI" w:eastAsia="Times New Roman" w:hAnsi="Segoe UI" w:cs="Segoe UI"/>
+          <w:color w:val="24292E"/>
+          <w:sz w:val="24"/>
+          <w:szCs w:val="24"/>
+          <w:lang w:val="en-GB" w:eastAsia="pl-PL"/>
+        </w:rPr>
+        <w:t>Robots (server) #2</w:t>
       </w:r>
     </w:p>
     <w:p>
@@ -3577,52 +2691,18 @@
           <w:color w:val="24292E"/>
           <w:sz w:val="24"/>
           <w:szCs w:val="24"/>
-          <w:lang w:eastAsia="pl-PL"/>
-        </w:rPr>
-      </w:pPr>
-      <w:proofErr w:type="spellStart"/>
-      <w:r>
-        <w:rPr>
-          <w:rFonts w:ascii="Segoe UI" w:eastAsia="Times New Roman" w:hAnsi="Segoe UI" w:cs="Segoe UI"/>
-          <w:color w:val="24292E"/>
-          <w:sz w:val="24"/>
-          <w:szCs w:val="24"/>
-          <w:lang w:eastAsia="pl-PL"/>
-        </w:rPr>
-        <w:t>Social</w:t>
-      </w:r>
-      <w:proofErr w:type="spellEnd"/>
-      <w:r>
-        <w:rPr>
-          <w:rFonts w:ascii="Segoe UI" w:eastAsia="Times New Roman" w:hAnsi="Segoe UI" w:cs="Segoe UI"/>
-          <w:color w:val="24292E"/>
-          <w:sz w:val="24"/>
-          <w:szCs w:val="24"/>
-          <w:lang w:eastAsia="pl-PL"/>
-        </w:rPr>
-        <w:t xml:space="preserve"> media meta </w:t>
-      </w:r>
-      <w:proofErr w:type="spellStart"/>
-      <w:r>
-        <w:rPr>
-          <w:rFonts w:ascii="Segoe UI" w:eastAsia="Times New Roman" w:hAnsi="Segoe UI" w:cs="Segoe UI"/>
-          <w:color w:val="24292E"/>
-          <w:sz w:val="24"/>
-          <w:szCs w:val="24"/>
-          <w:lang w:eastAsia="pl-PL"/>
-        </w:rPr>
-        <w:t>tags</w:t>
-      </w:r>
-      <w:proofErr w:type="spellEnd"/>
-      <w:r>
-        <w:rPr>
-          <w:rFonts w:ascii="Segoe UI" w:eastAsia="Times New Roman" w:hAnsi="Segoe UI" w:cs="Segoe UI"/>
-          <w:color w:val="24292E"/>
-          <w:sz w:val="24"/>
-          <w:szCs w:val="24"/>
-          <w:lang w:eastAsia="pl-PL"/>
-        </w:rPr>
-        <w:t>: #1</w:t>
+          <w:lang w:val="en-GB" w:eastAsia="pl-PL"/>
+        </w:rPr>
+      </w:pPr>
+      <w:r>
+        <w:rPr>
+          <w:rFonts w:ascii="Segoe UI" w:eastAsia="Times New Roman" w:hAnsi="Segoe UI" w:cs="Segoe UI"/>
+          <w:color w:val="24292E"/>
+          <w:sz w:val="24"/>
+          <w:szCs w:val="24"/>
+          <w:lang w:val="en-GB" w:eastAsia="pl-PL"/>
+        </w:rPr>
+        <w:t>Social media meta tags: #1</w:t>
       </w:r>
     </w:p>
     <w:p>
@@ -3638,16 +2718,16 @@
           <w:color w:val="24292E"/>
           <w:sz w:val="24"/>
           <w:szCs w:val="24"/>
-          <w:lang w:eastAsia="pl-PL"/>
-        </w:rPr>
-      </w:pPr>
-      <w:r>
-        <w:rPr>
-          <w:rFonts w:ascii="Segoe UI" w:eastAsia="Times New Roman" w:hAnsi="Segoe UI" w:cs="Segoe UI"/>
-          <w:color w:val="24292E"/>
-          <w:sz w:val="24"/>
-          <w:szCs w:val="24"/>
-          <w:lang w:eastAsia="pl-PL"/>
+          <w:lang w:val="en-GB" w:eastAsia="pl-PL"/>
+        </w:rPr>
+      </w:pPr>
+      <w:r>
+        <w:rPr>
+          <w:rFonts w:ascii="Segoe UI" w:eastAsia="Times New Roman" w:hAnsi="Segoe UI" w:cs="Segoe UI"/>
+          <w:color w:val="24292E"/>
+          <w:sz w:val="24"/>
+          <w:szCs w:val="24"/>
+          <w:lang w:val="en-GB" w:eastAsia="pl-PL"/>
         </w:rPr>
         <w:t>Facebook</w:t>
       </w:r>
@@ -3665,16 +2745,16 @@
           <w:color w:val="24292E"/>
           <w:sz w:val="24"/>
           <w:szCs w:val="24"/>
-          <w:lang w:eastAsia="pl-PL"/>
-        </w:rPr>
-      </w:pPr>
-      <w:r>
-        <w:rPr>
-          <w:rFonts w:ascii="Segoe UI" w:eastAsia="Times New Roman" w:hAnsi="Segoe UI" w:cs="Segoe UI"/>
-          <w:color w:val="24292E"/>
-          <w:sz w:val="24"/>
-          <w:szCs w:val="24"/>
-          <w:lang w:eastAsia="pl-PL"/>
+          <w:lang w:val="en-GB" w:eastAsia="pl-PL"/>
+        </w:rPr>
+      </w:pPr>
+      <w:r>
+        <w:rPr>
+          <w:rFonts w:ascii="Segoe UI" w:eastAsia="Times New Roman" w:hAnsi="Segoe UI" w:cs="Segoe UI"/>
+          <w:color w:val="24292E"/>
+          <w:sz w:val="24"/>
+          <w:szCs w:val="24"/>
+          <w:lang w:val="en-GB" w:eastAsia="pl-PL"/>
         </w:rPr>
         <w:t>Twitter</w:t>
       </w:r>
@@ -3692,16 +2772,16 @@
           <w:color w:val="24292E"/>
           <w:sz w:val="24"/>
           <w:szCs w:val="24"/>
-          <w:lang w:eastAsia="pl-PL"/>
-        </w:rPr>
-      </w:pPr>
-      <w:r>
-        <w:rPr>
-          <w:rFonts w:ascii="Segoe UI" w:eastAsia="Times New Roman" w:hAnsi="Segoe UI" w:cs="Segoe UI"/>
-          <w:color w:val="24292E"/>
-          <w:sz w:val="24"/>
-          <w:szCs w:val="24"/>
-          <w:lang w:eastAsia="pl-PL"/>
+          <w:lang w:val="en-GB" w:eastAsia="pl-PL"/>
+        </w:rPr>
+      </w:pPr>
+      <w:r>
+        <w:rPr>
+          <w:rFonts w:ascii="Segoe UI" w:eastAsia="Times New Roman" w:hAnsi="Segoe UI" w:cs="Segoe UI"/>
+          <w:color w:val="24292E"/>
+          <w:sz w:val="24"/>
+          <w:szCs w:val="24"/>
+          <w:lang w:val="en-GB" w:eastAsia="pl-PL"/>
         </w:rPr>
         <w:t>Pinterest</w:t>
       </w:r>
@@ -3719,16 +2799,16 @@
           <w:color w:val="24292E"/>
           <w:sz w:val="24"/>
           <w:szCs w:val="24"/>
-          <w:lang w:eastAsia="pl-PL"/>
-        </w:rPr>
-      </w:pPr>
-      <w:r>
-        <w:rPr>
-          <w:rFonts w:ascii="Segoe UI" w:eastAsia="Times New Roman" w:hAnsi="Segoe UI" w:cs="Segoe UI"/>
-          <w:color w:val="24292E"/>
-          <w:sz w:val="24"/>
-          <w:szCs w:val="24"/>
-          <w:lang w:eastAsia="pl-PL"/>
+          <w:lang w:val="en-GB" w:eastAsia="pl-PL"/>
+        </w:rPr>
+      </w:pPr>
+      <w:r>
+        <w:rPr>
+          <w:rFonts w:ascii="Segoe UI" w:eastAsia="Times New Roman" w:hAnsi="Segoe UI" w:cs="Segoe UI"/>
+          <w:color w:val="24292E"/>
+          <w:sz w:val="24"/>
+          <w:szCs w:val="24"/>
+          <w:lang w:val="en-GB" w:eastAsia="pl-PL"/>
         </w:rPr>
         <w:t>Links:</w:t>
       </w:r>
@@ -3746,52 +2826,18 @@
           <w:color w:val="24292E"/>
           <w:sz w:val="24"/>
           <w:szCs w:val="24"/>
-          <w:lang w:eastAsia="pl-PL"/>
-        </w:rPr>
-      </w:pPr>
-      <w:proofErr w:type="spellStart"/>
-      <w:r>
-        <w:rPr>
-          <w:rFonts w:ascii="Segoe UI" w:eastAsia="Times New Roman" w:hAnsi="Segoe UI" w:cs="Segoe UI"/>
-          <w:color w:val="24292E"/>
-          <w:sz w:val="24"/>
-          <w:szCs w:val="24"/>
-          <w:lang w:eastAsia="pl-PL"/>
-        </w:rPr>
-        <w:t>Canonical</w:t>
-      </w:r>
-      <w:proofErr w:type="spellEnd"/>
-      <w:r>
-        <w:rPr>
-          <w:rFonts w:ascii="Segoe UI" w:eastAsia="Times New Roman" w:hAnsi="Segoe UI" w:cs="Segoe UI"/>
-          <w:color w:val="24292E"/>
-          <w:sz w:val="24"/>
-          <w:szCs w:val="24"/>
-          <w:lang w:eastAsia="pl-PL"/>
-        </w:rPr>
-        <w:t xml:space="preserve"> (</w:t>
-      </w:r>
-      <w:proofErr w:type="spellStart"/>
-      <w:r>
-        <w:rPr>
-          <w:rFonts w:ascii="Segoe UI" w:eastAsia="Times New Roman" w:hAnsi="Segoe UI" w:cs="Segoe UI"/>
-          <w:color w:val="24292E"/>
-          <w:sz w:val="24"/>
-          <w:szCs w:val="24"/>
-          <w:lang w:eastAsia="pl-PL"/>
-        </w:rPr>
-        <w:t>server</w:t>
-      </w:r>
-      <w:proofErr w:type="spellEnd"/>
-      <w:r>
-        <w:rPr>
-          <w:rFonts w:ascii="Segoe UI" w:eastAsia="Times New Roman" w:hAnsi="Segoe UI" w:cs="Segoe UI"/>
-          <w:color w:val="24292E"/>
-          <w:sz w:val="24"/>
-          <w:szCs w:val="24"/>
-          <w:lang w:eastAsia="pl-PL"/>
-        </w:rPr>
-        <w:t>) #2</w:t>
+          <w:lang w:val="en-GB" w:eastAsia="pl-PL"/>
+        </w:rPr>
+      </w:pPr>
+      <w:r>
+        <w:rPr>
+          <w:rFonts w:ascii="Segoe UI" w:eastAsia="Times New Roman" w:hAnsi="Segoe UI" w:cs="Segoe UI"/>
+          <w:color w:val="24292E"/>
+          <w:sz w:val="24"/>
+          <w:szCs w:val="24"/>
+          <w:lang w:val="en-GB" w:eastAsia="pl-PL"/>
+        </w:rPr>
+        <w:t>Canonical (server) #2</w:t>
       </w:r>
     </w:p>
     <w:p>
@@ -3807,9 +2853,19 @@
           <w:color w:val="24292E"/>
           <w:sz w:val="24"/>
           <w:szCs w:val="24"/>
-          <w:lang w:eastAsia="pl-PL"/>
-        </w:rPr>
-      </w:pPr>
+          <w:lang w:val="en-GB" w:eastAsia="pl-PL"/>
+        </w:rPr>
+      </w:pPr>
+      <w:r>
+        <w:rPr>
+          <w:rFonts w:ascii="Segoe UI" w:eastAsia="Times New Roman" w:hAnsi="Segoe UI" w:cs="Segoe UI"/>
+          <w:color w:val="24292E"/>
+          <w:sz w:val="24"/>
+          <w:szCs w:val="24"/>
+          <w:lang w:val="en-GB" w:eastAsia="pl-PL"/>
+        </w:rPr>
+        <w:t>Pagination (</w:t>
+      </w:r>
       <w:proofErr w:type="spellStart"/>
       <w:r>
         <w:rPr>
@@ -3817,9 +2873,21 @@
           <w:color w:val="24292E"/>
           <w:sz w:val="24"/>
           <w:szCs w:val="24"/>
-          <w:lang w:eastAsia="pl-PL"/>
-        </w:rPr>
-        <w:t>Pagination</w:t>
+          <w:lang w:val="en-GB" w:eastAsia="pl-PL"/>
+        </w:rPr>
+        <w:t>pr</w:t>
+      </w:r>
+      <w:bookmarkStart w:id="5" w:name="_GoBack"/>
+      <w:bookmarkEnd w:id="5"/>
+      <w:r>
+        <w:rPr>
+          <w:rFonts w:ascii="Segoe UI" w:eastAsia="Times New Roman" w:hAnsi="Segoe UI" w:cs="Segoe UI"/>
+          <w:color w:val="24292E"/>
+          <w:sz w:val="24"/>
+          <w:szCs w:val="24"/>
+          <w:lang w:val="en-GB" w:eastAsia="pl-PL"/>
+        </w:rPr>
+        <w:t>ev</w:t>
       </w:r>
       <w:proofErr w:type="spellEnd"/>
       <w:r>
@@ -3828,75 +2896,9 @@
           <w:color w:val="24292E"/>
           <w:sz w:val="24"/>
           <w:szCs w:val="24"/>
-          <w:lang w:eastAsia="pl-PL"/>
-        </w:rPr>
-        <w:t xml:space="preserve"> (</w:t>
-      </w:r>
-      <w:proofErr w:type="spellStart"/>
-      <w:r>
-        <w:rPr>
-          <w:rFonts w:ascii="Segoe UI" w:eastAsia="Times New Roman" w:hAnsi="Segoe UI" w:cs="Segoe UI"/>
-          <w:color w:val="24292E"/>
-          <w:sz w:val="24"/>
-          <w:szCs w:val="24"/>
-          <w:lang w:eastAsia="pl-PL"/>
-        </w:rPr>
-        <w:t>prev</w:t>
-      </w:r>
-      <w:proofErr w:type="spellEnd"/>
-      <w:r>
-        <w:rPr>
-          <w:rFonts w:ascii="Segoe UI" w:eastAsia="Times New Roman" w:hAnsi="Segoe UI" w:cs="Segoe UI"/>
-          <w:color w:val="24292E"/>
-          <w:sz w:val="24"/>
-          <w:szCs w:val="24"/>
-          <w:lang w:eastAsia="pl-PL"/>
-        </w:rPr>
-        <w:t xml:space="preserve">, </w:t>
-      </w:r>
-      <w:proofErr w:type="spellStart"/>
-      <w:r>
-        <w:rPr>
-          <w:rFonts w:ascii="Segoe UI" w:eastAsia="Times New Roman" w:hAnsi="Segoe UI" w:cs="Segoe UI"/>
-          <w:color w:val="24292E"/>
-          <w:sz w:val="24"/>
-          <w:szCs w:val="24"/>
-          <w:lang w:eastAsia="pl-PL"/>
-        </w:rPr>
-        <w:t>next</w:t>
-      </w:r>
-      <w:proofErr w:type="spellEnd"/>
-      <w:r>
-        <w:rPr>
-          <w:rFonts w:ascii="Segoe UI" w:eastAsia="Times New Roman" w:hAnsi="Segoe UI" w:cs="Segoe UI"/>
-          <w:color w:val="24292E"/>
-          <w:sz w:val="24"/>
-          <w:szCs w:val="24"/>
-          <w:lang w:eastAsia="pl-PL"/>
-        </w:rPr>
-        <w:t>) (</w:t>
-      </w:r>
-      <w:proofErr w:type="spellStart"/>
-      <w:r>
-        <w:rPr>
-          <w:rFonts w:ascii="Segoe UI" w:eastAsia="Times New Roman" w:hAnsi="Segoe UI" w:cs="Segoe UI"/>
-          <w:color w:val="24292E"/>
-          <w:sz w:val="24"/>
-          <w:szCs w:val="24"/>
-          <w:lang w:eastAsia="pl-PL"/>
-        </w:rPr>
-        <w:t>server</w:t>
-      </w:r>
-      <w:proofErr w:type="spellEnd"/>
-      <w:r>
-        <w:rPr>
-          <w:rFonts w:ascii="Segoe UI" w:eastAsia="Times New Roman" w:hAnsi="Segoe UI" w:cs="Segoe UI"/>
-          <w:color w:val="24292E"/>
-          <w:sz w:val="24"/>
-          <w:szCs w:val="24"/>
-          <w:lang w:eastAsia="pl-PL"/>
-        </w:rPr>
-        <w:t>) #2</w:t>
+          <w:lang w:val="en-GB" w:eastAsia="pl-PL"/>
+        </w:rPr>
+        <w:t>, next) (server) #2</w:t>
       </w:r>
     </w:p>
     <w:p>
@@ -3912,74 +2914,18 @@
           <w:color w:val="24292E"/>
           <w:sz w:val="24"/>
           <w:szCs w:val="24"/>
-          <w:lang w:eastAsia="pl-PL"/>
-        </w:rPr>
-      </w:pPr>
-      <w:proofErr w:type="spellStart"/>
-      <w:r>
-        <w:rPr>
-          <w:rFonts w:ascii="Segoe UI" w:eastAsia="Times New Roman" w:hAnsi="Segoe UI" w:cs="Segoe UI"/>
-          <w:color w:val="24292E"/>
-          <w:sz w:val="24"/>
-          <w:szCs w:val="24"/>
-          <w:lang w:eastAsia="pl-PL"/>
-        </w:rPr>
-        <w:t>Title</w:t>
-      </w:r>
-      <w:proofErr w:type="spellEnd"/>
-      <w:r>
-        <w:rPr>
-          <w:rFonts w:ascii="Segoe UI" w:eastAsia="Times New Roman" w:hAnsi="Segoe UI" w:cs="Segoe UI"/>
-          <w:color w:val="24292E"/>
-          <w:sz w:val="24"/>
-          <w:szCs w:val="24"/>
-          <w:lang w:eastAsia="pl-PL"/>
-        </w:rPr>
-        <w:t xml:space="preserve"> </w:t>
-      </w:r>
-      <w:proofErr w:type="spellStart"/>
-      <w:r>
-        <w:rPr>
-          <w:rFonts w:ascii="Segoe UI" w:eastAsia="Times New Roman" w:hAnsi="Segoe UI" w:cs="Segoe UI"/>
-          <w:color w:val="24292E"/>
-          <w:sz w:val="24"/>
-          <w:szCs w:val="24"/>
-          <w:lang w:eastAsia="pl-PL"/>
-        </w:rPr>
-        <w:t>tag</w:t>
-      </w:r>
-      <w:proofErr w:type="spellEnd"/>
-      <w:r>
-        <w:rPr>
-          <w:rFonts w:ascii="Segoe UI" w:eastAsia="Times New Roman" w:hAnsi="Segoe UI" w:cs="Segoe UI"/>
-          <w:color w:val="24292E"/>
-          <w:sz w:val="24"/>
-          <w:szCs w:val="24"/>
-          <w:lang w:eastAsia="pl-PL"/>
-        </w:rPr>
-        <w:t xml:space="preserve"> (</w:t>
-      </w:r>
-      <w:proofErr w:type="spellStart"/>
-      <w:r>
-        <w:rPr>
-          <w:rFonts w:ascii="Segoe UI" w:eastAsia="Times New Roman" w:hAnsi="Segoe UI" w:cs="Segoe UI"/>
-          <w:color w:val="24292E"/>
-          <w:sz w:val="24"/>
-          <w:szCs w:val="24"/>
-          <w:lang w:eastAsia="pl-PL"/>
-        </w:rPr>
-        <w:t>server</w:t>
-      </w:r>
-      <w:proofErr w:type="spellEnd"/>
-      <w:r>
-        <w:rPr>
-          <w:rFonts w:ascii="Segoe UI" w:eastAsia="Times New Roman" w:hAnsi="Segoe UI" w:cs="Segoe UI"/>
-          <w:color w:val="24292E"/>
-          <w:sz w:val="24"/>
-          <w:szCs w:val="24"/>
-          <w:lang w:eastAsia="pl-PL"/>
-        </w:rPr>
-        <w:t>) #1</w:t>
+          <w:lang w:val="en-GB" w:eastAsia="pl-PL"/>
+        </w:rPr>
+      </w:pPr>
+      <w:r>
+        <w:rPr>
+          <w:rFonts w:ascii="Segoe UI" w:eastAsia="Times New Roman" w:hAnsi="Segoe UI" w:cs="Segoe UI"/>
+          <w:color w:val="24292E"/>
+          <w:sz w:val="24"/>
+          <w:szCs w:val="24"/>
+          <w:lang w:val="en-GB" w:eastAsia="pl-PL"/>
+        </w:rPr>
+        <w:t>Title tag (server) #1</w:t>
       </w:r>
     </w:p>
     <w:p>
@@ -3995,40 +2941,18 @@
           <w:color w:val="24292E"/>
           <w:sz w:val="24"/>
           <w:szCs w:val="24"/>
-          <w:lang w:eastAsia="pl-PL"/>
-        </w:rPr>
-      </w:pPr>
-      <w:r>
-        <w:rPr>
-          <w:rFonts w:ascii="Segoe UI" w:eastAsia="Times New Roman" w:hAnsi="Segoe UI" w:cs="Segoe UI"/>
-          <w:color w:val="24292E"/>
-          <w:sz w:val="24"/>
-          <w:szCs w:val="24"/>
-          <w:lang w:eastAsia="pl-PL"/>
-        </w:rPr>
-        <w:t>Site map (</w:t>
-      </w:r>
-      <w:proofErr w:type="spellStart"/>
-      <w:r>
-        <w:rPr>
-          <w:rFonts w:ascii="Segoe UI" w:eastAsia="Times New Roman" w:hAnsi="Segoe UI" w:cs="Segoe UI"/>
-          <w:color w:val="24292E"/>
-          <w:sz w:val="24"/>
-          <w:szCs w:val="24"/>
-          <w:lang w:eastAsia="pl-PL"/>
-        </w:rPr>
-        <w:t>server</w:t>
-      </w:r>
-      <w:proofErr w:type="spellEnd"/>
-      <w:r>
-        <w:rPr>
-          <w:rFonts w:ascii="Segoe UI" w:eastAsia="Times New Roman" w:hAnsi="Segoe UI" w:cs="Segoe UI"/>
-          <w:color w:val="24292E"/>
-          <w:sz w:val="24"/>
-          <w:szCs w:val="24"/>
-          <w:lang w:eastAsia="pl-PL"/>
-        </w:rPr>
-        <w:t>) #1</w:t>
+          <w:lang w:val="en-GB" w:eastAsia="pl-PL"/>
+        </w:rPr>
+      </w:pPr>
+      <w:r>
+        <w:rPr>
+          <w:rFonts w:ascii="Segoe UI" w:eastAsia="Times New Roman" w:hAnsi="Segoe UI" w:cs="Segoe UI"/>
+          <w:color w:val="24292E"/>
+          <w:sz w:val="24"/>
+          <w:szCs w:val="24"/>
+          <w:lang w:val="en-GB" w:eastAsia="pl-PL"/>
+        </w:rPr>
+        <w:t>Site map (server) #1</w:t>
       </w:r>
     </w:p>
     <w:p>
@@ -4044,16 +2968,16 @@
           <w:color w:val="24292E"/>
           <w:sz w:val="24"/>
           <w:szCs w:val="24"/>
-          <w:lang w:eastAsia="pl-PL"/>
-        </w:rPr>
-      </w:pPr>
-      <w:r>
-        <w:rPr>
-          <w:rFonts w:ascii="Segoe UI" w:eastAsia="Times New Roman" w:hAnsi="Segoe UI" w:cs="Segoe UI"/>
-          <w:color w:val="24292E"/>
-          <w:sz w:val="24"/>
-          <w:szCs w:val="24"/>
-          <w:lang w:eastAsia="pl-PL"/>
+          <w:lang w:val="en-GB" w:eastAsia="pl-PL"/>
+        </w:rPr>
+      </w:pPr>
+      <w:r>
+        <w:rPr>
+          <w:rFonts w:ascii="Segoe UI" w:eastAsia="Times New Roman" w:hAnsi="Segoe UI" w:cs="Segoe UI"/>
+          <w:color w:val="24292E"/>
+          <w:sz w:val="24"/>
+          <w:szCs w:val="24"/>
+          <w:lang w:val="en-GB" w:eastAsia="pl-PL"/>
         </w:rPr>
         <w:t>RWD #1</w:t>
       </w:r>
@@ -4071,96 +2995,18 @@
           <w:color w:val="24292E"/>
           <w:sz w:val="24"/>
           <w:szCs w:val="24"/>
-          <w:lang w:eastAsia="pl-PL"/>
-        </w:rPr>
-      </w:pPr>
-      <w:proofErr w:type="spellStart"/>
-      <w:r>
-        <w:rPr>
-          <w:rFonts w:ascii="Segoe UI" w:eastAsia="Times New Roman" w:hAnsi="Segoe UI" w:cs="Segoe UI"/>
-          <w:color w:val="24292E"/>
-          <w:sz w:val="24"/>
-          <w:szCs w:val="24"/>
-          <w:lang w:eastAsia="pl-PL"/>
-        </w:rPr>
-        <w:t>Only</w:t>
-      </w:r>
-      <w:proofErr w:type="spellEnd"/>
-      <w:r>
-        <w:rPr>
-          <w:rFonts w:ascii="Segoe UI" w:eastAsia="Times New Roman" w:hAnsi="Segoe UI" w:cs="Segoe UI"/>
-          <w:color w:val="24292E"/>
-          <w:sz w:val="24"/>
-          <w:szCs w:val="24"/>
-          <w:lang w:eastAsia="pl-PL"/>
-        </w:rPr>
-        <w:t xml:space="preserve"> </w:t>
-      </w:r>
-      <w:proofErr w:type="spellStart"/>
-      <w:r>
-        <w:rPr>
-          <w:rFonts w:ascii="Segoe UI" w:eastAsia="Times New Roman" w:hAnsi="Segoe UI" w:cs="Segoe UI"/>
-          <w:color w:val="24292E"/>
-          <w:sz w:val="24"/>
-          <w:szCs w:val="24"/>
-          <w:lang w:eastAsia="pl-PL"/>
-        </w:rPr>
-        <w:t>required</w:t>
-      </w:r>
-      <w:proofErr w:type="spellEnd"/>
-      <w:r>
-        <w:rPr>
-          <w:rFonts w:ascii="Segoe UI" w:eastAsia="Times New Roman" w:hAnsi="Segoe UI" w:cs="Segoe UI"/>
-          <w:color w:val="24292E"/>
-          <w:sz w:val="24"/>
-          <w:szCs w:val="24"/>
-          <w:lang w:eastAsia="pl-PL"/>
-        </w:rPr>
-        <w:t xml:space="preserve"> </w:t>
-      </w:r>
-      <w:proofErr w:type="spellStart"/>
-      <w:r>
-        <w:rPr>
-          <w:rFonts w:ascii="Segoe UI" w:eastAsia="Times New Roman" w:hAnsi="Segoe UI" w:cs="Segoe UI"/>
-          <w:color w:val="24292E"/>
-          <w:sz w:val="24"/>
-          <w:szCs w:val="24"/>
-          <w:lang w:eastAsia="pl-PL"/>
-        </w:rPr>
-        <w:t>styles</w:t>
-      </w:r>
-      <w:proofErr w:type="spellEnd"/>
-      <w:r>
-        <w:rPr>
-          <w:rFonts w:ascii="Segoe UI" w:eastAsia="Times New Roman" w:hAnsi="Segoe UI" w:cs="Segoe UI"/>
-          <w:color w:val="24292E"/>
-          <w:sz w:val="24"/>
-          <w:szCs w:val="24"/>
-          <w:lang w:eastAsia="pl-PL"/>
-        </w:rPr>
-        <w:t xml:space="preserve"> </w:t>
-      </w:r>
-      <w:proofErr w:type="spellStart"/>
-      <w:r>
-        <w:rPr>
-          <w:rFonts w:ascii="Segoe UI" w:eastAsia="Times New Roman" w:hAnsi="Segoe UI" w:cs="Segoe UI"/>
-          <w:color w:val="24292E"/>
-          <w:sz w:val="24"/>
-          <w:szCs w:val="24"/>
-          <w:lang w:eastAsia="pl-PL"/>
-        </w:rPr>
-        <w:t>loading</w:t>
-      </w:r>
-      <w:proofErr w:type="spellEnd"/>
-      <w:r>
-        <w:rPr>
-          <w:rFonts w:ascii="Segoe UI" w:eastAsia="Times New Roman" w:hAnsi="Segoe UI" w:cs="Segoe UI"/>
-          <w:color w:val="24292E"/>
-          <w:sz w:val="24"/>
-          <w:szCs w:val="24"/>
-          <w:lang w:eastAsia="pl-PL"/>
-        </w:rPr>
-        <w:t xml:space="preserve"> #2</w:t>
+          <w:lang w:val="en-GB" w:eastAsia="pl-PL"/>
+        </w:rPr>
+      </w:pPr>
+      <w:r>
+        <w:rPr>
+          <w:rFonts w:ascii="Segoe UI" w:eastAsia="Times New Roman" w:hAnsi="Segoe UI" w:cs="Segoe UI"/>
+          <w:color w:val="24292E"/>
+          <w:sz w:val="24"/>
+          <w:szCs w:val="24"/>
+          <w:lang w:val="en-GB" w:eastAsia="pl-PL"/>
+        </w:rPr>
+        <w:t>Only required styles loading #2</w:t>
       </w:r>
     </w:p>
     <w:p>
@@ -4176,104 +3022,52 @@
           <w:color w:val="24292E"/>
           <w:sz w:val="24"/>
           <w:szCs w:val="24"/>
-          <w:lang w:eastAsia="pl-PL"/>
-        </w:rPr>
-      </w:pPr>
-      <w:proofErr w:type="spellStart"/>
-      <w:r>
-        <w:rPr>
-          <w:rFonts w:ascii="Segoe UI" w:eastAsia="Times New Roman" w:hAnsi="Segoe UI" w:cs="Segoe UI"/>
-          <w:color w:val="24292E"/>
-          <w:sz w:val="24"/>
-          <w:szCs w:val="24"/>
-          <w:lang w:eastAsia="pl-PL"/>
-        </w:rPr>
-        <w:t>Only</w:t>
-      </w:r>
-      <w:proofErr w:type="spellEnd"/>
-      <w:r>
-        <w:rPr>
-          <w:rFonts w:ascii="Segoe UI" w:eastAsia="Times New Roman" w:hAnsi="Segoe UI" w:cs="Segoe UI"/>
-          <w:color w:val="24292E"/>
-          <w:sz w:val="24"/>
-          <w:szCs w:val="24"/>
-          <w:lang w:eastAsia="pl-PL"/>
-        </w:rPr>
-        <w:t xml:space="preserve"> </w:t>
-      </w:r>
-      <w:proofErr w:type="spellStart"/>
-      <w:r>
-        <w:rPr>
-          <w:rFonts w:ascii="Segoe UI" w:eastAsia="Times New Roman" w:hAnsi="Segoe UI" w:cs="Segoe UI"/>
-          <w:color w:val="24292E"/>
-          <w:sz w:val="24"/>
-          <w:szCs w:val="24"/>
-          <w:lang w:eastAsia="pl-PL"/>
-        </w:rPr>
-        <w:t>required</w:t>
-      </w:r>
-      <w:proofErr w:type="spellEnd"/>
-      <w:r>
-        <w:rPr>
-          <w:rFonts w:ascii="Segoe UI" w:eastAsia="Times New Roman" w:hAnsi="Segoe UI" w:cs="Segoe UI"/>
-          <w:color w:val="24292E"/>
-          <w:sz w:val="24"/>
-          <w:szCs w:val="24"/>
-          <w:lang w:eastAsia="pl-PL"/>
-        </w:rPr>
-        <w:t xml:space="preserve"> </w:t>
-      </w:r>
-      <w:proofErr w:type="spellStart"/>
-      <w:r>
-        <w:rPr>
-          <w:rFonts w:ascii="Segoe UI" w:eastAsia="Times New Roman" w:hAnsi="Segoe UI" w:cs="Segoe UI"/>
-          <w:color w:val="24292E"/>
-          <w:sz w:val="24"/>
-          <w:szCs w:val="24"/>
-          <w:lang w:eastAsia="pl-PL"/>
-        </w:rPr>
-        <w:t>js</w:t>
-      </w:r>
-      <w:proofErr w:type="spellEnd"/>
-      <w:r>
-        <w:rPr>
-          <w:rFonts w:ascii="Segoe UI" w:eastAsia="Times New Roman" w:hAnsi="Segoe UI" w:cs="Segoe UI"/>
-          <w:color w:val="24292E"/>
-          <w:sz w:val="24"/>
-          <w:szCs w:val="24"/>
-          <w:lang w:eastAsia="pl-PL"/>
-        </w:rPr>
-        <w:t xml:space="preserve"> </w:t>
-      </w:r>
-      <w:proofErr w:type="spellStart"/>
-      <w:r>
-        <w:rPr>
-          <w:rFonts w:ascii="Segoe UI" w:eastAsia="Times New Roman" w:hAnsi="Segoe UI" w:cs="Segoe UI"/>
-          <w:color w:val="24292E"/>
-          <w:sz w:val="24"/>
-          <w:szCs w:val="24"/>
-          <w:lang w:eastAsia="pl-PL"/>
-        </w:rPr>
-        <w:t>loading</w:t>
-      </w:r>
-      <w:proofErr w:type="spellEnd"/>
-      <w:r>
-        <w:rPr>
-          <w:rFonts w:ascii="Segoe UI" w:eastAsia="Times New Roman" w:hAnsi="Segoe UI" w:cs="Segoe UI"/>
-          <w:color w:val="24292E"/>
-          <w:sz w:val="24"/>
-          <w:szCs w:val="24"/>
-          <w:lang w:eastAsia="pl-PL"/>
-        </w:rPr>
-        <w:t xml:space="preserve"> #3</w:t>
+          <w:lang w:val="en-GB" w:eastAsia="pl-PL"/>
+        </w:rPr>
+      </w:pPr>
+      <w:r>
+        <w:rPr>
+          <w:rFonts w:ascii="Segoe UI" w:eastAsia="Times New Roman" w:hAnsi="Segoe UI" w:cs="Segoe UI"/>
+          <w:color w:val="24292E"/>
+          <w:sz w:val="24"/>
+          <w:szCs w:val="24"/>
+          <w:lang w:val="en-GB" w:eastAsia="pl-PL"/>
+        </w:rPr>
+        <w:t xml:space="preserve">Only required </w:t>
+      </w:r>
+      <w:r>
+        <w:rPr>
+          <w:rFonts w:ascii="Segoe UI" w:eastAsia="Times New Roman" w:hAnsi="Segoe UI" w:cs="Segoe UI"/>
+          <w:color w:val="24292E"/>
+          <w:sz w:val="24"/>
+          <w:szCs w:val="24"/>
+          <w:lang w:val="en-GB" w:eastAsia="pl-PL"/>
+        </w:rPr>
+        <w:t>JS</w:t>
+      </w:r>
+      <w:r>
+        <w:rPr>
+          <w:rFonts w:ascii="Segoe UI" w:eastAsia="Times New Roman" w:hAnsi="Segoe UI" w:cs="Segoe UI"/>
+          <w:color w:val="24292E"/>
+          <w:sz w:val="24"/>
+          <w:szCs w:val="24"/>
+          <w:lang w:val="en-GB" w:eastAsia="pl-PL"/>
+        </w:rPr>
+        <w:t xml:space="preserve"> loading #3</w:t>
       </w:r>
     </w:p>
     <w:p>
       <w:pPr>
         <w:pStyle w:val="Nagwek2"/>
+        <w:rPr>
+          <w:lang w:val="en-GB"/>
+        </w:rPr>
       </w:pPr>
       <w:bookmarkStart w:id="6" w:name="_Toc499009057"/>
       <w:r>
+        <w:rPr>
+          <w:lang w:val="en-GB"/>
+        </w:rPr>
         <w:lastRenderedPageBreak/>
         <w:t>Admin Panel</w:t>
       </w:r>
@@ -4292,74 +3086,18 @@
           <w:color w:val="24292E"/>
           <w:sz w:val="24"/>
           <w:szCs w:val="24"/>
-          <w:lang w:eastAsia="pl-PL"/>
-        </w:rPr>
-      </w:pPr>
-      <w:proofErr w:type="spellStart"/>
-      <w:r>
-        <w:rPr>
-          <w:rFonts w:ascii="Segoe UI" w:eastAsia="Times New Roman" w:hAnsi="Segoe UI" w:cs="Segoe UI"/>
-          <w:color w:val="24292E"/>
-          <w:sz w:val="24"/>
-          <w:szCs w:val="24"/>
-          <w:lang w:eastAsia="pl-PL"/>
-        </w:rPr>
-        <w:t>Working</w:t>
-      </w:r>
-      <w:proofErr w:type="spellEnd"/>
-      <w:r>
-        <w:rPr>
-          <w:rFonts w:ascii="Segoe UI" w:eastAsia="Times New Roman" w:hAnsi="Segoe UI" w:cs="Segoe UI"/>
-          <w:color w:val="24292E"/>
-          <w:sz w:val="24"/>
-          <w:szCs w:val="24"/>
-          <w:lang w:eastAsia="pl-PL"/>
-        </w:rPr>
-        <w:t xml:space="preserve"> </w:t>
-      </w:r>
-      <w:proofErr w:type="spellStart"/>
-      <w:r>
-        <w:rPr>
-          <w:rFonts w:ascii="Segoe UI" w:eastAsia="Times New Roman" w:hAnsi="Segoe UI" w:cs="Segoe UI"/>
-          <w:color w:val="24292E"/>
-          <w:sz w:val="24"/>
-          <w:szCs w:val="24"/>
-          <w:lang w:eastAsia="pl-PL"/>
-        </w:rPr>
-        <w:t>copy</w:t>
-      </w:r>
-      <w:proofErr w:type="spellEnd"/>
-      <w:r>
-        <w:rPr>
-          <w:rFonts w:ascii="Segoe UI" w:eastAsia="Times New Roman" w:hAnsi="Segoe UI" w:cs="Segoe UI"/>
-          <w:color w:val="24292E"/>
-          <w:sz w:val="24"/>
-          <w:szCs w:val="24"/>
-          <w:lang w:eastAsia="pl-PL"/>
-        </w:rPr>
-        <w:t>/</w:t>
-      </w:r>
-      <w:proofErr w:type="spellStart"/>
-      <w:r>
-        <w:rPr>
-          <w:rFonts w:ascii="Segoe UI" w:eastAsia="Times New Roman" w:hAnsi="Segoe UI" w:cs="Segoe UI"/>
-          <w:color w:val="24292E"/>
-          <w:sz w:val="24"/>
-          <w:szCs w:val="24"/>
-          <w:lang w:eastAsia="pl-PL"/>
-        </w:rPr>
-        <w:t>copies</w:t>
-      </w:r>
-      <w:proofErr w:type="spellEnd"/>
-      <w:r>
-        <w:rPr>
-          <w:rFonts w:ascii="Segoe UI" w:eastAsia="Times New Roman" w:hAnsi="Segoe UI" w:cs="Segoe UI"/>
-          <w:color w:val="24292E"/>
-          <w:sz w:val="24"/>
-          <w:szCs w:val="24"/>
-          <w:lang w:eastAsia="pl-PL"/>
-        </w:rPr>
-        <w:t xml:space="preserve"> / Publications #1</w:t>
+          <w:lang w:val="en-GB" w:eastAsia="pl-PL"/>
+        </w:rPr>
+      </w:pPr>
+      <w:r>
+        <w:rPr>
+          <w:rFonts w:ascii="Segoe UI" w:eastAsia="Times New Roman" w:hAnsi="Segoe UI" w:cs="Segoe UI"/>
+          <w:color w:val="24292E"/>
+          <w:sz w:val="24"/>
+          <w:szCs w:val="24"/>
+          <w:lang w:val="en-GB" w:eastAsia="pl-PL"/>
+        </w:rPr>
+        <w:t>Working copy/copies / Publications #1</w:t>
       </w:r>
     </w:p>
     <w:p>
@@ -4375,55 +3113,283 @@
           <w:color w:val="24292E"/>
           <w:sz w:val="24"/>
           <w:szCs w:val="24"/>
-          <w:lang w:eastAsia="pl-PL"/>
-        </w:rPr>
-      </w:pPr>
-      <w:proofErr w:type="spellStart"/>
-      <w:r>
-        <w:rPr>
-          <w:rFonts w:ascii="Segoe UI" w:eastAsia="Times New Roman" w:hAnsi="Segoe UI" w:cs="Segoe UI"/>
-          <w:color w:val="24292E"/>
-          <w:sz w:val="24"/>
-          <w:szCs w:val="24"/>
-          <w:lang w:eastAsia="pl-PL"/>
-        </w:rPr>
-        <w:t>Versions</w:t>
-      </w:r>
-      <w:proofErr w:type="spellEnd"/>
-      <w:r>
-        <w:rPr>
-          <w:rFonts w:ascii="Segoe UI" w:eastAsia="Times New Roman" w:hAnsi="Segoe UI" w:cs="Segoe UI"/>
-          <w:color w:val="24292E"/>
-          <w:sz w:val="24"/>
-          <w:szCs w:val="24"/>
-          <w:lang w:eastAsia="pl-PL"/>
-        </w:rPr>
-        <w:t xml:space="preserve"> </w:t>
-      </w:r>
-      <w:proofErr w:type="spellStart"/>
-      <w:r>
-        <w:rPr>
-          <w:rFonts w:ascii="Segoe UI" w:eastAsia="Times New Roman" w:hAnsi="Segoe UI" w:cs="Segoe UI"/>
-          <w:color w:val="24292E"/>
-          <w:sz w:val="24"/>
-          <w:szCs w:val="24"/>
-          <w:lang w:eastAsia="pl-PL"/>
-        </w:rPr>
-        <w:t>history</w:t>
-      </w:r>
-      <w:proofErr w:type="spellEnd"/>
-      <w:r>
-        <w:rPr>
-          <w:rFonts w:ascii="Segoe UI" w:eastAsia="Times New Roman" w:hAnsi="Segoe UI" w:cs="Segoe UI"/>
-          <w:color w:val="24292E"/>
-          <w:sz w:val="24"/>
-          <w:szCs w:val="24"/>
-          <w:lang w:eastAsia="pl-PL"/>
-        </w:rPr>
-        <w:t>? #2</w:t>
-      </w:r>
-    </w:p>
-    <w:p/>
+          <w:lang w:val="en-GB" w:eastAsia="pl-PL"/>
+        </w:rPr>
+      </w:pPr>
+      <w:r>
+        <w:rPr>
+          <w:rFonts w:ascii="Segoe UI" w:eastAsia="Times New Roman" w:hAnsi="Segoe UI" w:cs="Segoe UI"/>
+          <w:color w:val="24292E"/>
+          <w:sz w:val="24"/>
+          <w:szCs w:val="24"/>
+          <w:lang w:val="en-GB" w:eastAsia="pl-PL"/>
+        </w:rPr>
+        <w:t>Versions history? #2</w:t>
+      </w:r>
+    </w:p>
+    <w:p>
+      <w:pPr>
+        <w:numPr>
+          <w:ilvl w:val="0"/>
+          <w:numId w:val="3"/>
+        </w:numPr>
+        <w:shd w:val="clear" w:color="auto" w:fill="FFFFFF"/>
+        <w:spacing w:before="60" w:after="100" w:afterAutospacing="1" w:line="240" w:lineRule="auto"/>
+        <w:rPr>
+          <w:rFonts w:ascii="Segoe UI" w:eastAsia="Times New Roman" w:hAnsi="Segoe UI" w:cs="Segoe UI"/>
+          <w:color w:val="24292E"/>
+          <w:sz w:val="24"/>
+          <w:szCs w:val="24"/>
+          <w:lang w:val="en-GB" w:eastAsia="pl-PL"/>
+        </w:rPr>
+      </w:pPr>
+      <w:r>
+        <w:rPr>
+          <w:rFonts w:ascii="Segoe UI" w:eastAsia="Times New Roman" w:hAnsi="Segoe UI" w:cs="Segoe UI"/>
+          <w:color w:val="24292E"/>
+          <w:sz w:val="24"/>
+          <w:szCs w:val="24"/>
+          <w:lang w:val="en-GB" w:eastAsia="pl-PL"/>
+        </w:rPr>
+        <w:t>Allow users to edit texts just in end view html</w:t>
+      </w:r>
+    </w:p>
+    <w:p>
+      <w:pPr>
+        <w:numPr>
+          <w:ilvl w:val="0"/>
+          <w:numId w:val="3"/>
+        </w:numPr>
+        <w:shd w:val="clear" w:color="auto" w:fill="FFFFFF"/>
+        <w:spacing w:before="60" w:after="100" w:afterAutospacing="1" w:line="240" w:lineRule="auto"/>
+        <w:rPr>
+          <w:rFonts w:ascii="Segoe UI" w:eastAsia="Times New Roman" w:hAnsi="Segoe UI" w:cs="Segoe UI"/>
+          <w:color w:val="24292E"/>
+          <w:sz w:val="24"/>
+          <w:szCs w:val="24"/>
+          <w:lang w:val="en-GB" w:eastAsia="pl-PL"/>
+        </w:rPr>
+      </w:pPr>
+      <w:r>
+        <w:rPr>
+          <w:rFonts w:ascii="Segoe UI" w:eastAsia="Times New Roman" w:hAnsi="Segoe UI" w:cs="Segoe UI"/>
+          <w:color w:val="24292E"/>
+          <w:sz w:val="24"/>
+          <w:szCs w:val="24"/>
+          <w:lang w:val="en-GB" w:eastAsia="pl-PL"/>
+        </w:rPr>
+        <w:t xml:space="preserve">Allow to modify text </w:t>
+      </w:r>
+      <w:r>
+        <w:rPr>
+          <w:rFonts w:ascii="Segoe UI" w:eastAsia="Times New Roman" w:hAnsi="Segoe UI" w:cs="Segoe UI"/>
+          <w:color w:val="24292E"/>
+          <w:sz w:val="24"/>
+          <w:szCs w:val="24"/>
+          <w:lang w:val="en-GB" w:eastAsia="pl-PL"/>
+        </w:rPr>
+        <w:t>properties</w:t>
+      </w:r>
+      <w:r>
+        <w:rPr>
+          <w:rFonts w:ascii="Segoe UI" w:eastAsia="Times New Roman" w:hAnsi="Segoe UI" w:cs="Segoe UI"/>
+          <w:color w:val="24292E"/>
+          <w:sz w:val="24"/>
+          <w:szCs w:val="24"/>
+          <w:lang w:val="en-GB" w:eastAsia="pl-PL"/>
+        </w:rPr>
+        <w:t xml:space="preserve"> (</w:t>
+      </w:r>
+      <w:r>
+        <w:rPr>
+          <w:rFonts w:ascii="Segoe UI" w:eastAsia="Times New Roman" w:hAnsi="Segoe UI" w:cs="Segoe UI"/>
+          <w:color w:val="24292E"/>
+          <w:sz w:val="24"/>
+          <w:szCs w:val="24"/>
+          <w:lang w:val="en-GB" w:eastAsia="pl-PL"/>
+        </w:rPr>
+        <w:t>colour</w:t>
+      </w:r>
+      <w:r>
+        <w:rPr>
+          <w:rFonts w:ascii="Segoe UI" w:eastAsia="Times New Roman" w:hAnsi="Segoe UI" w:cs="Segoe UI"/>
+          <w:color w:val="24292E"/>
+          <w:sz w:val="24"/>
+          <w:szCs w:val="24"/>
+          <w:lang w:val="en-GB" w:eastAsia="pl-PL"/>
+        </w:rPr>
+        <w:t xml:space="preserve">, alignment, decoration in </w:t>
+      </w:r>
+      <w:r>
+        <w:rPr>
+          <w:rFonts w:ascii="Segoe UI" w:eastAsia="Times New Roman" w:hAnsi="Segoe UI" w:cs="Segoe UI"/>
+          <w:color w:val="24292E"/>
+          <w:sz w:val="24"/>
+          <w:szCs w:val="24"/>
+          <w:lang w:val="en-GB" w:eastAsia="pl-PL"/>
+        </w:rPr>
+        <w:t>property</w:t>
+      </w:r>
+      <w:r>
+        <w:rPr>
+          <w:rFonts w:ascii="Segoe UI" w:eastAsia="Times New Roman" w:hAnsi="Segoe UI" w:cs="Segoe UI"/>
+          <w:color w:val="24292E"/>
+          <w:sz w:val="24"/>
+          <w:szCs w:val="24"/>
+          <w:lang w:val="en-GB" w:eastAsia="pl-PL"/>
+        </w:rPr>
+        <w:t xml:space="preserve"> block)</w:t>
+      </w:r>
+    </w:p>
+    <w:p>
+      <w:pPr>
+        <w:numPr>
+          <w:ilvl w:val="0"/>
+          <w:numId w:val="3"/>
+        </w:numPr>
+        <w:shd w:val="clear" w:color="auto" w:fill="FFFFFF"/>
+        <w:spacing w:before="60" w:after="100" w:afterAutospacing="1" w:line="240" w:lineRule="auto"/>
+        <w:rPr>
+          <w:rFonts w:ascii="Segoe UI" w:eastAsia="Times New Roman" w:hAnsi="Segoe UI" w:cs="Segoe UI"/>
+          <w:color w:val="24292E"/>
+          <w:sz w:val="24"/>
+          <w:szCs w:val="24"/>
+          <w:lang w:val="en-GB" w:eastAsia="pl-PL"/>
+        </w:rPr>
+      </w:pPr>
+      <w:r>
+        <w:rPr>
+          <w:rFonts w:ascii="Segoe UI" w:eastAsia="Times New Roman" w:hAnsi="Segoe UI" w:cs="Segoe UI"/>
+          <w:color w:val="24292E"/>
+          <w:sz w:val="24"/>
+          <w:szCs w:val="24"/>
+          <w:lang w:val="en-GB" w:eastAsia="pl-PL"/>
+        </w:rPr>
+        <w:t>Text properties should use class styling (no inline styles and additional tags)</w:t>
+      </w:r>
+    </w:p>
+    <w:p>
+      <w:pPr>
+        <w:numPr>
+          <w:ilvl w:val="0"/>
+          <w:numId w:val="3"/>
+        </w:numPr>
+        <w:shd w:val="clear" w:color="auto" w:fill="FFFFFF"/>
+        <w:spacing w:before="60" w:after="100" w:afterAutospacing="1" w:line="240" w:lineRule="auto"/>
+        <w:rPr>
+          <w:rFonts w:ascii="Segoe UI" w:eastAsia="Times New Roman" w:hAnsi="Segoe UI" w:cs="Segoe UI"/>
+          <w:color w:val="24292E"/>
+          <w:sz w:val="24"/>
+          <w:szCs w:val="24"/>
+          <w:lang w:val="en-GB" w:eastAsia="pl-PL"/>
+        </w:rPr>
+      </w:pPr>
+      <w:r>
+        <w:rPr>
+          <w:rFonts w:ascii="Segoe UI" w:eastAsia="Times New Roman" w:hAnsi="Segoe UI" w:cs="Segoe UI"/>
+          <w:color w:val="24292E"/>
+          <w:sz w:val="24"/>
+          <w:szCs w:val="24"/>
+          <w:lang w:val="en-GB" w:eastAsia="pl-PL"/>
+        </w:rPr>
+        <w:t>Allow users to build his website structure in tree. (notify user if tree have more than 3 levels)</w:t>
+      </w:r>
+    </w:p>
+    <w:p>
+      <w:pPr>
+        <w:numPr>
+          <w:ilvl w:val="0"/>
+          <w:numId w:val="3"/>
+        </w:numPr>
+        <w:shd w:val="clear" w:color="auto" w:fill="FFFFFF"/>
+        <w:spacing w:before="60" w:after="100" w:afterAutospacing="1" w:line="240" w:lineRule="auto"/>
+        <w:rPr>
+          <w:rFonts w:ascii="Segoe UI" w:eastAsia="Times New Roman" w:hAnsi="Segoe UI" w:cs="Segoe UI"/>
+          <w:color w:val="24292E"/>
+          <w:sz w:val="24"/>
+          <w:szCs w:val="24"/>
+          <w:lang w:val="en-GB" w:eastAsia="pl-PL"/>
+        </w:rPr>
+      </w:pPr>
+      <w:r>
+        <w:rPr>
+          <w:rFonts w:ascii="Segoe UI" w:eastAsia="Times New Roman" w:hAnsi="Segoe UI" w:cs="Segoe UI"/>
+          <w:color w:val="24292E"/>
+          <w:sz w:val="24"/>
+          <w:szCs w:val="24"/>
+          <w:lang w:val="en-GB" w:eastAsia="pl-PL"/>
+        </w:rPr>
+        <w:t>Allow user to use tags for his articles</w:t>
+      </w:r>
+    </w:p>
+    <w:p>
+      <w:pPr>
+        <w:numPr>
+          <w:ilvl w:val="0"/>
+          <w:numId w:val="3"/>
+        </w:numPr>
+        <w:shd w:val="clear" w:color="auto" w:fill="FFFFFF"/>
+        <w:spacing w:before="60" w:after="100" w:afterAutospacing="1" w:line="240" w:lineRule="auto"/>
+        <w:rPr>
+          <w:rFonts w:ascii="Segoe UI" w:eastAsia="Times New Roman" w:hAnsi="Segoe UI" w:cs="Segoe UI"/>
+          <w:color w:val="24292E"/>
+          <w:sz w:val="24"/>
+          <w:szCs w:val="24"/>
+          <w:lang w:val="en-GB" w:eastAsia="pl-PL"/>
+        </w:rPr>
+      </w:pPr>
+      <w:r>
+        <w:rPr>
+          <w:rFonts w:ascii="Segoe UI" w:eastAsia="Times New Roman" w:hAnsi="Segoe UI" w:cs="Segoe UI"/>
+          <w:color w:val="24292E"/>
+          <w:sz w:val="24"/>
+          <w:szCs w:val="24"/>
+          <w:lang w:val="en-GB" w:eastAsia="pl-PL"/>
+        </w:rPr>
+        <w:t>Allow user to create series of blogs</w:t>
+      </w:r>
+    </w:p>
+    <w:p>
+      <w:pPr>
+        <w:numPr>
+          <w:ilvl w:val="0"/>
+          <w:numId w:val="3"/>
+        </w:numPr>
+        <w:shd w:val="clear" w:color="auto" w:fill="FFFFFF"/>
+        <w:spacing w:before="60" w:after="100" w:afterAutospacing="1" w:line="240" w:lineRule="auto"/>
+        <w:rPr>
+          <w:rFonts w:ascii="Segoe UI" w:eastAsia="Times New Roman" w:hAnsi="Segoe UI" w:cs="Segoe UI"/>
+          <w:color w:val="24292E"/>
+          <w:sz w:val="24"/>
+          <w:szCs w:val="24"/>
+          <w:lang w:val="en-GB" w:eastAsia="pl-PL"/>
+        </w:rPr>
+      </w:pPr>
+    </w:p>
+    <w:p>
+      <w:pPr>
+        <w:numPr>
+          <w:ilvl w:val="0"/>
+          <w:numId w:val="3"/>
+        </w:numPr>
+        <w:shd w:val="clear" w:color="auto" w:fill="FFFFFF"/>
+        <w:spacing w:before="60" w:after="100" w:afterAutospacing="1" w:line="240" w:lineRule="auto"/>
+        <w:rPr>
+          <w:rFonts w:ascii="Segoe UI" w:eastAsia="Times New Roman" w:hAnsi="Segoe UI" w:cs="Segoe UI"/>
+          <w:color w:val="24292E"/>
+          <w:sz w:val="24"/>
+          <w:szCs w:val="24"/>
+          <w:lang w:val="en-GB" w:eastAsia="pl-PL"/>
+        </w:rPr>
+      </w:pPr>
+    </w:p>
+    <w:p>
+      <w:pPr>
+        <w:rPr>
+          <w:lang w:val="en-GB"/>
+        </w:rPr>
+      </w:pPr>
+    </w:p>
     <w:sectPr>
       <w:footerReference w:type="default" r:id="rId10"/>
       <w:pgSz w:w="11906" w:h="16838"/>
@@ -4492,7 +3458,7 @@
           <w:rPr>
             <w:noProof/>
           </w:rPr>
-          <w:t>3</w:t>
+          <w:t>4</w:t>
         </w:r>
         <w:r>
           <w:fldChar w:fldCharType="end"/>
@@ -5712,6 +4678,7 @@
     <w:rsidRoot w:val="00F07B70"/>
     <w:rsid w:val="004656E0"/>
     <w:rsid w:val="00897C14"/>
+    <w:rsid w:val="00B25153"/>
     <w:rsid w:val="00D10CDC"/>
     <w:rsid w:val="00F07B70"/>
   </w:rsids>
@@ -6479,7 +5446,7 @@
 </file>
 
 <file path=customXml/itemProps1.xml><?xml version="1.0" encoding="utf-8"?>
-<ds:datastoreItem xmlns:ds="http://schemas.openxmlformats.org/officeDocument/2006/customXml" ds:itemID="{1E862AD9-49A6-4F4D-92C1-18E582D9EC4E}">
+<ds:datastoreItem xmlns:ds="http://schemas.openxmlformats.org/officeDocument/2006/customXml" ds:itemID="{CCB32072-382A-4D52-952C-E197AA59D79D}">
   <ds:schemaRefs>
     <ds:schemaRef ds:uri="http://schemas.openxmlformats.org/officeDocument/2006/bibliography"/>
   </ds:schemaRefs>

</xml_diff>